<commit_message>
Added and edited tasks
</commit_message>
<xml_diff>
--- a/Courses/Computer-Modeling-and-IT/Computer-Modeling-and-IT-5-Class/02-User-Interface/02-User-Interface-Exercises.docx
+++ b/Courses/Computer-Modeling-and-IT/Computer-Modeling-and-IT-5-Class/02-User-Interface/02-User-Interface-Exercises.docx
@@ -43,19 +43,16 @@
     <w:p>
       <w:pPr>
         <w:pStyle w:val="2"/>
-        <w:ind w:left="720"/>
-        <w:rPr>
-          <w:lang w:val="bg-BG"/>
-        </w:rPr>
-      </w:pPr>
-      <w:r>
-        <w:rPr>
-          <w:lang w:val="bg-BG"/>
-        </w:rPr>
-        <w:t xml:space="preserve">Работа с прозорци в </w:t>
-      </w:r>
-      <w:r>
-        <w:t>Windows</w:t>
+        <w:ind w:left="709"/>
+        <w:rPr>
+          <w:lang w:val="bg-BG"/>
+        </w:rPr>
+      </w:pPr>
+      <w:r>
+        <w:rPr>
+          <w:lang w:val="bg-BG"/>
+        </w:rPr>
+        <w:t>Безопасно включване и изключване на КС</w:t>
       </w:r>
     </w:p>
     <w:p>
@@ -68,38 +65,34 @@
         <w:rPr>
           <w:lang w:val="bg-BG"/>
         </w:rPr>
-        <w:t xml:space="preserve">От меню Старт намерете програмата </w:t>
-      </w:r>
-      <w:r>
-        <w:rPr>
-          <w:b/>
-        </w:rPr>
-        <w:t>Notepad</w:t>
-      </w:r>
-      <w:r>
-        <w:rPr>
-          <w:b/>
-        </w:rPr>
-        <w:t xml:space="preserve">. </w:t>
-      </w:r>
-      <w:r>
-        <w:rPr>
-          <w:lang w:val="bg-BG"/>
-        </w:rPr>
-        <w:t>Изпълнете следните указания:</w:t>
+        <w:t>Включете, рестартирайте и изключете компютъра, спазвайки правилата за безопасна работа, съхранявайки вашето здраве, изправността на софтуера и хардуера.</w:t>
       </w:r>
     </w:p>
     <w:p>
       <w:pPr>
-        <w:rPr>
-          <w:lang w:val="bg-BG"/>
-        </w:rPr>
-      </w:pPr>
-      <w:r>
-        <w:rPr>
-          <w:lang w:val="bg-BG"/>
-        </w:rPr>
-        <w:t>Променете размера на прозореца</w:t>
+        <w:pStyle w:val="2"/>
+        <w:numPr>
+          <w:ilvl w:val="0"/>
+          <w:numId w:val="34"/>
+        </w:numPr>
+        <w:rPr>
+          <w:lang w:val="bg-BG"/>
+        </w:rPr>
+      </w:pPr>
+      <w:r>
+        <w:rPr>
+          <w:lang w:val="bg-BG"/>
+        </w:rPr>
+        <w:t>Работа с работния плот (</w:t>
+      </w:r>
+      <w:r>
+        <w:t>Desktop</w:t>
+      </w:r>
+      <w:r>
+        <w:rPr>
+          <w:lang w:val="bg-BG"/>
+        </w:rPr>
+        <w:t>)</w:t>
       </w:r>
     </w:p>
     <w:p>
@@ -108,77 +101,467 @@
           <w:lang w:val="bg-BG"/>
         </w:rPr>
       </w:pPr>
-      <w:proofErr w:type="spellStart"/>
-      <w:r>
-        <w:rPr>
-          <w:lang w:val="bg-BG"/>
-        </w:rPr>
-        <w:t>Минимизрайте</w:t>
-      </w:r>
-      <w:proofErr w:type="spellEnd"/>
-      <w:r>
-        <w:rPr>
-          <w:lang w:val="bg-BG"/>
-        </w:rPr>
-        <w:t xml:space="preserve"> го</w:t>
+      <w:r>
+        <w:rPr>
+          <w:lang w:val="bg-BG"/>
+        </w:rPr>
+        <w:t>Изпълнете следните действия и отговорете на поставените въпроси:</w:t>
       </w:r>
     </w:p>
     <w:p>
       <w:pPr>
-        <w:rPr>
-          <w:lang w:val="bg-BG"/>
-        </w:rPr>
-      </w:pPr>
-      <w:r>
-        <w:rPr>
-          <w:lang w:val="bg-BG"/>
-        </w:rPr>
-        <w:t xml:space="preserve">Максимизирайте го (на цял </w:t>
-      </w:r>
-      <w:proofErr w:type="spellStart"/>
-      <w:r>
-        <w:rPr>
-          <w:lang w:val="bg-BG"/>
-        </w:rPr>
-        <w:t>екра</w:t>
-      </w:r>
-      <w:proofErr w:type="spellEnd"/>
-      <w:r>
-        <w:rPr>
-          <w:lang w:val="bg-BG"/>
-        </w:rPr>
-        <w:t>)</w:t>
+        <w:pStyle w:val="ac"/>
+        <w:numPr>
+          <w:ilvl w:val="0"/>
+          <w:numId w:val="35"/>
+        </w:numPr>
+        <w:rPr>
+          <w:lang w:val="bg-BG"/>
+        </w:rPr>
+      </w:pPr>
+      <w:r>
+        <w:rPr>
+          <w:lang w:val="bg-BG"/>
+        </w:rPr>
+        <w:t>Сменете тапета на работния плот</w:t>
       </w:r>
     </w:p>
     <w:p>
       <w:pPr>
-        <w:rPr>
-          <w:lang w:val="bg-BG"/>
-        </w:rPr>
-      </w:pPr>
-      <w:r>
-        <w:rPr>
-          <w:lang w:val="bg-BG"/>
-        </w:rPr>
-        <w:t>Възстановете нормалния му размер</w:t>
+        <w:pStyle w:val="ac"/>
+        <w:numPr>
+          <w:ilvl w:val="0"/>
+          <w:numId w:val="35"/>
+        </w:numPr>
+        <w:rPr>
+          <w:lang w:val="bg-BG"/>
+        </w:rPr>
+      </w:pPr>
+      <w:r>
+        <w:rPr>
+          <w:lang w:val="bg-BG"/>
+        </w:rPr>
+        <w:t>Аранжирайте иконите</w:t>
       </w:r>
     </w:p>
     <w:p>
       <w:pPr>
-        <w:rPr>
-          <w:lang w:val="bg-BG"/>
-        </w:rPr>
-      </w:pPr>
-      <w:r>
-        <w:rPr>
-          <w:lang w:val="bg-BG"/>
-        </w:rPr>
-        <w:t>Подредете го спрямо останалите прозорци, указано на Фигура 1</w:t>
+        <w:pStyle w:val="ac"/>
+        <w:numPr>
+          <w:ilvl w:val="0"/>
+          <w:numId w:val="35"/>
+        </w:numPr>
+        <w:rPr>
+          <w:lang w:val="bg-BG"/>
+        </w:rPr>
+      </w:pPr>
+      <w:r>
+        <w:rPr>
+          <w:lang w:val="bg-BG"/>
+        </w:rPr>
+        <w:t>Настройте яркостта на екрана</w:t>
       </w:r>
     </w:p>
     <w:p>
       <w:pPr>
-        <w:keepNext/>
+        <w:pStyle w:val="ac"/>
+        <w:numPr>
+          <w:ilvl w:val="0"/>
+          <w:numId w:val="35"/>
+        </w:numPr>
+        <w:rPr>
+          <w:lang w:val="bg-BG"/>
+        </w:rPr>
+      </w:pPr>
+      <w:r>
+        <w:rPr>
+          <w:lang w:val="bg-BG"/>
+        </w:rPr>
+        <w:t>Проверете датата и часа</w:t>
+      </w:r>
+    </w:p>
+    <w:p>
+      <w:pPr>
+        <w:pStyle w:val="ac"/>
+        <w:numPr>
+          <w:ilvl w:val="0"/>
+          <w:numId w:val="35"/>
+        </w:numPr>
+        <w:rPr>
+          <w:lang w:val="bg-BG"/>
+        </w:rPr>
+      </w:pPr>
+      <w:r>
+        <w:rPr>
+          <w:lang w:val="bg-BG"/>
+        </w:rPr>
+        <w:t>Има ли програми, чиито прозорци са минимизирани в момента?</w:t>
+      </w:r>
+    </w:p>
+    <w:p>
+      <w:pPr>
+        <w:pStyle w:val="ac"/>
+        <w:numPr>
+          <w:ilvl w:val="0"/>
+          <w:numId w:val="35"/>
+        </w:numPr>
+        <w:rPr>
+          <w:lang w:val="bg-BG"/>
+        </w:rPr>
+      </w:pPr>
+      <w:r>
+        <w:rPr>
+          <w:lang w:val="bg-BG"/>
+        </w:rPr>
+        <w:t>Минимизирайте всички програми с един клик на мишката. Къде трябва да кликнете?</w:t>
+      </w:r>
+    </w:p>
+    <w:p>
+      <w:pPr>
+        <w:pStyle w:val="2"/>
+        <w:ind w:left="720"/>
+        <w:rPr>
+          <w:lang w:val="bg-BG"/>
+        </w:rPr>
+      </w:pPr>
+      <w:r>
+        <w:rPr>
+          <w:lang w:val="bg-BG"/>
+        </w:rPr>
+        <w:t xml:space="preserve">Работа с прозорци в </w:t>
+      </w:r>
+      <w:r>
+        <w:t>Windows</w:t>
+      </w:r>
+    </w:p>
+    <w:p>
+      <w:pPr>
+        <w:rPr>
+          <w:lang w:val="bg-BG"/>
+        </w:rPr>
+      </w:pPr>
+      <w:r>
+        <w:rPr>
+          <w:lang w:val="bg-BG"/>
+        </w:rPr>
+        <w:t xml:space="preserve">От меню Старт намерете програмата </w:t>
+      </w:r>
+      <w:r>
+        <w:rPr>
+          <w:b/>
+        </w:rPr>
+        <w:t>Notepad</w:t>
+      </w:r>
+      <w:r>
+        <w:rPr>
+          <w:b/>
+        </w:rPr>
+        <w:t xml:space="preserve">. </w:t>
+      </w:r>
+      <w:r>
+        <w:rPr>
+          <w:lang w:val="bg-BG"/>
+        </w:rPr>
+        <w:t>Изпълнете следните указания:</w:t>
+      </w:r>
+    </w:p>
+    <w:p>
+      <w:pPr>
+        <w:pStyle w:val="ac"/>
+        <w:numPr>
+          <w:ilvl w:val="0"/>
+          <w:numId w:val="29"/>
+        </w:numPr>
+        <w:rPr>
+          <w:lang w:val="bg-BG"/>
+        </w:rPr>
+      </w:pPr>
+      <w:r>
+        <w:rPr>
+          <w:lang w:val="bg-BG"/>
+        </w:rPr>
+        <w:t>Променете размера на прозореца</w:t>
+      </w:r>
+    </w:p>
+    <w:p>
+      <w:pPr>
+        <w:pStyle w:val="ac"/>
+        <w:numPr>
+          <w:ilvl w:val="0"/>
+          <w:numId w:val="29"/>
+        </w:numPr>
+        <w:rPr>
+          <w:lang w:val="bg-BG"/>
+        </w:rPr>
+      </w:pPr>
+      <w:r>
+        <w:rPr>
+          <w:lang w:val="bg-BG"/>
+        </w:rPr>
+        <w:t>Минимиз</w:t>
+      </w:r>
+      <w:r>
+        <w:rPr>
+          <w:lang w:val="bg-BG"/>
+        </w:rPr>
+        <w:t>и</w:t>
+      </w:r>
+      <w:r>
+        <w:rPr>
+          <w:lang w:val="bg-BG"/>
+        </w:rPr>
+        <w:t>райте го</w:t>
+      </w:r>
+    </w:p>
+    <w:p>
+      <w:pPr>
+        <w:pStyle w:val="ac"/>
+        <w:numPr>
+          <w:ilvl w:val="0"/>
+          <w:numId w:val="29"/>
+        </w:numPr>
+        <w:rPr>
+          <w:lang w:val="bg-BG"/>
+        </w:rPr>
+      </w:pPr>
+      <w:r>
+        <w:rPr>
+          <w:lang w:val="bg-BG"/>
+        </w:rPr>
+        <w:t>Максимизирайте го (на цял екра</w:t>
+      </w:r>
+      <w:r>
+        <w:rPr>
+          <w:lang w:val="bg-BG"/>
+        </w:rPr>
+        <w:t>н</w:t>
+      </w:r>
+      <w:r>
+        <w:rPr>
+          <w:lang w:val="bg-BG"/>
+        </w:rPr>
+        <w:t>)</w:t>
+      </w:r>
+    </w:p>
+    <w:p>
+      <w:pPr>
+        <w:pStyle w:val="ac"/>
+        <w:numPr>
+          <w:ilvl w:val="0"/>
+          <w:numId w:val="29"/>
+        </w:numPr>
+        <w:rPr>
+          <w:lang w:val="bg-BG"/>
+        </w:rPr>
+      </w:pPr>
+      <w:r>
+        <w:rPr>
+          <w:lang w:val="bg-BG"/>
+        </w:rPr>
+        <w:t>Възстановете нормалния му размер</w:t>
+      </w:r>
+    </w:p>
+    <w:p>
+      <w:pPr>
+        <w:pStyle w:val="ac"/>
+        <w:numPr>
+          <w:ilvl w:val="0"/>
+          <w:numId w:val="29"/>
+        </w:numPr>
+        <w:rPr>
+          <w:lang w:val="bg-BG"/>
+        </w:rPr>
+      </w:pPr>
+      <w:r>
+        <w:rPr>
+          <w:lang w:val="bg-BG"/>
+        </w:rPr>
+        <w:t>Подредет</w:t>
+      </w:r>
+      <w:r>
+        <w:rPr>
+          <w:lang w:val="bg-BG"/>
+        </w:rPr>
+        <w:t>е го спрямо останалите прозорци (</w:t>
+      </w:r>
+      <w:r>
+        <w:rPr>
+          <w:b/>
+          <w:lang w:val="bg-BG"/>
+        </w:rPr>
+        <w:t>Фигура 1</w:t>
+      </w:r>
+      <w:r>
+        <w:rPr>
+          <w:lang w:val="bg-BG"/>
+        </w:rPr>
+        <w:t>)</w:t>
+      </w:r>
+    </w:p>
+    <w:p>
+      <w:pPr>
+        <w:pStyle w:val="ac"/>
+        <w:numPr>
+          <w:ilvl w:val="0"/>
+          <w:numId w:val="30"/>
+        </w:numPr>
+        <w:rPr>
+          <w:lang w:val="bg-BG"/>
+        </w:rPr>
+      </w:pPr>
+      <w:r>
+        <w:rPr>
+          <w:lang w:val="bg-BG"/>
+        </w:rPr>
+        <w:t>Преместете прозореца на произволно място на екрана</w:t>
+      </w:r>
+    </w:p>
+    <w:p>
+      <w:pPr>
+        <w:pStyle w:val="ac"/>
+        <w:numPr>
+          <w:ilvl w:val="0"/>
+          <w:numId w:val="30"/>
+        </w:numPr>
+        <w:rPr>
+          <w:lang w:val="bg-BG"/>
+        </w:rPr>
+      </w:pPr>
+      <w:r>
+        <w:rPr>
+          <w:lang w:val="bg-BG"/>
+        </w:rPr>
+        <w:t>Разгледайте менюто на програмата.</w:t>
+      </w:r>
+    </w:p>
+    <w:p>
+      <w:pPr>
+        <w:pStyle w:val="ac"/>
+        <w:numPr>
+          <w:ilvl w:val="0"/>
+          <w:numId w:val="30"/>
+        </w:numPr>
+        <w:rPr>
+          <w:lang w:val="bg-BG"/>
+        </w:rPr>
+      </w:pPr>
+      <w:r>
+        <w:rPr>
+          <w:lang w:val="bg-BG"/>
+        </w:rPr>
+        <w:t xml:space="preserve">Посочете </w:t>
+      </w:r>
+      <w:r>
+        <w:rPr>
+          <w:lang w:val="bg-BG"/>
+        </w:rPr>
+        <w:t>2 начина за правилно изключване на програмата</w:t>
+      </w:r>
+    </w:p>
+    <w:p>
+      <w:pPr>
+        <w:pStyle w:val="ac"/>
+        <w:numPr>
+          <w:ilvl w:val="0"/>
+          <w:numId w:val="30"/>
+        </w:numPr>
+      </w:pPr>
+      <w:r>
+        <w:rPr>
+          <w:lang w:val="bg-BG"/>
+        </w:rPr>
+        <w:t xml:space="preserve">Отворете менюто </w:t>
+      </w:r>
+      <w:r>
+        <w:t>File</w:t>
+      </w:r>
+      <w:r>
+        <w:t xml:space="preserve"> (</w:t>
+      </w:r>
+      <w:r>
+        <w:rPr>
+          <w:i/>
+          <w:lang w:val="bg-BG"/>
+        </w:rPr>
+        <w:t>Фигура 2</w:t>
+      </w:r>
+      <w:r>
+        <w:t>)</w:t>
+      </w:r>
+      <w:r>
+        <w:t xml:space="preserve">. </w:t>
+      </w:r>
+      <w:r>
+        <w:rPr>
+          <w:lang w:val="bg-BG"/>
+        </w:rPr>
+        <w:t>Срещу повечето команди има надпис</w:t>
+      </w:r>
+      <w:r>
+        <w:t xml:space="preserve"> “Ctrl + “, </w:t>
+      </w:r>
+      <w:r>
+        <w:rPr>
+          <w:lang w:val="bg-BG"/>
+        </w:rPr>
+        <w:t>последван от име на клавиш. Натиснете</w:t>
+      </w:r>
+      <w:r>
+        <w:t xml:space="preserve"> </w:t>
+      </w:r>
+      <w:r>
+        <w:rPr>
+          <w:lang w:val="bg-BG"/>
+        </w:rPr>
+        <w:t xml:space="preserve">и задръжте клавиша </w:t>
+      </w:r>
+      <w:r>
+        <w:t>Ctrl</w:t>
+      </w:r>
+      <w:r>
+        <w:rPr>
+          <w:lang w:val="bg-BG"/>
+        </w:rPr>
+        <w:t xml:space="preserve"> и натиснете указания след „+“ клавиш (например </w:t>
+      </w:r>
+      <w:r>
+        <w:rPr>
+          <w:b/>
+        </w:rPr>
+        <w:t>N</w:t>
+      </w:r>
+      <w:r>
+        <w:t>)</w:t>
+      </w:r>
+      <w:r>
+        <w:rPr>
+          <w:b/>
+        </w:rPr>
+        <w:t xml:space="preserve"> </w:t>
+      </w:r>
+      <w:r>
+        <w:rPr>
+          <w:lang w:val="bg-BG"/>
+        </w:rPr>
+        <w:t>. Какво открихте?</w:t>
+      </w:r>
+    </w:p>
+    <w:p>
+      <w:pPr>
+        <w:pStyle w:val="ac"/>
+        <w:numPr>
+          <w:ilvl w:val="0"/>
+          <w:numId w:val="30"/>
+        </w:numPr>
+      </w:pPr>
+      <w:r>
+        <w:t>Отворете програмата „Файлов мениджър“.  Променете размера на прозореца. Появява ли се плъзгач от дясната страна на прозореца? А отдолу? Кога се появяват?</w:t>
+      </w:r>
+    </w:p>
+    <w:p>
+      <w:pPr>
+        <w:pStyle w:val="af2"/>
+        <w:jc w:val="center"/>
       </w:pPr>
       <w:r>
         <w:rPr>
@@ -186,9 +569,9 @@
           <w:lang w:val="bg-BG" w:eastAsia="bg-BG"/>
         </w:rPr>
         <w:drawing>
-          <wp:inline distT="0" distB="0" distL="0" distR="0" wp14:anchorId="786DCA19" wp14:editId="26EF2961">
-            <wp:extent cx="3219899" cy="2562583"/>
-            <wp:effectExtent l="0" t="0" r="0" b="9525"/>
+          <wp:inline distT="0" distB="0" distL="0" distR="0" wp14:anchorId="0D033F4C" wp14:editId="1FC8185B">
+            <wp:extent cx="2466975" cy="1963362"/>
+            <wp:effectExtent l="0" t="0" r="0" b="0"/>
             <wp:docPr id="8" name="Картина 8"/>
             <wp:cNvGraphicFramePr>
               <a:graphicFrameLocks xmlns:a="http://schemas.openxmlformats.org/drawingml/2006/main" noChangeAspect="1"/>
@@ -209,7 +592,7 @@
                   <pic:spPr>
                     <a:xfrm>
                       <a:off x="0" y="0"/>
-                      <a:ext cx="3219899" cy="2562583"/>
+                      <a:ext cx="2473866" cy="1968847"/>
                     </a:xfrm>
                     <a:prstGeom prst="rect">
                       <a:avLst/>
@@ -225,284 +608,38 @@
     <w:p>
       <w:pPr>
         <w:pStyle w:val="af2"/>
-      </w:pPr>
-      <w:proofErr w:type="spellStart"/>
-      <w:r>
-        <w:t>Фигура</w:t>
-      </w:r>
-      <w:proofErr w:type="spellEnd"/>
-      <w:r>
-        <w:t xml:space="preserve"> </w:t>
-      </w:r>
-      <w:r>
-        <w:fldChar w:fldCharType="begin"/>
-      </w:r>
-      <w:r>
-        <w:instrText xml:space="preserve"> SEQ Фигура \* ARABIC </w:instrText>
-      </w:r>
-      <w:r>
-        <w:fldChar w:fldCharType="separate"/>
-      </w:r>
-      <w:r>
+        <w:jc w:val="center"/>
         <w:rPr>
           <w:noProof/>
         </w:rPr>
-        <w:t>1</w:t>
-      </w:r>
-      <w:r>
-        <w:rPr>
-          <w:noProof/>
-        </w:rPr>
-        <w:fldChar w:fldCharType="end"/>
-      </w:r>
+      </w:pPr>
+      <w:r>
+        <w:t xml:space="preserve">Фигура </w:t>
+      </w:r>
+      <w:fldSimple w:instr=" SEQ Фигура \* ARABIC ">
+        <w:r>
+          <w:rPr>
+            <w:noProof/>
+          </w:rPr>
+          <w:t>1</w:t>
+        </w:r>
+      </w:fldSimple>
     </w:p>
     <w:p>
       <w:pPr>
-        <w:rPr>
-          <w:lang w:val="bg-BG"/>
-        </w:rPr>
-      </w:pPr>
-      <w:r>
-        <w:rPr>
-          <w:lang w:val="bg-BG"/>
-        </w:rPr>
-        <w:t>Преместете прозореца на произволно място на екрана</w:t>
-      </w:r>
-    </w:p>
-    <w:p>
-      <w:pPr>
-        <w:rPr>
-          <w:lang w:val="bg-BG"/>
-        </w:rPr>
-      </w:pPr>
-      <w:r>
-        <w:rPr>
-          <w:lang w:val="bg-BG"/>
-        </w:rPr>
-        <w:t>Разгледайте менюто на програмата.</w:t>
-      </w:r>
-    </w:p>
-    <w:p>
-      <w:pPr>
-        <w:rPr>
-          <w:lang w:val="bg-BG"/>
-        </w:rPr>
-      </w:pPr>
-      <w:r>
-        <w:rPr>
-          <w:lang w:val="bg-BG"/>
-        </w:rPr>
-        <w:t xml:space="preserve">Посочете </w:t>
-      </w:r>
-      <w:r>
-        <w:rPr>
-          <w:lang w:val="bg-BG"/>
-        </w:rPr>
-        <w:t>2 начина за правилно изключване на програмата</w:t>
-      </w:r>
-    </w:p>
-    <w:p>
-      <w:r>
-        <w:rPr>
-          <w:lang w:val="bg-BG"/>
-        </w:rPr>
-        <w:t xml:space="preserve">Отворете менюто </w:t>
-      </w:r>
-      <w:r>
-        <w:t xml:space="preserve">File. </w:t>
-      </w:r>
-      <w:r>
-        <w:rPr>
-          <w:lang w:val="bg-BG"/>
-        </w:rPr>
-        <w:t>Срещу повечето команди има надпис</w:t>
-      </w:r>
-      <w:r>
-        <w:t xml:space="preserve"> “Ctrl + “, </w:t>
-      </w:r>
-      <w:r>
-        <w:rPr>
-          <w:lang w:val="bg-BG"/>
-        </w:rPr>
-        <w:t>последван от име на клавиш. Натиснете</w:t>
-      </w:r>
-      <w:r>
-        <w:t xml:space="preserve"> </w:t>
-      </w:r>
-      <w:r>
-        <w:rPr>
-          <w:lang w:val="bg-BG"/>
-        </w:rPr>
-        <w:t xml:space="preserve">и задръжте клавиша </w:t>
-      </w:r>
-      <w:r>
-        <w:t>Ctrl</w:t>
-      </w:r>
-      <w:r>
-        <w:rPr>
-          <w:lang w:val="bg-BG"/>
-        </w:rPr>
-        <w:t xml:space="preserve"> и натиснете указания след „+“ клавиш (например </w:t>
-      </w:r>
-      <w:r>
-        <w:rPr>
-          <w:b/>
-        </w:rPr>
-        <w:t>N</w:t>
-      </w:r>
-      <w:r>
-        <w:t>)</w:t>
-      </w:r>
-      <w:r>
-        <w:rPr>
-          <w:b/>
-        </w:rPr>
-        <w:t xml:space="preserve"> </w:t>
-      </w:r>
-      <w:r>
-        <w:rPr>
-          <w:lang w:val="bg-BG"/>
-        </w:rPr>
-        <w:t>. Какво открихте?</w:t>
-      </w:r>
-      <w:r>
-        <w:t xml:space="preserve"> </w:t>
-      </w:r>
-    </w:p>
-    <w:p>
-      <w:pPr>
-        <w:pStyle w:val="2"/>
-        <w:ind w:left="709"/>
-        <w:rPr>
-          <w:lang w:val="bg-BG"/>
-        </w:rPr>
-      </w:pPr>
-      <w:r>
-        <w:rPr>
-          <w:lang w:val="bg-BG"/>
-        </w:rPr>
-        <w:t xml:space="preserve">Програма </w:t>
-      </w:r>
-      <w:r>
-        <w:t>Calculator</w:t>
-      </w:r>
-    </w:p>
-    <w:p>
-      <w:pPr>
-        <w:rPr>
-          <w:lang w:val="bg-BG"/>
-        </w:rPr>
-      </w:pPr>
-      <w:r>
-        <w:rPr>
-          <w:lang w:val="bg-BG"/>
-        </w:rPr>
-        <w:t xml:space="preserve">Използвайте програмата </w:t>
-      </w:r>
-      <w:r>
-        <w:rPr>
-          <w:b/>
-        </w:rPr>
-        <w:t>Calculator</w:t>
-      </w:r>
-      <w:r>
-        <w:t xml:space="preserve"> </w:t>
-      </w:r>
-      <w:r>
-        <w:rPr>
-          <w:lang w:val="bg-BG"/>
-        </w:rPr>
-        <w:t>за да изчислите няколко сложни израза с дробни числа</w:t>
-      </w:r>
-    </w:p>
-    <w:p/>
-    <w:p>
-      <w:pPr>
-        <w:pStyle w:val="2"/>
-        <w:ind w:left="709"/>
-        <w:rPr>
-          <w:lang w:val="bg-BG"/>
-        </w:rPr>
-      </w:pPr>
-      <w:r>
-        <w:rPr>
-          <w:lang w:val="bg-BG"/>
-        </w:rPr>
-        <w:t xml:space="preserve">Програма </w:t>
-      </w:r>
-      <w:r>
-        <w:t>Calendar</w:t>
-      </w:r>
-    </w:p>
-    <w:p>
-      <w:pPr>
-        <w:rPr>
-          <w:lang w:val="bg-BG"/>
-        </w:rPr>
-      </w:pPr>
-      <w:r>
-        <w:rPr>
-          <w:lang w:val="bg-BG"/>
-        </w:rPr>
-        <w:t xml:space="preserve">Използвайте програмата </w:t>
-      </w:r>
-      <w:r>
-        <w:rPr>
-          <w:b/>
-        </w:rPr>
-        <w:t>Calen</w:t>
-      </w:r>
-      <w:bookmarkStart w:id="0" w:name="_GoBack"/>
-      <w:bookmarkEnd w:id="0"/>
-      <w:r>
-        <w:rPr>
-          <w:b/>
-        </w:rPr>
-        <w:t>dar</w:t>
-      </w:r>
-      <w:r>
-        <w:t xml:space="preserve"> </w:t>
-      </w:r>
-      <w:r>
-        <w:rPr>
-          <w:lang w:val="bg-BG"/>
-        </w:rPr>
-        <w:t>за да изчислите няколко сложни израза с дробни числа</w:t>
-      </w:r>
-    </w:p>
-    <w:p/>
-    <w:p/>
-    <w:p/>
-    <w:p/>
-    <w:p>
-      <w:pPr>
-        <w:rPr>
-          <w:lang w:val="bg-BG"/>
-        </w:rPr>
-      </w:pPr>
-      <w:r>
-        <w:rPr>
-          <w:highlight w:val="yellow"/>
-          <w:lang w:val="bg-BG"/>
-        </w:rPr>
-        <w:t>Отворете програмата „Файлов мениджър“.  Променете размера на прозореца. Появява ли се плъзгач от дясната страна на прозореца? А отдолу? Кога се появяват?</w:t>
-      </w:r>
-    </w:p>
-    <w:p>
-      <w:pPr>
-        <w:rPr>
-          <w:lang w:val="bg-BG"/>
-        </w:rPr>
+        <w:keepNext/>
+        <w:jc w:val="center"/>
       </w:pPr>
       <w:r>
         <w:rPr>
           <w:noProof/>
           <w:lang w:val="bg-BG" w:eastAsia="bg-BG"/>
         </w:rPr>
+        <w:lastRenderedPageBreak/>
         <w:drawing>
-          <wp:inline distT="0" distB="0" distL="0" distR="0" wp14:anchorId="2FB402EC" wp14:editId="27E0D328">
-            <wp:extent cx="3258005" cy="4324954"/>
-            <wp:effectExtent l="0" t="0" r="0" b="0"/>
+          <wp:inline distT="0" distB="0" distL="0" distR="0" wp14:anchorId="7557AC7B" wp14:editId="429F5C4C">
+            <wp:extent cx="2317596" cy="3076575"/>
+            <wp:effectExtent l="0" t="0" r="6985" b="0"/>
             <wp:docPr id="9" name="Картина 9"/>
             <wp:cNvGraphicFramePr>
               <a:graphicFrameLocks xmlns:a="http://schemas.openxmlformats.org/drawingml/2006/main" noChangeAspect="1"/>
@@ -523,7 +660,7 @@
                   <pic:spPr>
                     <a:xfrm>
                       <a:off x="0" y="0"/>
-                      <a:ext cx="3258005" cy="4324954"/>
+                      <a:ext cx="2332195" cy="3095955"/>
                     </a:xfrm>
                     <a:prstGeom prst="rect">
                       <a:avLst/>
@@ -538,14 +675,720 @@
     </w:p>
     <w:p>
       <w:pPr>
-        <w:rPr>
-          <w:lang w:val="bg-BG"/>
-        </w:rPr>
-      </w:pPr>
+        <w:pStyle w:val="af2"/>
+        <w:jc w:val="center"/>
+      </w:pPr>
+      <w:r>
+        <w:t xml:space="preserve">Фигура </w:t>
+      </w:r>
+      <w:fldSimple w:instr=" SEQ Фигура \* ARABIC ">
+        <w:r>
+          <w:rPr>
+            <w:noProof/>
+          </w:rPr>
+          <w:t>2</w:t>
+        </w:r>
+      </w:fldSimple>
+    </w:p>
+    <w:p>
+      <w:pPr>
+        <w:pStyle w:val="2"/>
+        <w:rPr>
+          <w:lang w:val="bg-BG"/>
+        </w:rPr>
+      </w:pPr>
+      <w:r>
+        <w:rPr>
+          <w:lang w:val="bg-BG"/>
+        </w:rPr>
+        <w:t xml:space="preserve">Работа с </w:t>
+      </w:r>
+      <w:r>
+        <w:rPr>
+          <w:lang w:val="bg-BG"/>
+        </w:rPr>
+        <w:t>програмите на фонов режим</w:t>
+      </w:r>
+      <w:r>
+        <w:t xml:space="preserve"> </w:t>
+      </w:r>
+      <w:r>
+        <w:rPr>
+          <w:lang w:val="bg-BG"/>
+        </w:rPr>
+        <w:t>(</w:t>
+      </w:r>
+      <w:r>
+        <w:t>System Tray</w:t>
+      </w:r>
+      <w:r>
+        <w:rPr>
+          <w:lang w:val="bg-BG"/>
+        </w:rPr>
+        <w:t>)</w:t>
+      </w:r>
+    </w:p>
+    <w:p>
+      <w:pPr>
+        <w:rPr>
+          <w:lang w:val="bg-BG"/>
+        </w:rPr>
+      </w:pPr>
+      <w:r>
+        <w:rPr>
+          <w:lang w:val="bg-BG"/>
+        </w:rPr>
+        <w:t>Отговорете на следните въпроси:</w:t>
+      </w:r>
+    </w:p>
+    <w:p>
+      <w:pPr>
+        <w:pStyle w:val="ac"/>
+        <w:numPr>
+          <w:ilvl w:val="0"/>
+          <w:numId w:val="35"/>
+        </w:numPr>
+        <w:rPr>
+          <w:lang w:val="bg-BG"/>
+        </w:rPr>
+      </w:pPr>
+      <w:r>
+        <w:rPr>
+          <w:lang w:val="bg-BG"/>
+        </w:rPr>
+        <w:t>Покажете какви програми са включени на фонов режим на вашия компютър?</w:t>
+      </w:r>
+    </w:p>
+    <w:p>
+      <w:pPr>
+        <w:pStyle w:val="ac"/>
+        <w:numPr>
+          <w:ilvl w:val="0"/>
+          <w:numId w:val="35"/>
+        </w:numPr>
+        <w:rPr>
+          <w:lang w:val="bg-BG"/>
+        </w:rPr>
+      </w:pPr>
+      <w:r>
+        <w:rPr>
+          <w:lang w:val="bg-BG"/>
+        </w:rPr>
+        <w:t>Какви езици за въвеждане на текст са активирани на вашия компютър?</w:t>
+      </w:r>
+    </w:p>
+    <w:p>
+      <w:pPr>
+        <w:pStyle w:val="ac"/>
+        <w:numPr>
+          <w:ilvl w:val="0"/>
+          <w:numId w:val="35"/>
+        </w:numPr>
+        <w:rPr>
+          <w:lang w:val="bg-BG"/>
+        </w:rPr>
+      </w:pPr>
+      <w:r>
+        <w:rPr>
+          <w:lang w:val="bg-BG"/>
+        </w:rPr>
+        <w:t>Можете ли да сменяте различните езици за въвеждане на текст?</w:t>
+      </w:r>
+    </w:p>
+    <w:p>
+      <w:pPr>
+        <w:pStyle w:val="ac"/>
+        <w:numPr>
+          <w:ilvl w:val="0"/>
+          <w:numId w:val="35"/>
+        </w:numPr>
+        <w:rPr>
+          <w:lang w:val="bg-BG"/>
+        </w:rPr>
+      </w:pPr>
+      <w:r>
+        <w:rPr>
+          <w:lang w:val="bg-BG"/>
+        </w:rPr>
+        <w:t>Можете ли да настроите силата на звука на компютъра?</w:t>
+      </w:r>
+    </w:p>
+    <w:p>
+      <w:pPr>
+        <w:pStyle w:val="ac"/>
+        <w:numPr>
+          <w:ilvl w:val="0"/>
+          <w:numId w:val="35"/>
+        </w:numPr>
+        <w:rPr>
+          <w:lang w:val="bg-BG"/>
+        </w:rPr>
+      </w:pPr>
+      <w:r>
+        <w:rPr>
+          <w:lang w:val="bg-BG"/>
+        </w:rPr>
+        <w:t>Има ли връзка с мрежата вашия компютър?</w:t>
+      </w:r>
+    </w:p>
+    <w:p>
+      <w:pPr>
+        <w:pStyle w:val="2"/>
+        <w:ind w:left="709"/>
+        <w:rPr>
+          <w:lang w:val="bg-BG"/>
+        </w:rPr>
+      </w:pPr>
+      <w:bookmarkStart w:id="0" w:name="_GoBack"/>
+      <w:bookmarkEnd w:id="0"/>
+      <w:r>
+        <w:rPr>
+          <w:lang w:val="bg-BG"/>
+        </w:rPr>
+        <w:t xml:space="preserve">Програма </w:t>
+      </w:r>
+      <w:r>
+        <w:t>Calculator</w:t>
+      </w:r>
+    </w:p>
+    <w:p>
+      <w:pPr>
+        <w:rPr>
+          <w:lang w:val="bg-BG"/>
+        </w:rPr>
+      </w:pPr>
+      <w:r>
+        <w:rPr>
+          <w:lang w:val="bg-BG"/>
+        </w:rPr>
+        <w:t xml:space="preserve">Използвайте програмата </w:t>
+      </w:r>
+      <w:r>
+        <w:rPr>
+          <w:b/>
+        </w:rPr>
+        <w:t>Calculator</w:t>
+      </w:r>
+      <w:r>
+        <w:t xml:space="preserve"> </w:t>
+      </w:r>
+      <w:r>
+        <w:rPr>
+          <w:lang w:val="bg-BG"/>
+        </w:rPr>
+        <w:t>за да изчислите няко</w:t>
+      </w:r>
+      <w:r>
+        <w:rPr>
+          <w:lang w:val="bg-BG"/>
+        </w:rPr>
+        <w:t>лко израза с числа. Например:</w:t>
+      </w:r>
+    </w:p>
+    <w:p>
+      <w:pPr>
+        <w:pStyle w:val="ac"/>
+        <w:numPr>
+          <w:ilvl w:val="0"/>
+          <w:numId w:val="31"/>
+        </w:numPr>
+        <w:rPr>
+          <w:lang w:val="bg-BG"/>
+        </w:rPr>
+      </w:pPr>
+      <w:r>
+        <w:rPr>
+          <w:lang w:val="bg-BG"/>
+        </w:rPr>
+        <w:t>Пресметнете колко секунди има в едно денонощие</w:t>
+      </w:r>
+    </w:p>
+    <w:p>
+      <w:pPr>
+        <w:pStyle w:val="ac"/>
+        <w:numPr>
+          <w:ilvl w:val="0"/>
+          <w:numId w:val="31"/>
+        </w:numPr>
+        <w:rPr>
+          <w:lang w:val="bg-BG"/>
+        </w:rPr>
+      </w:pPr>
+      <w:r>
+        <w:rPr>
+          <w:lang w:val="bg-BG"/>
+        </w:rPr>
+        <w:t>Пресметнете лицето на квадрат със страна 12.5 см</w:t>
+      </w:r>
+    </w:p>
+    <w:p>
+      <w:pPr>
+        <w:pStyle w:val="ac"/>
+        <w:numPr>
+          <w:ilvl w:val="0"/>
+          <w:numId w:val="31"/>
+        </w:numPr>
+        <w:rPr>
+          <w:lang w:val="bg-BG"/>
+        </w:rPr>
+      </w:pPr>
+      <w:r>
+        <w:rPr>
+          <w:lang w:val="bg-BG"/>
+        </w:rPr>
+        <w:t xml:space="preserve">Лия закупила </w:t>
+      </w:r>
+      <w:r>
+        <w:rPr>
+          <w:b/>
+          <w:lang w:val="bg-BG"/>
+        </w:rPr>
+        <w:t>3.125 кг</w:t>
+      </w:r>
+      <w:r>
+        <w:rPr>
+          <w:lang w:val="bg-BG"/>
+        </w:rPr>
+        <w:t xml:space="preserve"> череши на цена </w:t>
+      </w:r>
+      <w:r>
+        <w:rPr>
+          <w:b/>
+          <w:lang w:val="bg-BG"/>
+        </w:rPr>
+        <w:t>4.65</w:t>
+      </w:r>
+      <w:r>
+        <w:rPr>
+          <w:lang w:val="bg-BG"/>
+        </w:rPr>
+        <w:t xml:space="preserve"> </w:t>
+      </w:r>
+      <w:r>
+        <w:rPr>
+          <w:b/>
+          <w:lang w:val="bg-BG"/>
+        </w:rPr>
+        <w:t>лв</w:t>
+      </w:r>
+      <w:r>
+        <w:rPr>
+          <w:b/>
+          <w:lang w:val="bg-BG"/>
+        </w:rPr>
+        <w:t>/кг</w:t>
+      </w:r>
+      <w:r>
+        <w:rPr>
+          <w:b/>
+          <w:lang w:val="bg-BG"/>
+        </w:rPr>
+        <w:t xml:space="preserve"> </w:t>
+      </w:r>
+      <w:r>
+        <w:rPr>
+          <w:lang w:val="bg-BG"/>
+        </w:rPr>
+        <w:t xml:space="preserve"> и </w:t>
+      </w:r>
+      <w:r>
+        <w:rPr>
+          <w:b/>
+          <w:lang w:val="bg-BG"/>
+        </w:rPr>
+        <w:t>0.752 кг</w:t>
+      </w:r>
+      <w:r>
+        <w:rPr>
+          <w:lang w:val="bg-BG"/>
+        </w:rPr>
+        <w:t xml:space="preserve"> сирене на цена </w:t>
+      </w:r>
+      <w:r>
+        <w:rPr>
+          <w:b/>
+          <w:lang w:val="bg-BG"/>
+        </w:rPr>
+        <w:t>18,52 лв/кг</w:t>
+      </w:r>
+      <w:r>
+        <w:rPr>
+          <w:lang w:val="bg-BG"/>
+        </w:rPr>
+        <w:t xml:space="preserve">, като дала </w:t>
+      </w:r>
+      <w:r>
+        <w:rPr>
+          <w:b/>
+          <w:lang w:val="bg-BG"/>
+        </w:rPr>
+        <w:t xml:space="preserve">2 </w:t>
+      </w:r>
+      <w:r>
+        <w:rPr>
+          <w:lang w:val="bg-BG"/>
+        </w:rPr>
+        <w:t xml:space="preserve">банкноти по </w:t>
+      </w:r>
+      <w:r>
+        <w:rPr>
+          <w:b/>
+          <w:lang w:val="bg-BG"/>
+        </w:rPr>
+        <w:t>20 лв</w:t>
+      </w:r>
+      <w:r>
+        <w:rPr>
+          <w:lang w:val="bg-BG"/>
+        </w:rPr>
+        <w:t>. Съставете числов израз за получаване на дължимото ресто.</w:t>
+      </w:r>
+    </w:p>
+    <w:p>
+      <w:pPr>
+        <w:pStyle w:val="ac"/>
+        <w:numPr>
+          <w:ilvl w:val="0"/>
+          <w:numId w:val="31"/>
+        </w:numPr>
+        <w:rPr>
+          <w:lang w:val="bg-BG"/>
+        </w:rPr>
+      </w:pPr>
+      <w:r>
+        <w:rPr>
+          <w:lang w:val="bg-BG"/>
+        </w:rPr>
+        <w:t>Иван има велосипед, чийто колела са с диаметър 26 инча. Намерете колко пълни завъртания трябва да направи всяко колело за да измине разстояние от 1 км.</w:t>
+      </w:r>
+      <w:r>
+        <w:rPr>
+          <w:lang w:val="bg-BG"/>
+        </w:rPr>
+        <w:t xml:space="preserve"> </w:t>
+      </w:r>
+    </w:p>
+    <w:p>
+      <w:pPr>
+        <w:pStyle w:val="ac"/>
+      </w:pPr>
+      <w:r>
+        <w:rPr>
+          <w:i/>
+          <w:lang w:val="bg-BG"/>
+        </w:rPr>
+        <w:t>Упътване</w:t>
+      </w:r>
+      <w:r>
+        <w:rPr>
+          <w:lang w:val="bg-BG"/>
+        </w:rPr>
+        <w:t xml:space="preserve">: Пътят, който изминава всяко колело за едно завъртане е </w:t>
+      </w:r>
+      <w:r>
+        <w:t xml:space="preserve">C =2*Pi*R. </w:t>
+      </w:r>
+      <w:r>
+        <w:br/>
+      </w:r>
+      <w:r>
+        <w:rPr>
+          <w:lang w:val="bg-BG"/>
+        </w:rPr>
+        <w:t xml:space="preserve">където  </w:t>
+      </w:r>
+      <w:r>
+        <w:rPr>
+          <w:b/>
+        </w:rPr>
+        <w:t xml:space="preserve">Pi =3.14, </w:t>
+      </w:r>
+      <w:r>
+        <w:t>a</w:t>
+      </w:r>
+      <w:r>
+        <w:rPr>
+          <w:b/>
+        </w:rPr>
+        <w:t xml:space="preserve"> 1 inch = 2.54 sm</w:t>
+      </w:r>
+      <w:r>
+        <w:t>.</w:t>
+      </w:r>
+    </w:p>
+    <w:p>
+      <w:pPr>
+        <w:pStyle w:val="2"/>
+        <w:ind w:left="709"/>
+        <w:rPr>
+          <w:lang w:val="bg-BG"/>
+        </w:rPr>
+      </w:pPr>
+      <w:r>
+        <w:rPr>
+          <w:lang w:val="bg-BG"/>
+        </w:rPr>
+        <w:t xml:space="preserve">Програма </w:t>
+      </w:r>
+      <w:r>
+        <w:t>Calendar</w:t>
+      </w:r>
+    </w:p>
+    <w:p>
+      <w:pPr>
+        <w:rPr>
+          <w:lang w:val="bg-BG"/>
+        </w:rPr>
+      </w:pPr>
+      <w:r>
+        <w:rPr>
+          <w:lang w:val="bg-BG"/>
+        </w:rPr>
+        <w:t>Проверете кой ден от седмицата е:</w:t>
+      </w:r>
+    </w:p>
+    <w:p>
+      <w:pPr>
+        <w:pStyle w:val="ac"/>
+        <w:numPr>
+          <w:ilvl w:val="0"/>
+          <w:numId w:val="32"/>
+        </w:numPr>
+        <w:rPr>
+          <w:lang w:val="bg-BG"/>
+        </w:rPr>
+      </w:pPr>
+      <w:r>
+        <w:rPr>
+          <w:lang w:val="bg-BG"/>
+        </w:rPr>
+        <w:t>вашия рожден ден</w:t>
+      </w:r>
+    </w:p>
+    <w:p>
+      <w:pPr>
+        <w:pStyle w:val="ac"/>
+        <w:numPr>
+          <w:ilvl w:val="0"/>
+          <w:numId w:val="32"/>
+        </w:numPr>
+        <w:rPr>
+          <w:lang w:val="bg-BG"/>
+        </w:rPr>
+      </w:pPr>
+      <w:r>
+        <w:rPr>
+          <w:lang w:val="bg-BG"/>
+        </w:rPr>
+        <w:t>15 юни на тази учебна година</w:t>
+      </w:r>
+    </w:p>
+    <w:p>
+      <w:pPr>
+        <w:pStyle w:val="ac"/>
+        <w:numPr>
+          <w:ilvl w:val="0"/>
+          <w:numId w:val="32"/>
+        </w:numPr>
+        <w:rPr>
+          <w:lang w:val="bg-BG"/>
+        </w:rPr>
+      </w:pPr>
+      <w:r>
+        <w:rPr>
+          <w:lang w:val="bg-BG"/>
+        </w:rPr>
+        <w:t>15 юни следващата учебна година</w:t>
+      </w:r>
+    </w:p>
+    <w:p>
+      <w:pPr>
+        <w:rPr>
+          <w:lang w:val="bg-BG"/>
+        </w:rPr>
+      </w:pPr>
+      <w:r>
+        <w:rPr>
+          <w:lang w:val="bg-BG"/>
+        </w:rPr>
+        <w:t>Отговорете на въпросите:</w:t>
+      </w:r>
+    </w:p>
+    <w:p>
+      <w:pPr>
+        <w:pStyle w:val="ac"/>
+        <w:numPr>
+          <w:ilvl w:val="0"/>
+          <w:numId w:val="32"/>
+        </w:numPr>
+        <w:rPr>
+          <w:lang w:val="bg-BG"/>
+        </w:rPr>
+      </w:pPr>
+      <w:r>
+        <w:rPr>
+          <w:lang w:val="bg-BG"/>
+        </w:rPr>
+        <w:t>Колко съботи и недели има до края на календарната година</w:t>
+      </w:r>
+      <w:r>
+        <w:rPr>
+          <w:lang w:val="bg-BG"/>
+        </w:rPr>
+        <w:t>?</w:t>
+      </w:r>
+    </w:p>
+    <w:p>
+      <w:pPr>
+        <w:pStyle w:val="ac"/>
+        <w:numPr>
+          <w:ilvl w:val="0"/>
+          <w:numId w:val="32"/>
+        </w:numPr>
+        <w:rPr>
+          <w:lang w:val="bg-BG"/>
+        </w:rPr>
+      </w:pPr>
+      <w:r>
+        <w:rPr>
+          <w:lang w:val="bg-BG"/>
+        </w:rPr>
+        <w:lastRenderedPageBreak/>
+        <w:t>В кой ден от седмицата сте се родили</w:t>
+      </w:r>
+      <w:r>
+        <w:rPr>
+          <w:lang w:val="bg-BG"/>
+        </w:rPr>
+        <w:t>?</w:t>
+      </w:r>
+    </w:p>
+    <w:p>
+      <w:pPr>
+        <w:pStyle w:val="ac"/>
+        <w:numPr>
+          <w:ilvl w:val="0"/>
+          <w:numId w:val="32"/>
+        </w:numPr>
+        <w:rPr>
+          <w:lang w:val="bg-BG"/>
+        </w:rPr>
+      </w:pPr>
+      <w:r>
+        <w:rPr>
+          <w:lang w:val="bg-BG"/>
+        </w:rPr>
+        <w:t>Коя е следващата високосна година</w:t>
+      </w:r>
+      <w:r>
+        <w:rPr>
+          <w:lang w:val="bg-BG"/>
+        </w:rPr>
+        <w:t>?</w:t>
+      </w:r>
+    </w:p>
+    <w:p>
+      <w:pPr>
+        <w:rPr>
+          <w:lang w:val="bg-BG"/>
+        </w:rPr>
+      </w:pPr>
+      <w:r>
+        <w:rPr>
+          <w:lang w:val="bg-BG"/>
+        </w:rPr>
+        <w:t>Добавете събитие в календара</w:t>
+      </w:r>
+    </w:p>
+    <w:p>
+      <w:pPr>
+        <w:pStyle w:val="2"/>
+        <w:ind w:left="709"/>
+        <w:rPr>
+          <w:lang w:val="bg-BG"/>
+        </w:rPr>
+      </w:pPr>
+      <w:r>
+        <w:rPr>
+          <w:lang w:val="bg-BG"/>
+        </w:rPr>
+        <w:t xml:space="preserve">Програма </w:t>
+      </w:r>
+      <w:r>
+        <w:t>C</w:t>
+      </w:r>
+      <w:r>
+        <w:t>lock</w:t>
+      </w:r>
+    </w:p>
+    <w:p>
+      <w:pPr>
+        <w:rPr>
+          <w:lang w:val="bg-BG"/>
+        </w:rPr>
+      </w:pPr>
+      <w:r>
+        <w:rPr>
+          <w:lang w:val="bg-BG"/>
+        </w:rPr>
+        <w:t>Разучете работата на програмата</w:t>
+      </w:r>
+      <w:r>
+        <w:rPr>
+          <w:lang w:val="bg-BG"/>
+        </w:rPr>
+        <w:t>:</w:t>
+      </w:r>
+    </w:p>
+    <w:p>
+      <w:pPr>
+        <w:pStyle w:val="ac"/>
+        <w:numPr>
+          <w:ilvl w:val="0"/>
+          <w:numId w:val="32"/>
+        </w:numPr>
+        <w:rPr>
+          <w:lang w:val="bg-BG"/>
+        </w:rPr>
+      </w:pPr>
+      <w:r>
+        <w:t>Timer</w:t>
+      </w:r>
+    </w:p>
+    <w:p>
+      <w:pPr>
+        <w:pStyle w:val="ac"/>
+        <w:numPr>
+          <w:ilvl w:val="0"/>
+          <w:numId w:val="32"/>
+        </w:numPr>
+        <w:rPr>
+          <w:lang w:val="bg-BG"/>
+        </w:rPr>
+      </w:pPr>
+      <w:r>
+        <w:t>Alarm</w:t>
+      </w:r>
+    </w:p>
+    <w:p>
+      <w:pPr>
+        <w:pStyle w:val="ac"/>
+        <w:numPr>
+          <w:ilvl w:val="0"/>
+          <w:numId w:val="32"/>
+        </w:numPr>
+        <w:rPr>
+          <w:lang w:val="bg-BG"/>
+        </w:rPr>
+      </w:pPr>
+      <w:r>
+        <w:t>StopWatch</w:t>
+      </w:r>
     </w:p>
     <w:sectPr>
       <w:headerReference w:type="default" r:id="rId10"/>
       <w:footerReference w:type="default" r:id="rId11"/>
+      <w:type w:val="continuous"/>
       <w:pgSz w:w="11909" w:h="16834" w:code="9"/>
       <w:pgMar w:top="567" w:right="737" w:bottom="1077" w:left="737" w:header="567" w:footer="794" w:gutter="0"/>
       <w:cols w:space="720"/>
@@ -772,21 +1615,12 @@
                             </w:rPr>
                             <w:t xml:space="preserve">© </w:t>
                           </w:r>
-                          <w:proofErr w:type="spellStart"/>
                           <w:r>
                             <w:rPr>
                               <w:sz w:val="17"/>
                               <w:szCs w:val="17"/>
                             </w:rPr>
-                            <w:t>SoftUni</w:t>
-                          </w:r>
-                          <w:proofErr w:type="spellEnd"/>
-                          <w:r>
-                            <w:rPr>
-                              <w:sz w:val="17"/>
-                              <w:szCs w:val="17"/>
-                            </w:rPr>
-                            <w:t xml:space="preserve"> – </w:t>
+                            <w:t xml:space="preserve">SoftUni – </w:t>
                           </w:r>
                           <w:hyperlink r:id="rId1" w:history="1">
                             <w:r>
@@ -912,7 +1746,7 @@
                               <wp:inline distT="0" distB="0" distL="0" distR="0" wp14:anchorId="53621E41" wp14:editId="3BF595D6">
                                 <wp:extent cx="180000" cy="180000"/>
                                 <wp:effectExtent l="0" t="0" r="0" b="0"/>
-                                <wp:docPr id="3" name="Picture 3">
+                                <wp:docPr id="38" name="Picture 3">
                                   <a:hlinkClick xmlns:a="http://schemas.openxmlformats.org/drawingml/2006/main" r:id="rId1"/>
                                 </wp:docPr>
                                 <wp:cNvGraphicFramePr>
@@ -979,7 +1813,7 @@
                               <wp:inline distT="0" distB="0" distL="0" distR="0" wp14:anchorId="64E29E7A" wp14:editId="1BD0FFE4">
                                 <wp:extent cx="180000" cy="180000"/>
                                 <wp:effectExtent l="0" t="0" r="0" b="0"/>
-                                <wp:docPr id="2" name="Picture 2">
+                                <wp:docPr id="39" name="Picture 2">
                                   <a:hlinkClick xmlns:a="http://schemas.openxmlformats.org/drawingml/2006/main" r:id="rId3"/>
                                 </wp:docPr>
                                 <wp:cNvGraphicFramePr>
@@ -1046,7 +1880,7 @@
                               <wp:inline distT="0" distB="0" distL="0" distR="0" wp14:anchorId="293C9B17" wp14:editId="373E17EF">
                                 <wp:extent cx="180000" cy="180000"/>
                                 <wp:effectExtent l="0" t="0" r="0" b="0"/>
-                                <wp:docPr id="5" name="Picture 5" title="Software University @ Facebook">
+                                <wp:docPr id="40" name="Picture 5" title="Software University @ Facebook">
                                   <a:hlinkClick xmlns:a="http://schemas.openxmlformats.org/drawingml/2006/main" r:id="rId5"/>
                                 </wp:docPr>
                                 <wp:cNvGraphicFramePr>
@@ -1100,7 +1934,7 @@
                               <wp:inline distT="0" distB="0" distL="0" distR="0" wp14:anchorId="75BE9FD2" wp14:editId="14C27CD2">
                                 <wp:extent cx="180000" cy="180000"/>
                                 <wp:effectExtent l="0" t="0" r="0" b="0"/>
-                                <wp:docPr id="20" name="Picture 20">
+                                <wp:docPr id="41" name="Picture 20">
                                   <a:hlinkClick xmlns:a="http://schemas.openxmlformats.org/drawingml/2006/main" r:id="rId7"/>
                                 </wp:docPr>
                                 <wp:cNvGraphicFramePr>
@@ -1170,7 +2004,7 @@
                               <wp:inline distT="0" distB="0" distL="0" distR="0" wp14:anchorId="15168924" wp14:editId="70A0374F">
                                 <wp:extent cx="180000" cy="180000"/>
                                 <wp:effectExtent l="0" t="0" r="0" b="0"/>
-                                <wp:docPr id="7" name="Picture 7" title="Software University @ Twitter">
+                                <wp:docPr id="42" name="Picture 7" title="Software University @ Twitter">
                                   <a:hlinkClick xmlns:a="http://schemas.openxmlformats.org/drawingml/2006/main" r:id="rId10"/>
                                 </wp:docPr>
                                 <wp:cNvGraphicFramePr>
@@ -1224,7 +2058,7 @@
                               <wp:inline distT="0" distB="0" distL="0" distR="0" wp14:anchorId="1C97DE02" wp14:editId="61D842AB">
                                 <wp:extent cx="180000" cy="180000"/>
                                 <wp:effectExtent l="0" t="0" r="0" b="0"/>
-                                <wp:docPr id="17" name="Picture 17" title="Software University @ YouTube">
+                                <wp:docPr id="43" name="Picture 17" title="Software University @ YouTube">
                                   <a:hlinkClick xmlns:a="http://schemas.openxmlformats.org/drawingml/2006/main" r:id="rId12"/>
                                 </wp:docPr>
                                 <wp:cNvGraphicFramePr>
@@ -1278,7 +2112,7 @@
                               <wp:inline distT="0" distB="0" distL="0" distR="0" wp14:anchorId="103BD2B7" wp14:editId="40827562">
                                 <wp:extent cx="180000" cy="180000"/>
                                 <wp:effectExtent l="0" t="0" r="0" b="0"/>
-                                <wp:docPr id="21" name="Picture 21">
+                                <wp:docPr id="44" name="Picture 21">
                                   <a:hlinkClick xmlns:a="http://schemas.openxmlformats.org/drawingml/2006/main" r:id="rId14"/>
                                 </wp:docPr>
                                 <wp:cNvGraphicFramePr>
@@ -1348,7 +2182,7 @@
                               <wp:inline distT="0" distB="0" distL="0" distR="0" wp14:anchorId="620F6097" wp14:editId="67DE1394">
                                 <wp:extent cx="180000" cy="180000"/>
                                 <wp:effectExtent l="0" t="0" r="0" b="0"/>
-                                <wp:docPr id="22" name="Picture 22">
+                                <wp:docPr id="45" name="Picture 22">
                                   <a:hlinkClick xmlns:a="http://schemas.openxmlformats.org/drawingml/2006/main" r:id="rId16"/>
                                 </wp:docPr>
                                 <wp:cNvGraphicFramePr>
@@ -1415,7 +2249,7 @@
                               <wp:inline distT="0" distB="0" distL="0" distR="0" wp14:anchorId="02F95DD8" wp14:editId="5DBDA342">
                                 <wp:extent cx="180000" cy="180000"/>
                                 <wp:effectExtent l="0" t="0" r="0" b="0"/>
-                                <wp:docPr id="23" name="Picture 23" title="Software University: Email Us">
+                                <wp:docPr id="46" name="Picture 23" title="Software University: Email Us">
                                   <a:hlinkClick xmlns:a="http://schemas.openxmlformats.org/drawingml/2006/main" r:id="rId18"/>
                                 </wp:docPr>
                                 <wp:cNvGraphicFramePr>
@@ -1490,21 +2324,12 @@
                       </w:rPr>
                       <w:t xml:space="preserve">© </w:t>
                     </w:r>
-                    <w:proofErr w:type="spellStart"/>
                     <w:r>
                       <w:rPr>
                         <w:sz w:val="17"/>
                         <w:szCs w:val="17"/>
                       </w:rPr>
-                      <w:t>SoftUni</w:t>
-                    </w:r>
-                    <w:proofErr w:type="spellEnd"/>
-                    <w:r>
-                      <w:rPr>
-                        <w:sz w:val="17"/>
-                        <w:szCs w:val="17"/>
-                      </w:rPr>
-                      <w:t xml:space="preserve"> – </w:t>
+                      <w:t xml:space="preserve">SoftUni – </w:t>
                     </w:r>
                     <w:hyperlink r:id="rId20" w:history="1">
                       <w:r>
@@ -1630,7 +2455,7 @@
                         <wp:inline distT="0" distB="0" distL="0" distR="0" wp14:anchorId="53621E41" wp14:editId="3BF595D6">
                           <wp:extent cx="180000" cy="180000"/>
                           <wp:effectExtent l="0" t="0" r="0" b="0"/>
-                          <wp:docPr id="3" name="Picture 3">
+                          <wp:docPr id="38" name="Picture 3">
                             <a:hlinkClick xmlns:a="http://schemas.openxmlformats.org/drawingml/2006/main" r:id="rId20"/>
                           </wp:docPr>
                           <wp:cNvGraphicFramePr>
@@ -1697,7 +2522,7 @@
                         <wp:inline distT="0" distB="0" distL="0" distR="0" wp14:anchorId="64E29E7A" wp14:editId="1BD0FFE4">
                           <wp:extent cx="180000" cy="180000"/>
                           <wp:effectExtent l="0" t="0" r="0" b="0"/>
-                          <wp:docPr id="2" name="Picture 2">
+                          <wp:docPr id="39" name="Picture 2">
                             <a:hlinkClick xmlns:a="http://schemas.openxmlformats.org/drawingml/2006/main" r:id="rId3"/>
                           </wp:docPr>
                           <wp:cNvGraphicFramePr>
@@ -1764,7 +2589,7 @@
                         <wp:inline distT="0" distB="0" distL="0" distR="0" wp14:anchorId="293C9B17" wp14:editId="373E17EF">
                           <wp:extent cx="180000" cy="180000"/>
                           <wp:effectExtent l="0" t="0" r="0" b="0"/>
-                          <wp:docPr id="5" name="Picture 5" title="Software University @ Facebook">
+                          <wp:docPr id="40" name="Picture 5" title="Software University @ Facebook">
                             <a:hlinkClick xmlns:a="http://schemas.openxmlformats.org/drawingml/2006/main" r:id="rId5"/>
                           </wp:docPr>
                           <wp:cNvGraphicFramePr>
@@ -1818,7 +2643,7 @@
                         <wp:inline distT="0" distB="0" distL="0" distR="0" wp14:anchorId="75BE9FD2" wp14:editId="14C27CD2">
                           <wp:extent cx="180000" cy="180000"/>
                           <wp:effectExtent l="0" t="0" r="0" b="0"/>
-                          <wp:docPr id="20" name="Picture 20">
+                          <wp:docPr id="41" name="Picture 20">
                             <a:hlinkClick xmlns:a="http://schemas.openxmlformats.org/drawingml/2006/main" r:id="rId7"/>
                           </wp:docPr>
                           <wp:cNvGraphicFramePr>
@@ -1888,7 +2713,7 @@
                         <wp:inline distT="0" distB="0" distL="0" distR="0" wp14:anchorId="15168924" wp14:editId="70A0374F">
                           <wp:extent cx="180000" cy="180000"/>
                           <wp:effectExtent l="0" t="0" r="0" b="0"/>
-                          <wp:docPr id="7" name="Picture 7" title="Software University @ Twitter">
+                          <wp:docPr id="42" name="Picture 7" title="Software University @ Twitter">
                             <a:hlinkClick xmlns:a="http://schemas.openxmlformats.org/drawingml/2006/main" r:id="rId10"/>
                           </wp:docPr>
                           <wp:cNvGraphicFramePr>
@@ -1942,7 +2767,7 @@
                         <wp:inline distT="0" distB="0" distL="0" distR="0" wp14:anchorId="1C97DE02" wp14:editId="61D842AB">
                           <wp:extent cx="180000" cy="180000"/>
                           <wp:effectExtent l="0" t="0" r="0" b="0"/>
-                          <wp:docPr id="17" name="Picture 17" title="Software University @ YouTube">
+                          <wp:docPr id="43" name="Picture 17" title="Software University @ YouTube">
                             <a:hlinkClick xmlns:a="http://schemas.openxmlformats.org/drawingml/2006/main" r:id="rId12"/>
                           </wp:docPr>
                           <wp:cNvGraphicFramePr>
@@ -1996,7 +2821,7 @@
                         <wp:inline distT="0" distB="0" distL="0" distR="0" wp14:anchorId="103BD2B7" wp14:editId="40827562">
                           <wp:extent cx="180000" cy="180000"/>
                           <wp:effectExtent l="0" t="0" r="0" b="0"/>
-                          <wp:docPr id="21" name="Picture 21">
+                          <wp:docPr id="44" name="Picture 21">
                             <a:hlinkClick xmlns:a="http://schemas.openxmlformats.org/drawingml/2006/main" r:id="rId14"/>
                           </wp:docPr>
                           <wp:cNvGraphicFramePr>
@@ -2066,7 +2891,7 @@
                         <wp:inline distT="0" distB="0" distL="0" distR="0" wp14:anchorId="620F6097" wp14:editId="67DE1394">
                           <wp:extent cx="180000" cy="180000"/>
                           <wp:effectExtent l="0" t="0" r="0" b="0"/>
-                          <wp:docPr id="22" name="Picture 22">
+                          <wp:docPr id="45" name="Picture 22">
                             <a:hlinkClick xmlns:a="http://schemas.openxmlformats.org/drawingml/2006/main" r:id="rId16"/>
                           </wp:docPr>
                           <wp:cNvGraphicFramePr>
@@ -2133,7 +2958,7 @@
                         <wp:inline distT="0" distB="0" distL="0" distR="0" wp14:anchorId="02F95DD8" wp14:editId="5DBDA342">
                           <wp:extent cx="180000" cy="180000"/>
                           <wp:effectExtent l="0" t="0" r="0" b="0"/>
-                          <wp:docPr id="23" name="Picture 23" title="Software University: Email Us">
+                          <wp:docPr id="46" name="Picture 23" title="Software University: Email Us">
                             <a:hlinkClick xmlns:a="http://schemas.openxmlformats.org/drawingml/2006/main" r:id="rId18"/>
                           </wp:docPr>
                           <wp:cNvGraphicFramePr>
@@ -2194,8 +3019,8 @@
           <wp:extent cx="1252855" cy="432435"/>
           <wp:effectExtent l="0" t="0" r="0" b="5715"/>
           <wp:wrapSquare wrapText="bothSides"/>
-          <wp:docPr id="1" name="Picture 1">
-            <a:hlinkClick xmlns:a="http://schemas.openxmlformats.org/drawingml/2006/main" r:id="rId20"/>
+          <wp:docPr id="37" name="Picture 1">
+            <a:hlinkClick xmlns:a="http://schemas.openxmlformats.org/drawingml/2006/main" r:id="rId1"/>
           </wp:docPr>
           <wp:cNvGraphicFramePr>
             <a:graphicFrameLocks xmlns:a="http://schemas.openxmlformats.org/drawingml/2006/main" noChangeAspect="1"/>
@@ -2424,7 +3249,7 @@
                               <w:sz w:val="18"/>
                               <w:szCs w:val="18"/>
                             </w:rPr>
-                            <w:t>2</w:t>
+                            <w:t>3</w:t>
                           </w:r>
                           <w:r>
                             <w:rPr>
@@ -2467,7 +3292,7 @@
                               <w:sz w:val="18"/>
                               <w:szCs w:val="18"/>
                             </w:rPr>
-                            <w:t>2</w:t>
+                            <w:t>3</w:t>
                           </w:r>
                           <w:r>
                             <w:rPr>
@@ -2545,7 +3370,7 @@
                         <w:sz w:val="18"/>
                         <w:szCs w:val="18"/>
                       </w:rPr>
-                      <w:t>2</w:t>
+                      <w:t>3</w:t>
                     </w:r>
                     <w:r>
                       <w:rPr>
@@ -2588,7 +3413,7 @@
                         <w:sz w:val="18"/>
                         <w:szCs w:val="18"/>
                       </w:rPr>
-                      <w:t>2</w:t>
+                      <w:t>3</w:t>
                     </w:r>
                     <w:r>
                       <w:rPr>
@@ -2847,6 +3672,119 @@
     </w:lvl>
   </w:abstractNum>
   <w:abstractNum w:abstractNumId="2" w15:restartNumberingAfterBreak="0">
+    <w:nsid w:val="0D8F5844"/>
+    <w:multiLevelType w:val="hybridMultilevel"/>
+    <w:tmpl w:val="EC02A2D6"/>
+    <w:lvl w:ilvl="0" w:tplc="04020003">
+      <w:start w:val="1"/>
+      <w:numFmt w:val="bullet"/>
+      <w:lvlText w:val="o"/>
+      <w:lvlJc w:val="left"/>
+      <w:pPr>
+        <w:ind w:left="720" w:hanging="360"/>
+      </w:pPr>
+      <w:rPr>
+        <w:rFonts w:ascii="Courier New" w:hAnsi="Courier New" w:cs="Courier New" w:hint="default"/>
+      </w:rPr>
+    </w:lvl>
+    <w:lvl w:ilvl="1" w:tplc="04020003" w:tentative="1">
+      <w:start w:val="1"/>
+      <w:numFmt w:val="bullet"/>
+      <w:lvlText w:val="o"/>
+      <w:lvlJc w:val="left"/>
+      <w:pPr>
+        <w:ind w:left="1440" w:hanging="360"/>
+      </w:pPr>
+      <w:rPr>
+        <w:rFonts w:ascii="Courier New" w:hAnsi="Courier New" w:cs="Courier New" w:hint="default"/>
+      </w:rPr>
+    </w:lvl>
+    <w:lvl w:ilvl="2" w:tplc="04020005" w:tentative="1">
+      <w:start w:val="1"/>
+      <w:numFmt w:val="bullet"/>
+      <w:lvlText w:val=""/>
+      <w:lvlJc w:val="left"/>
+      <w:pPr>
+        <w:ind w:left="2160" w:hanging="360"/>
+      </w:pPr>
+      <w:rPr>
+        <w:rFonts w:ascii="Wingdings" w:hAnsi="Wingdings" w:hint="default"/>
+      </w:rPr>
+    </w:lvl>
+    <w:lvl w:ilvl="3" w:tplc="04020001" w:tentative="1">
+      <w:start w:val="1"/>
+      <w:numFmt w:val="bullet"/>
+      <w:lvlText w:val=""/>
+      <w:lvlJc w:val="left"/>
+      <w:pPr>
+        <w:ind w:left="2880" w:hanging="360"/>
+      </w:pPr>
+      <w:rPr>
+        <w:rFonts w:ascii="Symbol" w:hAnsi="Symbol" w:hint="default"/>
+      </w:rPr>
+    </w:lvl>
+    <w:lvl w:ilvl="4" w:tplc="04020003" w:tentative="1">
+      <w:start w:val="1"/>
+      <w:numFmt w:val="bullet"/>
+      <w:lvlText w:val="o"/>
+      <w:lvlJc w:val="left"/>
+      <w:pPr>
+        <w:ind w:left="3600" w:hanging="360"/>
+      </w:pPr>
+      <w:rPr>
+        <w:rFonts w:ascii="Courier New" w:hAnsi="Courier New" w:cs="Courier New" w:hint="default"/>
+      </w:rPr>
+    </w:lvl>
+    <w:lvl w:ilvl="5" w:tplc="04020005" w:tentative="1">
+      <w:start w:val="1"/>
+      <w:numFmt w:val="bullet"/>
+      <w:lvlText w:val=""/>
+      <w:lvlJc w:val="left"/>
+      <w:pPr>
+        <w:ind w:left="4320" w:hanging="360"/>
+      </w:pPr>
+      <w:rPr>
+        <w:rFonts w:ascii="Wingdings" w:hAnsi="Wingdings" w:hint="default"/>
+      </w:rPr>
+    </w:lvl>
+    <w:lvl w:ilvl="6" w:tplc="04020001" w:tentative="1">
+      <w:start w:val="1"/>
+      <w:numFmt w:val="bullet"/>
+      <w:lvlText w:val=""/>
+      <w:lvlJc w:val="left"/>
+      <w:pPr>
+        <w:ind w:left="5040" w:hanging="360"/>
+      </w:pPr>
+      <w:rPr>
+        <w:rFonts w:ascii="Symbol" w:hAnsi="Symbol" w:hint="default"/>
+      </w:rPr>
+    </w:lvl>
+    <w:lvl w:ilvl="7" w:tplc="04020003" w:tentative="1">
+      <w:start w:val="1"/>
+      <w:numFmt w:val="bullet"/>
+      <w:lvlText w:val="o"/>
+      <w:lvlJc w:val="left"/>
+      <w:pPr>
+        <w:ind w:left="5760" w:hanging="360"/>
+      </w:pPr>
+      <w:rPr>
+        <w:rFonts w:ascii="Courier New" w:hAnsi="Courier New" w:cs="Courier New" w:hint="default"/>
+      </w:rPr>
+    </w:lvl>
+    <w:lvl w:ilvl="8" w:tplc="04020005" w:tentative="1">
+      <w:start w:val="1"/>
+      <w:numFmt w:val="bullet"/>
+      <w:lvlText w:val=""/>
+      <w:lvlJc w:val="left"/>
+      <w:pPr>
+        <w:ind w:left="6480" w:hanging="360"/>
+      </w:pPr>
+      <w:rPr>
+        <w:rFonts w:ascii="Wingdings" w:hAnsi="Wingdings" w:hint="default"/>
+      </w:rPr>
+    </w:lvl>
+  </w:abstractNum>
+  <w:abstractNum w:abstractNumId="3" w15:restartNumberingAfterBreak="0">
     <w:nsid w:val="0DCE4A21"/>
     <w:multiLevelType w:val="hybridMultilevel"/>
     <w:tmpl w:val="300EECF2"/>
@@ -2959,7 +3897,120 @@
       </w:rPr>
     </w:lvl>
   </w:abstractNum>
-  <w:abstractNum w:abstractNumId="3" w15:restartNumberingAfterBreak="0">
+  <w:abstractNum w:abstractNumId="4" w15:restartNumberingAfterBreak="0">
+    <w:nsid w:val="10874E25"/>
+    <w:multiLevelType w:val="hybridMultilevel"/>
+    <w:tmpl w:val="4C026132"/>
+    <w:lvl w:ilvl="0" w:tplc="04020003">
+      <w:start w:val="1"/>
+      <w:numFmt w:val="bullet"/>
+      <w:lvlText w:val="o"/>
+      <w:lvlJc w:val="left"/>
+      <w:pPr>
+        <w:ind w:left="720" w:hanging="360"/>
+      </w:pPr>
+      <w:rPr>
+        <w:rFonts w:ascii="Courier New" w:hAnsi="Courier New" w:cs="Courier New" w:hint="default"/>
+      </w:rPr>
+    </w:lvl>
+    <w:lvl w:ilvl="1" w:tplc="04020003" w:tentative="1">
+      <w:start w:val="1"/>
+      <w:numFmt w:val="bullet"/>
+      <w:lvlText w:val="o"/>
+      <w:lvlJc w:val="left"/>
+      <w:pPr>
+        <w:ind w:left="1440" w:hanging="360"/>
+      </w:pPr>
+      <w:rPr>
+        <w:rFonts w:ascii="Courier New" w:hAnsi="Courier New" w:cs="Courier New" w:hint="default"/>
+      </w:rPr>
+    </w:lvl>
+    <w:lvl w:ilvl="2" w:tplc="04020005" w:tentative="1">
+      <w:start w:val="1"/>
+      <w:numFmt w:val="bullet"/>
+      <w:lvlText w:val=""/>
+      <w:lvlJc w:val="left"/>
+      <w:pPr>
+        <w:ind w:left="2160" w:hanging="360"/>
+      </w:pPr>
+      <w:rPr>
+        <w:rFonts w:ascii="Wingdings" w:hAnsi="Wingdings" w:hint="default"/>
+      </w:rPr>
+    </w:lvl>
+    <w:lvl w:ilvl="3" w:tplc="04020001" w:tentative="1">
+      <w:start w:val="1"/>
+      <w:numFmt w:val="bullet"/>
+      <w:lvlText w:val=""/>
+      <w:lvlJc w:val="left"/>
+      <w:pPr>
+        <w:ind w:left="2880" w:hanging="360"/>
+      </w:pPr>
+      <w:rPr>
+        <w:rFonts w:ascii="Symbol" w:hAnsi="Symbol" w:hint="default"/>
+      </w:rPr>
+    </w:lvl>
+    <w:lvl w:ilvl="4" w:tplc="04020003" w:tentative="1">
+      <w:start w:val="1"/>
+      <w:numFmt w:val="bullet"/>
+      <w:lvlText w:val="o"/>
+      <w:lvlJc w:val="left"/>
+      <w:pPr>
+        <w:ind w:left="3600" w:hanging="360"/>
+      </w:pPr>
+      <w:rPr>
+        <w:rFonts w:ascii="Courier New" w:hAnsi="Courier New" w:cs="Courier New" w:hint="default"/>
+      </w:rPr>
+    </w:lvl>
+    <w:lvl w:ilvl="5" w:tplc="04020005" w:tentative="1">
+      <w:start w:val="1"/>
+      <w:numFmt w:val="bullet"/>
+      <w:lvlText w:val=""/>
+      <w:lvlJc w:val="left"/>
+      <w:pPr>
+        <w:ind w:left="4320" w:hanging="360"/>
+      </w:pPr>
+      <w:rPr>
+        <w:rFonts w:ascii="Wingdings" w:hAnsi="Wingdings" w:hint="default"/>
+      </w:rPr>
+    </w:lvl>
+    <w:lvl w:ilvl="6" w:tplc="04020001" w:tentative="1">
+      <w:start w:val="1"/>
+      <w:numFmt w:val="bullet"/>
+      <w:lvlText w:val=""/>
+      <w:lvlJc w:val="left"/>
+      <w:pPr>
+        <w:ind w:left="5040" w:hanging="360"/>
+      </w:pPr>
+      <w:rPr>
+        <w:rFonts w:ascii="Symbol" w:hAnsi="Symbol" w:hint="default"/>
+      </w:rPr>
+    </w:lvl>
+    <w:lvl w:ilvl="7" w:tplc="04020003" w:tentative="1">
+      <w:start w:val="1"/>
+      <w:numFmt w:val="bullet"/>
+      <w:lvlText w:val="o"/>
+      <w:lvlJc w:val="left"/>
+      <w:pPr>
+        <w:ind w:left="5760" w:hanging="360"/>
+      </w:pPr>
+      <w:rPr>
+        <w:rFonts w:ascii="Courier New" w:hAnsi="Courier New" w:cs="Courier New" w:hint="default"/>
+      </w:rPr>
+    </w:lvl>
+    <w:lvl w:ilvl="8" w:tplc="04020005" w:tentative="1">
+      <w:start w:val="1"/>
+      <w:numFmt w:val="bullet"/>
+      <w:lvlText w:val=""/>
+      <w:lvlJc w:val="left"/>
+      <w:pPr>
+        <w:ind w:left="6480" w:hanging="360"/>
+      </w:pPr>
+      <w:rPr>
+        <w:rFonts w:ascii="Wingdings" w:hAnsi="Wingdings" w:hint="default"/>
+      </w:rPr>
+    </w:lvl>
+  </w:abstractNum>
+  <w:abstractNum w:abstractNumId="5" w15:restartNumberingAfterBreak="0">
     <w:nsid w:val="10EA18E5"/>
     <w:multiLevelType w:val="hybridMultilevel"/>
     <w:tmpl w:val="82BE4B14"/>
@@ -3072,7 +4123,7 @@
       </w:rPr>
     </w:lvl>
   </w:abstractNum>
-  <w:abstractNum w:abstractNumId="4" w15:restartNumberingAfterBreak="0">
+  <w:abstractNum w:abstractNumId="6" w15:restartNumberingAfterBreak="0">
     <w:nsid w:val="114771AA"/>
     <w:multiLevelType w:val="hybridMultilevel"/>
     <w:tmpl w:val="F7E0E762"/>
@@ -3185,10 +4236,10 @@
       </w:rPr>
     </w:lvl>
   </w:abstractNum>
-  <w:abstractNum w:abstractNumId="5" w15:restartNumberingAfterBreak="0">
+  <w:abstractNum w:abstractNumId="7" w15:restartNumberingAfterBreak="0">
     <w:nsid w:val="13A00DEC"/>
     <w:multiLevelType w:val="hybridMultilevel"/>
-    <w:tmpl w:val="E674B3CE"/>
+    <w:tmpl w:val="4A46DECC"/>
     <w:lvl w:ilvl="0" w:tplc="A0E28166">
       <w:start w:val="1"/>
       <w:numFmt w:val="decimal"/>
@@ -3196,7 +4247,7 @@
       <w:lvlText w:val="%1."/>
       <w:lvlJc w:val="left"/>
       <w:pPr>
-        <w:ind w:left="360" w:hanging="360"/>
+        <w:ind w:left="502" w:hanging="360"/>
       </w:pPr>
     </w:lvl>
     <w:lvl w:ilvl="1" w:tplc="04090019" w:tentative="1">
@@ -3272,7 +4323,7 @@
       </w:pPr>
     </w:lvl>
   </w:abstractNum>
-  <w:abstractNum w:abstractNumId="6" w15:restartNumberingAfterBreak="0">
+  <w:abstractNum w:abstractNumId="8" w15:restartNumberingAfterBreak="0">
     <w:nsid w:val="1B496B21"/>
     <w:multiLevelType w:val="hybridMultilevel"/>
     <w:tmpl w:val="A468CDB6"/>
@@ -3385,7 +4436,7 @@
       </w:rPr>
     </w:lvl>
   </w:abstractNum>
-  <w:abstractNum w:abstractNumId="7" w15:restartNumberingAfterBreak="0">
+  <w:abstractNum w:abstractNumId="9" w15:restartNumberingAfterBreak="0">
     <w:nsid w:val="1BB778F7"/>
     <w:multiLevelType w:val="hybridMultilevel"/>
     <w:tmpl w:val="F24A820A"/>
@@ -3474,7 +4525,7 @@
       </w:pPr>
     </w:lvl>
   </w:abstractNum>
-  <w:abstractNum w:abstractNumId="8" w15:restartNumberingAfterBreak="0">
+  <w:abstractNum w:abstractNumId="10" w15:restartNumberingAfterBreak="0">
     <w:nsid w:val="1DB26F1B"/>
     <w:multiLevelType w:val="hybridMultilevel"/>
     <w:tmpl w:val="56BA7B56"/>
@@ -3587,7 +4638,7 @@
       </w:rPr>
     </w:lvl>
   </w:abstractNum>
-  <w:abstractNum w:abstractNumId="9" w15:restartNumberingAfterBreak="0">
+  <w:abstractNum w:abstractNumId="11" w15:restartNumberingAfterBreak="0">
     <w:nsid w:val="23F76F1C"/>
     <w:multiLevelType w:val="hybridMultilevel"/>
     <w:tmpl w:val="ABDE0AB2"/>
@@ -3700,7 +4751,209 @@
       </w:rPr>
     </w:lvl>
   </w:abstractNum>
-  <w:abstractNum w:abstractNumId="10" w15:restartNumberingAfterBreak="0">
+  <w:abstractNum w:abstractNumId="12" w15:restartNumberingAfterBreak="0">
+    <w:nsid w:val="250A2991"/>
+    <w:multiLevelType w:val="hybridMultilevel"/>
+    <w:tmpl w:val="30ACBC46"/>
+    <w:lvl w:ilvl="0" w:tplc="0402000F">
+      <w:start w:val="1"/>
+      <w:numFmt w:val="decimal"/>
+      <w:lvlText w:val="%1."/>
+      <w:lvlJc w:val="left"/>
+      <w:pPr>
+        <w:ind w:left="720" w:hanging="360"/>
+      </w:pPr>
+      <w:rPr>
+        <w:rFonts w:hint="default"/>
+      </w:rPr>
+    </w:lvl>
+    <w:lvl w:ilvl="1" w:tplc="04020019" w:tentative="1">
+      <w:start w:val="1"/>
+      <w:numFmt w:val="lowerLetter"/>
+      <w:lvlText w:val="%2."/>
+      <w:lvlJc w:val="left"/>
+      <w:pPr>
+        <w:ind w:left="1440" w:hanging="360"/>
+      </w:pPr>
+    </w:lvl>
+    <w:lvl w:ilvl="2" w:tplc="0402001B" w:tentative="1">
+      <w:start w:val="1"/>
+      <w:numFmt w:val="lowerRoman"/>
+      <w:lvlText w:val="%3."/>
+      <w:lvlJc w:val="right"/>
+      <w:pPr>
+        <w:ind w:left="2160" w:hanging="180"/>
+      </w:pPr>
+    </w:lvl>
+    <w:lvl w:ilvl="3" w:tplc="0402000F" w:tentative="1">
+      <w:start w:val="1"/>
+      <w:numFmt w:val="decimal"/>
+      <w:lvlText w:val="%4."/>
+      <w:lvlJc w:val="left"/>
+      <w:pPr>
+        <w:ind w:left="2880" w:hanging="360"/>
+      </w:pPr>
+    </w:lvl>
+    <w:lvl w:ilvl="4" w:tplc="04020019" w:tentative="1">
+      <w:start w:val="1"/>
+      <w:numFmt w:val="lowerLetter"/>
+      <w:lvlText w:val="%5."/>
+      <w:lvlJc w:val="left"/>
+      <w:pPr>
+        <w:ind w:left="3600" w:hanging="360"/>
+      </w:pPr>
+    </w:lvl>
+    <w:lvl w:ilvl="5" w:tplc="0402001B" w:tentative="1">
+      <w:start w:val="1"/>
+      <w:numFmt w:val="lowerRoman"/>
+      <w:lvlText w:val="%6."/>
+      <w:lvlJc w:val="right"/>
+      <w:pPr>
+        <w:ind w:left="4320" w:hanging="180"/>
+      </w:pPr>
+    </w:lvl>
+    <w:lvl w:ilvl="6" w:tplc="0402000F" w:tentative="1">
+      <w:start w:val="1"/>
+      <w:numFmt w:val="decimal"/>
+      <w:lvlText w:val="%7."/>
+      <w:lvlJc w:val="left"/>
+      <w:pPr>
+        <w:ind w:left="5040" w:hanging="360"/>
+      </w:pPr>
+    </w:lvl>
+    <w:lvl w:ilvl="7" w:tplc="04020019" w:tentative="1">
+      <w:start w:val="1"/>
+      <w:numFmt w:val="lowerLetter"/>
+      <w:lvlText w:val="%8."/>
+      <w:lvlJc w:val="left"/>
+      <w:pPr>
+        <w:ind w:left="5760" w:hanging="360"/>
+      </w:pPr>
+    </w:lvl>
+    <w:lvl w:ilvl="8" w:tplc="0402001B" w:tentative="1">
+      <w:start w:val="1"/>
+      <w:numFmt w:val="lowerRoman"/>
+      <w:lvlText w:val="%9."/>
+      <w:lvlJc w:val="right"/>
+      <w:pPr>
+        <w:ind w:left="6480" w:hanging="180"/>
+      </w:pPr>
+    </w:lvl>
+  </w:abstractNum>
+  <w:abstractNum w:abstractNumId="13" w15:restartNumberingAfterBreak="0">
+    <w:nsid w:val="27F2376B"/>
+    <w:multiLevelType w:val="hybridMultilevel"/>
+    <w:tmpl w:val="78CA41EC"/>
+    <w:lvl w:ilvl="0" w:tplc="04020001">
+      <w:start w:val="1"/>
+      <w:numFmt w:val="bullet"/>
+      <w:lvlText w:val=""/>
+      <w:lvlJc w:val="left"/>
+      <w:pPr>
+        <w:ind w:left="720" w:hanging="360"/>
+      </w:pPr>
+      <w:rPr>
+        <w:rFonts w:ascii="Symbol" w:hAnsi="Symbol" w:hint="default"/>
+      </w:rPr>
+    </w:lvl>
+    <w:lvl w:ilvl="1" w:tplc="04020003" w:tentative="1">
+      <w:start w:val="1"/>
+      <w:numFmt w:val="bullet"/>
+      <w:lvlText w:val="o"/>
+      <w:lvlJc w:val="left"/>
+      <w:pPr>
+        <w:ind w:left="1440" w:hanging="360"/>
+      </w:pPr>
+      <w:rPr>
+        <w:rFonts w:ascii="Courier New" w:hAnsi="Courier New" w:cs="Courier New" w:hint="default"/>
+      </w:rPr>
+    </w:lvl>
+    <w:lvl w:ilvl="2" w:tplc="04020005" w:tentative="1">
+      <w:start w:val="1"/>
+      <w:numFmt w:val="bullet"/>
+      <w:lvlText w:val=""/>
+      <w:lvlJc w:val="left"/>
+      <w:pPr>
+        <w:ind w:left="2160" w:hanging="360"/>
+      </w:pPr>
+      <w:rPr>
+        <w:rFonts w:ascii="Wingdings" w:hAnsi="Wingdings" w:hint="default"/>
+      </w:rPr>
+    </w:lvl>
+    <w:lvl w:ilvl="3" w:tplc="04020001" w:tentative="1">
+      <w:start w:val="1"/>
+      <w:numFmt w:val="bullet"/>
+      <w:lvlText w:val=""/>
+      <w:lvlJc w:val="left"/>
+      <w:pPr>
+        <w:ind w:left="2880" w:hanging="360"/>
+      </w:pPr>
+      <w:rPr>
+        <w:rFonts w:ascii="Symbol" w:hAnsi="Symbol" w:hint="default"/>
+      </w:rPr>
+    </w:lvl>
+    <w:lvl w:ilvl="4" w:tplc="04020003" w:tentative="1">
+      <w:start w:val="1"/>
+      <w:numFmt w:val="bullet"/>
+      <w:lvlText w:val="o"/>
+      <w:lvlJc w:val="left"/>
+      <w:pPr>
+        <w:ind w:left="3600" w:hanging="360"/>
+      </w:pPr>
+      <w:rPr>
+        <w:rFonts w:ascii="Courier New" w:hAnsi="Courier New" w:cs="Courier New" w:hint="default"/>
+      </w:rPr>
+    </w:lvl>
+    <w:lvl w:ilvl="5" w:tplc="04020005" w:tentative="1">
+      <w:start w:val="1"/>
+      <w:numFmt w:val="bullet"/>
+      <w:lvlText w:val=""/>
+      <w:lvlJc w:val="left"/>
+      <w:pPr>
+        <w:ind w:left="4320" w:hanging="360"/>
+      </w:pPr>
+      <w:rPr>
+        <w:rFonts w:ascii="Wingdings" w:hAnsi="Wingdings" w:hint="default"/>
+      </w:rPr>
+    </w:lvl>
+    <w:lvl w:ilvl="6" w:tplc="04020001" w:tentative="1">
+      <w:start w:val="1"/>
+      <w:numFmt w:val="bullet"/>
+      <w:lvlText w:val=""/>
+      <w:lvlJc w:val="left"/>
+      <w:pPr>
+        <w:ind w:left="5040" w:hanging="360"/>
+      </w:pPr>
+      <w:rPr>
+        <w:rFonts w:ascii="Symbol" w:hAnsi="Symbol" w:hint="default"/>
+      </w:rPr>
+    </w:lvl>
+    <w:lvl w:ilvl="7" w:tplc="04020003" w:tentative="1">
+      <w:start w:val="1"/>
+      <w:numFmt w:val="bullet"/>
+      <w:lvlText w:val="o"/>
+      <w:lvlJc w:val="left"/>
+      <w:pPr>
+        <w:ind w:left="5760" w:hanging="360"/>
+      </w:pPr>
+      <w:rPr>
+        <w:rFonts w:ascii="Courier New" w:hAnsi="Courier New" w:cs="Courier New" w:hint="default"/>
+      </w:rPr>
+    </w:lvl>
+    <w:lvl w:ilvl="8" w:tplc="04020005" w:tentative="1">
+      <w:start w:val="1"/>
+      <w:numFmt w:val="bullet"/>
+      <w:lvlText w:val=""/>
+      <w:lvlJc w:val="left"/>
+      <w:pPr>
+        <w:ind w:left="6480" w:hanging="360"/>
+      </w:pPr>
+      <w:rPr>
+        <w:rFonts w:ascii="Wingdings" w:hAnsi="Wingdings" w:hint="default"/>
+      </w:rPr>
+    </w:lvl>
+  </w:abstractNum>
+  <w:abstractNum w:abstractNumId="14" w15:restartNumberingAfterBreak="0">
     <w:nsid w:val="2B8C4516"/>
     <w:multiLevelType w:val="hybridMultilevel"/>
     <w:tmpl w:val="3FC6E95C"/>
@@ -3813,7 +5066,7 @@
       </w:rPr>
     </w:lvl>
   </w:abstractNum>
-  <w:abstractNum w:abstractNumId="11" w15:restartNumberingAfterBreak="0">
+  <w:abstractNum w:abstractNumId="15" w15:restartNumberingAfterBreak="0">
     <w:nsid w:val="2C0568F2"/>
     <w:multiLevelType w:val="hybridMultilevel"/>
     <w:tmpl w:val="CE3084A0"/>
@@ -3926,7 +5179,7 @@
       </w:rPr>
     </w:lvl>
   </w:abstractNum>
-  <w:abstractNum w:abstractNumId="12" w15:restartNumberingAfterBreak="0">
+  <w:abstractNum w:abstractNumId="16" w15:restartNumberingAfterBreak="0">
     <w:nsid w:val="3BFA2545"/>
     <w:multiLevelType w:val="hybridMultilevel"/>
     <w:tmpl w:val="0F904582"/>
@@ -4015,7 +5268,7 @@
       </w:pPr>
     </w:lvl>
   </w:abstractNum>
-  <w:abstractNum w:abstractNumId="13" w15:restartNumberingAfterBreak="0">
+  <w:abstractNum w:abstractNumId="17" w15:restartNumberingAfterBreak="0">
     <w:nsid w:val="400010CF"/>
     <w:multiLevelType w:val="hybridMultilevel"/>
     <w:tmpl w:val="1116D53E"/>
@@ -4128,7 +5381,7 @@
       </w:rPr>
     </w:lvl>
   </w:abstractNum>
-  <w:abstractNum w:abstractNumId="14" w15:restartNumberingAfterBreak="0">
+  <w:abstractNum w:abstractNumId="18" w15:restartNumberingAfterBreak="0">
     <w:nsid w:val="438D2D64"/>
     <w:multiLevelType w:val="hybridMultilevel"/>
     <w:tmpl w:val="484CEA4A"/>
@@ -4214,7 +5467,233 @@
       </w:pPr>
     </w:lvl>
   </w:abstractNum>
-  <w:abstractNum w:abstractNumId="15" w15:restartNumberingAfterBreak="0">
+  <w:abstractNum w:abstractNumId="19" w15:restartNumberingAfterBreak="0">
+    <w:nsid w:val="43926D8B"/>
+    <w:multiLevelType w:val="hybridMultilevel"/>
+    <w:tmpl w:val="5300A534"/>
+    <w:lvl w:ilvl="0" w:tplc="04020003">
+      <w:start w:val="1"/>
+      <w:numFmt w:val="bullet"/>
+      <w:lvlText w:val="o"/>
+      <w:lvlJc w:val="left"/>
+      <w:pPr>
+        <w:ind w:left="720" w:hanging="360"/>
+      </w:pPr>
+      <w:rPr>
+        <w:rFonts w:ascii="Courier New" w:hAnsi="Courier New" w:cs="Courier New" w:hint="default"/>
+      </w:rPr>
+    </w:lvl>
+    <w:lvl w:ilvl="1" w:tplc="04020003" w:tentative="1">
+      <w:start w:val="1"/>
+      <w:numFmt w:val="bullet"/>
+      <w:lvlText w:val="o"/>
+      <w:lvlJc w:val="left"/>
+      <w:pPr>
+        <w:ind w:left="1440" w:hanging="360"/>
+      </w:pPr>
+      <w:rPr>
+        <w:rFonts w:ascii="Courier New" w:hAnsi="Courier New" w:cs="Courier New" w:hint="default"/>
+      </w:rPr>
+    </w:lvl>
+    <w:lvl w:ilvl="2" w:tplc="04020005" w:tentative="1">
+      <w:start w:val="1"/>
+      <w:numFmt w:val="bullet"/>
+      <w:lvlText w:val=""/>
+      <w:lvlJc w:val="left"/>
+      <w:pPr>
+        <w:ind w:left="2160" w:hanging="360"/>
+      </w:pPr>
+      <w:rPr>
+        <w:rFonts w:ascii="Wingdings" w:hAnsi="Wingdings" w:hint="default"/>
+      </w:rPr>
+    </w:lvl>
+    <w:lvl w:ilvl="3" w:tplc="04020001" w:tentative="1">
+      <w:start w:val="1"/>
+      <w:numFmt w:val="bullet"/>
+      <w:lvlText w:val=""/>
+      <w:lvlJc w:val="left"/>
+      <w:pPr>
+        <w:ind w:left="2880" w:hanging="360"/>
+      </w:pPr>
+      <w:rPr>
+        <w:rFonts w:ascii="Symbol" w:hAnsi="Symbol" w:hint="default"/>
+      </w:rPr>
+    </w:lvl>
+    <w:lvl w:ilvl="4" w:tplc="04020003" w:tentative="1">
+      <w:start w:val="1"/>
+      <w:numFmt w:val="bullet"/>
+      <w:lvlText w:val="o"/>
+      <w:lvlJc w:val="left"/>
+      <w:pPr>
+        <w:ind w:left="3600" w:hanging="360"/>
+      </w:pPr>
+      <w:rPr>
+        <w:rFonts w:ascii="Courier New" w:hAnsi="Courier New" w:cs="Courier New" w:hint="default"/>
+      </w:rPr>
+    </w:lvl>
+    <w:lvl w:ilvl="5" w:tplc="04020005" w:tentative="1">
+      <w:start w:val="1"/>
+      <w:numFmt w:val="bullet"/>
+      <w:lvlText w:val=""/>
+      <w:lvlJc w:val="left"/>
+      <w:pPr>
+        <w:ind w:left="4320" w:hanging="360"/>
+      </w:pPr>
+      <w:rPr>
+        <w:rFonts w:ascii="Wingdings" w:hAnsi="Wingdings" w:hint="default"/>
+      </w:rPr>
+    </w:lvl>
+    <w:lvl w:ilvl="6" w:tplc="04020001" w:tentative="1">
+      <w:start w:val="1"/>
+      <w:numFmt w:val="bullet"/>
+      <w:lvlText w:val=""/>
+      <w:lvlJc w:val="left"/>
+      <w:pPr>
+        <w:ind w:left="5040" w:hanging="360"/>
+      </w:pPr>
+      <w:rPr>
+        <w:rFonts w:ascii="Symbol" w:hAnsi="Symbol" w:hint="default"/>
+      </w:rPr>
+    </w:lvl>
+    <w:lvl w:ilvl="7" w:tplc="04020003" w:tentative="1">
+      <w:start w:val="1"/>
+      <w:numFmt w:val="bullet"/>
+      <w:lvlText w:val="o"/>
+      <w:lvlJc w:val="left"/>
+      <w:pPr>
+        <w:ind w:left="5760" w:hanging="360"/>
+      </w:pPr>
+      <w:rPr>
+        <w:rFonts w:ascii="Courier New" w:hAnsi="Courier New" w:cs="Courier New" w:hint="default"/>
+      </w:rPr>
+    </w:lvl>
+    <w:lvl w:ilvl="8" w:tplc="04020005" w:tentative="1">
+      <w:start w:val="1"/>
+      <w:numFmt w:val="bullet"/>
+      <w:lvlText w:val=""/>
+      <w:lvlJc w:val="left"/>
+      <w:pPr>
+        <w:ind w:left="6480" w:hanging="360"/>
+      </w:pPr>
+      <w:rPr>
+        <w:rFonts w:ascii="Wingdings" w:hAnsi="Wingdings" w:hint="default"/>
+      </w:rPr>
+    </w:lvl>
+  </w:abstractNum>
+  <w:abstractNum w:abstractNumId="20" w15:restartNumberingAfterBreak="0">
+    <w:nsid w:val="474C03BA"/>
+    <w:multiLevelType w:val="hybridMultilevel"/>
+    <w:tmpl w:val="5456F0CE"/>
+    <w:lvl w:ilvl="0" w:tplc="04020003">
+      <w:start w:val="1"/>
+      <w:numFmt w:val="bullet"/>
+      <w:lvlText w:val="o"/>
+      <w:lvlJc w:val="left"/>
+      <w:pPr>
+        <w:ind w:left="1440" w:hanging="360"/>
+      </w:pPr>
+      <w:rPr>
+        <w:rFonts w:ascii="Courier New" w:hAnsi="Courier New" w:cs="Courier New" w:hint="default"/>
+      </w:rPr>
+    </w:lvl>
+    <w:lvl w:ilvl="1" w:tplc="04020003" w:tentative="1">
+      <w:start w:val="1"/>
+      <w:numFmt w:val="bullet"/>
+      <w:lvlText w:val="o"/>
+      <w:lvlJc w:val="left"/>
+      <w:pPr>
+        <w:ind w:left="2160" w:hanging="360"/>
+      </w:pPr>
+      <w:rPr>
+        <w:rFonts w:ascii="Courier New" w:hAnsi="Courier New" w:cs="Courier New" w:hint="default"/>
+      </w:rPr>
+    </w:lvl>
+    <w:lvl w:ilvl="2" w:tplc="04020005" w:tentative="1">
+      <w:start w:val="1"/>
+      <w:numFmt w:val="bullet"/>
+      <w:lvlText w:val=""/>
+      <w:lvlJc w:val="left"/>
+      <w:pPr>
+        <w:ind w:left="2880" w:hanging="360"/>
+      </w:pPr>
+      <w:rPr>
+        <w:rFonts w:ascii="Wingdings" w:hAnsi="Wingdings" w:hint="default"/>
+      </w:rPr>
+    </w:lvl>
+    <w:lvl w:ilvl="3" w:tplc="04020001" w:tentative="1">
+      <w:start w:val="1"/>
+      <w:numFmt w:val="bullet"/>
+      <w:lvlText w:val=""/>
+      <w:lvlJc w:val="left"/>
+      <w:pPr>
+        <w:ind w:left="3600" w:hanging="360"/>
+      </w:pPr>
+      <w:rPr>
+        <w:rFonts w:ascii="Symbol" w:hAnsi="Symbol" w:hint="default"/>
+      </w:rPr>
+    </w:lvl>
+    <w:lvl w:ilvl="4" w:tplc="04020003" w:tentative="1">
+      <w:start w:val="1"/>
+      <w:numFmt w:val="bullet"/>
+      <w:lvlText w:val="o"/>
+      <w:lvlJc w:val="left"/>
+      <w:pPr>
+        <w:ind w:left="4320" w:hanging="360"/>
+      </w:pPr>
+      <w:rPr>
+        <w:rFonts w:ascii="Courier New" w:hAnsi="Courier New" w:cs="Courier New" w:hint="default"/>
+      </w:rPr>
+    </w:lvl>
+    <w:lvl w:ilvl="5" w:tplc="04020005" w:tentative="1">
+      <w:start w:val="1"/>
+      <w:numFmt w:val="bullet"/>
+      <w:lvlText w:val=""/>
+      <w:lvlJc w:val="left"/>
+      <w:pPr>
+        <w:ind w:left="5040" w:hanging="360"/>
+      </w:pPr>
+      <w:rPr>
+        <w:rFonts w:ascii="Wingdings" w:hAnsi="Wingdings" w:hint="default"/>
+      </w:rPr>
+    </w:lvl>
+    <w:lvl w:ilvl="6" w:tplc="04020001" w:tentative="1">
+      <w:start w:val="1"/>
+      <w:numFmt w:val="bullet"/>
+      <w:lvlText w:val=""/>
+      <w:lvlJc w:val="left"/>
+      <w:pPr>
+        <w:ind w:left="5760" w:hanging="360"/>
+      </w:pPr>
+      <w:rPr>
+        <w:rFonts w:ascii="Symbol" w:hAnsi="Symbol" w:hint="default"/>
+      </w:rPr>
+    </w:lvl>
+    <w:lvl w:ilvl="7" w:tplc="04020003" w:tentative="1">
+      <w:start w:val="1"/>
+      <w:numFmt w:val="bullet"/>
+      <w:lvlText w:val="o"/>
+      <w:lvlJc w:val="left"/>
+      <w:pPr>
+        <w:ind w:left="6480" w:hanging="360"/>
+      </w:pPr>
+      <w:rPr>
+        <w:rFonts w:ascii="Courier New" w:hAnsi="Courier New" w:cs="Courier New" w:hint="default"/>
+      </w:rPr>
+    </w:lvl>
+    <w:lvl w:ilvl="8" w:tplc="04020005" w:tentative="1">
+      <w:start w:val="1"/>
+      <w:numFmt w:val="bullet"/>
+      <w:lvlText w:val=""/>
+      <w:lvlJc w:val="left"/>
+      <w:pPr>
+        <w:ind w:left="7200" w:hanging="360"/>
+      </w:pPr>
+      <w:rPr>
+        <w:rFonts w:ascii="Wingdings" w:hAnsi="Wingdings" w:hint="default"/>
+      </w:rPr>
+    </w:lvl>
+  </w:abstractNum>
+  <w:abstractNum w:abstractNumId="21" w15:restartNumberingAfterBreak="0">
     <w:nsid w:val="478D1DA3"/>
     <w:multiLevelType w:val="hybridMultilevel"/>
     <w:tmpl w:val="6A8A9006"/>
@@ -4303,7 +5782,7 @@
       </w:pPr>
     </w:lvl>
   </w:abstractNum>
-  <w:abstractNum w:abstractNumId="16" w15:restartNumberingAfterBreak="0">
+  <w:abstractNum w:abstractNumId="22" w15:restartNumberingAfterBreak="0">
     <w:nsid w:val="4D6C7AD9"/>
     <w:multiLevelType w:val="hybridMultilevel"/>
     <w:tmpl w:val="4A32BCB6"/>
@@ -4416,7 +5895,120 @@
       </w:rPr>
     </w:lvl>
   </w:abstractNum>
-  <w:abstractNum w:abstractNumId="17" w15:restartNumberingAfterBreak="0">
+  <w:abstractNum w:abstractNumId="23" w15:restartNumberingAfterBreak="0">
+    <w:nsid w:val="537B4D8C"/>
+    <w:multiLevelType w:val="hybridMultilevel"/>
+    <w:tmpl w:val="7C703E06"/>
+    <w:lvl w:ilvl="0" w:tplc="04020001">
+      <w:start w:val="1"/>
+      <w:numFmt w:val="bullet"/>
+      <w:lvlText w:val=""/>
+      <w:lvlJc w:val="left"/>
+      <w:pPr>
+        <w:ind w:left="720" w:hanging="360"/>
+      </w:pPr>
+      <w:rPr>
+        <w:rFonts w:ascii="Symbol" w:hAnsi="Symbol" w:hint="default"/>
+      </w:rPr>
+    </w:lvl>
+    <w:lvl w:ilvl="1" w:tplc="04020003" w:tentative="1">
+      <w:start w:val="1"/>
+      <w:numFmt w:val="bullet"/>
+      <w:lvlText w:val="o"/>
+      <w:lvlJc w:val="left"/>
+      <w:pPr>
+        <w:ind w:left="1440" w:hanging="360"/>
+      </w:pPr>
+      <w:rPr>
+        <w:rFonts w:ascii="Courier New" w:hAnsi="Courier New" w:cs="Courier New" w:hint="default"/>
+      </w:rPr>
+    </w:lvl>
+    <w:lvl w:ilvl="2" w:tplc="04020005" w:tentative="1">
+      <w:start w:val="1"/>
+      <w:numFmt w:val="bullet"/>
+      <w:lvlText w:val=""/>
+      <w:lvlJc w:val="left"/>
+      <w:pPr>
+        <w:ind w:left="2160" w:hanging="360"/>
+      </w:pPr>
+      <w:rPr>
+        <w:rFonts w:ascii="Wingdings" w:hAnsi="Wingdings" w:hint="default"/>
+      </w:rPr>
+    </w:lvl>
+    <w:lvl w:ilvl="3" w:tplc="04020001" w:tentative="1">
+      <w:start w:val="1"/>
+      <w:numFmt w:val="bullet"/>
+      <w:lvlText w:val=""/>
+      <w:lvlJc w:val="left"/>
+      <w:pPr>
+        <w:ind w:left="2880" w:hanging="360"/>
+      </w:pPr>
+      <w:rPr>
+        <w:rFonts w:ascii="Symbol" w:hAnsi="Symbol" w:hint="default"/>
+      </w:rPr>
+    </w:lvl>
+    <w:lvl w:ilvl="4" w:tplc="04020003" w:tentative="1">
+      <w:start w:val="1"/>
+      <w:numFmt w:val="bullet"/>
+      <w:lvlText w:val="o"/>
+      <w:lvlJc w:val="left"/>
+      <w:pPr>
+        <w:ind w:left="3600" w:hanging="360"/>
+      </w:pPr>
+      <w:rPr>
+        <w:rFonts w:ascii="Courier New" w:hAnsi="Courier New" w:cs="Courier New" w:hint="default"/>
+      </w:rPr>
+    </w:lvl>
+    <w:lvl w:ilvl="5" w:tplc="04020005" w:tentative="1">
+      <w:start w:val="1"/>
+      <w:numFmt w:val="bullet"/>
+      <w:lvlText w:val=""/>
+      <w:lvlJc w:val="left"/>
+      <w:pPr>
+        <w:ind w:left="4320" w:hanging="360"/>
+      </w:pPr>
+      <w:rPr>
+        <w:rFonts w:ascii="Wingdings" w:hAnsi="Wingdings" w:hint="default"/>
+      </w:rPr>
+    </w:lvl>
+    <w:lvl w:ilvl="6" w:tplc="04020001" w:tentative="1">
+      <w:start w:val="1"/>
+      <w:numFmt w:val="bullet"/>
+      <w:lvlText w:val=""/>
+      <w:lvlJc w:val="left"/>
+      <w:pPr>
+        <w:ind w:left="5040" w:hanging="360"/>
+      </w:pPr>
+      <w:rPr>
+        <w:rFonts w:ascii="Symbol" w:hAnsi="Symbol" w:hint="default"/>
+      </w:rPr>
+    </w:lvl>
+    <w:lvl w:ilvl="7" w:tplc="04020003" w:tentative="1">
+      <w:start w:val="1"/>
+      <w:numFmt w:val="bullet"/>
+      <w:lvlText w:val="o"/>
+      <w:lvlJc w:val="left"/>
+      <w:pPr>
+        <w:ind w:left="5760" w:hanging="360"/>
+      </w:pPr>
+      <w:rPr>
+        <w:rFonts w:ascii="Courier New" w:hAnsi="Courier New" w:cs="Courier New" w:hint="default"/>
+      </w:rPr>
+    </w:lvl>
+    <w:lvl w:ilvl="8" w:tplc="04020005" w:tentative="1">
+      <w:start w:val="1"/>
+      <w:numFmt w:val="bullet"/>
+      <w:lvlText w:val=""/>
+      <w:lvlJc w:val="left"/>
+      <w:pPr>
+        <w:ind w:left="6480" w:hanging="360"/>
+      </w:pPr>
+      <w:rPr>
+        <w:rFonts w:ascii="Wingdings" w:hAnsi="Wingdings" w:hint="default"/>
+      </w:rPr>
+    </w:lvl>
+  </w:abstractNum>
+  <w:abstractNum w:abstractNumId="24" w15:restartNumberingAfterBreak="0">
     <w:nsid w:val="5EC61C4C"/>
     <w:multiLevelType w:val="hybridMultilevel"/>
     <w:tmpl w:val="BE58EB4E"/>
@@ -4529,7 +6121,7 @@
       </w:rPr>
     </w:lvl>
   </w:abstractNum>
-  <w:abstractNum w:abstractNumId="18" w15:restartNumberingAfterBreak="0">
+  <w:abstractNum w:abstractNumId="25" w15:restartNumberingAfterBreak="0">
     <w:nsid w:val="67B67341"/>
     <w:multiLevelType w:val="hybridMultilevel"/>
     <w:tmpl w:val="920C5CF2"/>
@@ -4642,7 +6234,7 @@
       </w:rPr>
     </w:lvl>
   </w:abstractNum>
-  <w:abstractNum w:abstractNumId="19" w15:restartNumberingAfterBreak="0">
+  <w:abstractNum w:abstractNumId="26" w15:restartNumberingAfterBreak="0">
     <w:nsid w:val="69122A5E"/>
     <w:multiLevelType w:val="multilevel"/>
     <w:tmpl w:val="3C1EC016"/>
@@ -4755,7 +6347,7 @@
       </w:rPr>
     </w:lvl>
   </w:abstractNum>
-  <w:abstractNum w:abstractNumId="20" w15:restartNumberingAfterBreak="0">
+  <w:abstractNum w:abstractNumId="27" w15:restartNumberingAfterBreak="0">
     <w:nsid w:val="6C2354BF"/>
     <w:multiLevelType w:val="hybridMultilevel"/>
     <w:tmpl w:val="EBE09162"/>
@@ -4868,7 +6460,7 @@
       </w:rPr>
     </w:lvl>
   </w:abstractNum>
-  <w:abstractNum w:abstractNumId="21" w15:restartNumberingAfterBreak="0">
+  <w:abstractNum w:abstractNumId="28" w15:restartNumberingAfterBreak="0">
     <w:nsid w:val="742D4116"/>
     <w:multiLevelType w:val="hybridMultilevel"/>
     <w:tmpl w:val="1764D2C0"/>
@@ -4981,7 +6573,7 @@
       </w:rPr>
     </w:lvl>
   </w:abstractNum>
-  <w:abstractNum w:abstractNumId="22" w15:restartNumberingAfterBreak="0">
+  <w:abstractNum w:abstractNumId="29" w15:restartNumberingAfterBreak="0">
     <w:nsid w:val="752C7C26"/>
     <w:multiLevelType w:val="hybridMultilevel"/>
     <w:tmpl w:val="292CCC1C"/>
@@ -5094,7 +6686,7 @@
       </w:rPr>
     </w:lvl>
   </w:abstractNum>
-  <w:abstractNum w:abstractNumId="23" w15:restartNumberingAfterBreak="0">
+  <w:abstractNum w:abstractNumId="30" w15:restartNumberingAfterBreak="0">
     <w:nsid w:val="77320257"/>
     <w:multiLevelType w:val="hybridMultilevel"/>
     <w:tmpl w:val="D8222C9E"/>
@@ -5183,7 +6775,7 @@
       </w:pPr>
     </w:lvl>
   </w:abstractNum>
-  <w:abstractNum w:abstractNumId="24" w15:restartNumberingAfterBreak="0">
+  <w:abstractNum w:abstractNumId="31" w15:restartNumberingAfterBreak="0">
     <w:nsid w:val="781D52B9"/>
     <w:multiLevelType w:val="multilevel"/>
     <w:tmpl w:val="3042ACDA"/>
@@ -5297,88 +6889,115 @@
     </w:lvl>
   </w:abstractNum>
   <w:num w:numId="1">
+    <w:abstractNumId w:val="7"/>
+  </w:num>
+  <w:num w:numId="2">
+    <w:abstractNumId w:val="31"/>
+  </w:num>
+  <w:num w:numId="3">
+    <w:abstractNumId w:val="26"/>
+  </w:num>
+  <w:num w:numId="4">
+    <w:abstractNumId w:val="8"/>
+  </w:num>
+  <w:num w:numId="5">
+    <w:abstractNumId w:val="24"/>
+  </w:num>
+  <w:num w:numId="6">
+    <w:abstractNumId w:val="25"/>
+  </w:num>
+  <w:num w:numId="7">
+    <w:abstractNumId w:val="28"/>
+  </w:num>
+  <w:num w:numId="8">
+    <w:abstractNumId w:val="15"/>
+  </w:num>
+  <w:num w:numId="9">
+    <w:abstractNumId w:val="3"/>
+  </w:num>
+  <w:num w:numId="10">
+    <w:abstractNumId w:val="29"/>
+  </w:num>
+  <w:num w:numId="11">
     <w:abstractNumId w:val="5"/>
   </w:num>
-  <w:num w:numId="2">
-    <w:abstractNumId w:val="24"/>
+  <w:num w:numId="12">
+    <w:abstractNumId w:val="14"/>
   </w:num>
-  <w:num w:numId="3">
-    <w:abstractNumId w:val="19"/>
-  </w:num>
-  <w:num w:numId="4">
-    <w:abstractNumId w:val="6"/>
-  </w:num>
-  <w:num w:numId="5">
+  <w:num w:numId="13">
     <w:abstractNumId w:val="17"/>
   </w:num>
-  <w:num w:numId="6">
-    <w:abstractNumId w:val="18"/>
-  </w:num>
-  <w:num w:numId="7">
-    <w:abstractNumId w:val="21"/>
-  </w:num>
-  <w:num w:numId="8">
-    <w:abstractNumId w:val="11"/>
-  </w:num>
-  <w:num w:numId="9">
-    <w:abstractNumId w:val="2"/>
-  </w:num>
-  <w:num w:numId="10">
-    <w:abstractNumId w:val="22"/>
-  </w:num>
-  <w:num w:numId="11">
-    <w:abstractNumId w:val="3"/>
-  </w:num>
-  <w:num w:numId="12">
+  <w:num w:numId="14">
     <w:abstractNumId w:val="10"/>
   </w:num>
-  <w:num w:numId="13">
-    <w:abstractNumId w:val="13"/>
-  </w:num>
-  <w:num w:numId="14">
-    <w:abstractNumId w:val="8"/>
-  </w:num>
   <w:num w:numId="15">
-    <w:abstractNumId w:val="20"/>
+    <w:abstractNumId w:val="27"/>
   </w:num>
   <w:num w:numId="16">
-    <w:abstractNumId w:val="9"/>
+    <w:abstractNumId w:val="11"/>
   </w:num>
   <w:num w:numId="17">
     <w:abstractNumId w:val="0"/>
   </w:num>
   <w:num w:numId="18">
-    <w:abstractNumId w:val="16"/>
+    <w:abstractNumId w:val="22"/>
   </w:num>
   <w:num w:numId="19">
     <w:abstractNumId w:val="1"/>
   </w:num>
   <w:num w:numId="20">
-    <w:abstractNumId w:val="12"/>
+    <w:abstractNumId w:val="16"/>
   </w:num>
   <w:num w:numId="21">
-    <w:abstractNumId w:val="4"/>
+    <w:abstractNumId w:val="6"/>
   </w:num>
   <w:num w:numId="22">
-    <w:abstractNumId w:val="14"/>
+    <w:abstractNumId w:val="18"/>
   </w:num>
   <w:num w:numId="23">
-    <w:abstractNumId w:val="23"/>
+    <w:abstractNumId w:val="30"/>
   </w:num>
   <w:num w:numId="24">
-    <w:abstractNumId w:val="15"/>
+    <w:abstractNumId w:val="21"/>
   </w:num>
   <w:num w:numId="25">
+    <w:abstractNumId w:val="9"/>
+  </w:num>
+  <w:num w:numId="26">
     <w:abstractNumId w:val="7"/>
   </w:num>
-  <w:num w:numId="26">
-    <w:abstractNumId w:val="5"/>
-  </w:num>
   <w:num w:numId="27">
-    <w:abstractNumId w:val="5"/>
+    <w:abstractNumId w:val="7"/>
     <w:lvlOverride w:ilvl="0">
       <w:startOverride w:val="1"/>
     </w:lvlOverride>
+  </w:num>
+  <w:num w:numId="28">
+    <w:abstractNumId w:val="13"/>
+  </w:num>
+  <w:num w:numId="29">
+    <w:abstractNumId w:val="2"/>
+  </w:num>
+  <w:num w:numId="30">
+    <w:abstractNumId w:val="19"/>
+  </w:num>
+  <w:num w:numId="31">
+    <w:abstractNumId w:val="12"/>
+  </w:num>
+  <w:num w:numId="32">
+    <w:abstractNumId w:val="4"/>
+  </w:num>
+  <w:num w:numId="33">
+    <w:abstractNumId w:val="20"/>
+  </w:num>
+  <w:num w:numId="34">
+    <w:abstractNumId w:val="7"/>
+    <w:lvlOverride w:ilvl="0">
+      <w:startOverride w:val="1"/>
+    </w:lvlOverride>
+  </w:num>
+  <w:num w:numId="35">
+    <w:abstractNumId w:val="23"/>
   </w:num>
   <w:numIdMacAtCleanup w:val="19"/>
 </w:numbering>
@@ -5777,7 +7396,7 @@
   <w:style w:type="paragraph" w:default="1" w:styleId="a">
     <w:name w:val="Normal"/>
     <w:qFormat/>
-    <w:rsid w:val="00EA3378"/>
+    <w:rsid w:val="004E2C1B"/>
     <w:pPr>
       <w:spacing w:before="80" w:after="120"/>
     </w:pPr>
@@ -6594,7 +8213,7 @@
 </file>
 
 <file path=customXml/itemProps1.xml><?xml version="1.0" encoding="utf-8"?>
-<ds:datastoreItem xmlns:ds="http://schemas.openxmlformats.org/officeDocument/2006/customXml" ds:itemID="{6FE7D236-97FF-4133-B237-1B2516A4E908}">
+<ds:datastoreItem xmlns:ds="http://schemas.openxmlformats.org/officeDocument/2006/customXml" ds:itemID="{ED51436A-54A4-4D89-B8CC-C6B3041F7000}">
   <ds:schemaRefs>
     <ds:schemaRef ds:uri="http://schemas.openxmlformats.org/officeDocument/2006/bibliography"/>
   </ds:schemaRefs>

</xml_diff>

<commit_message>
Refactoring of materials 02-User-Interface
</commit_message>
<xml_diff>
--- a/Courses/Computer-Modeling-and-IT/Computer-Modeling-and-IT-5-Class/02-User-Interface/02-User-Interface-Exercises.docx
+++ b/Courses/Computer-Modeling-and-IT/Computer-Modeling-and-IT-5-Class/02-User-Interface/02-User-Interface-Exercises.docx
@@ -1,10 +1,10 @@
 
 <file path=word/document.xml><?xml version="1.0" encoding="utf-8"?>
-<w:document xmlns:wpc="http://schemas.microsoft.com/office/word/2010/wordprocessingCanvas" xmlns:cx="http://schemas.microsoft.com/office/drawing/2014/chartex" xmlns:mc="http://schemas.openxmlformats.org/markup-compatibility/2006" xmlns:o="urn:schemas-microsoft-com:office:office" xmlns:r="http://schemas.openxmlformats.org/officeDocument/2006/relationships" xmlns:m="http://schemas.openxmlformats.org/officeDocument/2006/math" xmlns:v="urn:schemas-microsoft-com:vml" xmlns:wp14="http://schemas.microsoft.com/office/word/2010/wordprocessingDrawing" xmlns:wp="http://schemas.openxmlformats.org/drawingml/2006/wordprocessingDrawing" xmlns:w10="urn:schemas-microsoft-com:office:word" xmlns:w="http://schemas.openxmlformats.org/wordprocessingml/2006/main" xmlns:w14="http://schemas.microsoft.com/office/word/2010/wordml" xmlns:w15="http://schemas.microsoft.com/office/word/2012/wordml" xmlns:w16se="http://schemas.microsoft.com/office/word/2015/wordml/symex" xmlns:wpg="http://schemas.microsoft.com/office/word/2010/wordprocessingGroup" xmlns:wpi="http://schemas.microsoft.com/office/word/2010/wordprocessingInk" xmlns:wne="http://schemas.microsoft.com/office/word/2006/wordml" xmlns:wps="http://schemas.microsoft.com/office/word/2010/wordprocessingShape" mc:Ignorable="w14 w15 w16se wp14">
+<w:document xmlns:wpc="http://schemas.microsoft.com/office/word/2010/wordprocessingCanvas" xmlns:cx="http://schemas.microsoft.com/office/drawing/2014/chartex" xmlns:cx1="http://schemas.microsoft.com/office/drawing/2015/9/8/chartex" xmlns:mc="http://schemas.openxmlformats.org/markup-compatibility/2006" xmlns:o="urn:schemas-microsoft-com:office:office" xmlns:r="http://schemas.openxmlformats.org/officeDocument/2006/relationships" xmlns:m="http://schemas.openxmlformats.org/officeDocument/2006/math" xmlns:v="urn:schemas-microsoft-com:vml" xmlns:wp14="http://schemas.microsoft.com/office/word/2010/wordprocessingDrawing" xmlns:wp="http://schemas.openxmlformats.org/drawingml/2006/wordprocessingDrawing" xmlns:w10="urn:schemas-microsoft-com:office:word" xmlns:w="http://schemas.openxmlformats.org/wordprocessingml/2006/main" xmlns:w14="http://schemas.microsoft.com/office/word/2010/wordml" xmlns:w15="http://schemas.microsoft.com/office/word/2012/wordml" xmlns:w16se="http://schemas.microsoft.com/office/word/2015/wordml/symex" xmlns:wpg="http://schemas.microsoft.com/office/word/2010/wordprocessingGroup" xmlns:wpi="http://schemas.microsoft.com/office/word/2010/wordprocessingInk" xmlns:wne="http://schemas.microsoft.com/office/word/2006/wordml" xmlns:wps="http://schemas.microsoft.com/office/word/2010/wordprocessingShape" mc:Ignorable="w14 w15 w16se wp14">
   <w:body>
     <w:p>
       <w:pPr>
-        <w:pStyle w:val="1"/>
+        <w:pStyle w:val="Heading1"/>
         <w:spacing w:line="240" w:lineRule="auto"/>
         <w:jc w:val="center"/>
         <w:rPr>
@@ -42,25 +42,14 @@
     </w:p>
     <w:p>
       <w:pPr>
-        <w:pStyle w:val="2"/>
-        <w:ind w:left="720"/>
-        <w:rPr>
-          <w:lang w:val="bg-BG"/>
-        </w:rPr>
-      </w:pPr>
-      <w:r>
-        <w:rPr>
-          <w:lang w:val="bg-BG"/>
-        </w:rPr>
-        <w:t xml:space="preserve">Работа с прозорци в </w:t>
-      </w:r>
-      <w:r>
-        <w:t>Windows</w:t>
+        <w:pStyle w:val="Heading2"/>
+      </w:pPr>
+      <w:r>
+        <w:t>Работа с прозорци в Windows</w:t>
       </w:r>
     </w:p>
     <w:p>
       <w:pPr>
-        <w:ind w:left="993"/>
         <w:rPr>
           <w:lang w:val="bg-BG"/>
         </w:rPr>
@@ -107,62 +96,101 @@
     </w:p>
     <w:p>
       <w:pPr>
-        <w:pStyle w:val="ac"/>
+        <w:pStyle w:val="ListParagraph"/>
         <w:numPr>
           <w:ilvl w:val="0"/>
           <w:numId w:val="28"/>
         </w:numPr>
-        <w:rPr>
-          <w:lang w:val="bg-BG"/>
-        </w:rPr>
-      </w:pPr>
-      <w:r>
-        <w:rPr>
-          <w:lang w:val="bg-BG"/>
-        </w:rPr>
-        <w:t>Променете размера на прозореца</w:t>
+        <w:ind w:left="0" w:firstLine="426"/>
+        <w:rPr>
+          <w:lang w:val="bg-BG"/>
+        </w:rPr>
+      </w:pPr>
+      <w:r>
+        <w:rPr>
+          <w:b/>
+          <w:lang w:val="bg-BG"/>
+        </w:rPr>
+        <w:t>Променете размера</w:t>
+      </w:r>
+      <w:r>
+        <w:rPr>
+          <w:lang w:val="bg-BG"/>
+        </w:rPr>
+        <w:t xml:space="preserve"> на </w:t>
+      </w:r>
+      <w:r>
+        <w:rPr>
+          <w:b/>
+          <w:lang w:val="bg-BG"/>
+        </w:rPr>
+        <w:t>прозореца</w:t>
       </w:r>
     </w:p>
     <w:p>
       <w:pPr>
-        <w:pStyle w:val="ac"/>
+        <w:pStyle w:val="ListParagraph"/>
         <w:numPr>
           <w:ilvl w:val="0"/>
           <w:numId w:val="28"/>
         </w:numPr>
-        <w:rPr>
-          <w:lang w:val="bg-BG"/>
-        </w:rPr>
-      </w:pPr>
-      <w:r>
-        <w:rPr>
+        <w:ind w:left="0" w:firstLine="426"/>
+        <w:rPr>
+          <w:lang w:val="bg-BG"/>
+        </w:rPr>
+      </w:pPr>
+      <w:r>
+        <w:rPr>
+          <w:b/>
           <w:lang w:val="bg-BG"/>
         </w:rPr>
         <w:t>Минимиз</w:t>
       </w:r>
       <w:r>
         <w:rPr>
-          <w:lang w:val="bg-BG"/>
-        </w:rPr>
-        <w:t>ирайте прозореца</w:t>
+          <w:b/>
+          <w:lang w:val="bg-BG"/>
+        </w:rPr>
+        <w:t>ирайте</w:t>
+      </w:r>
+      <w:r>
+        <w:rPr>
+          <w:lang w:val="bg-BG"/>
+        </w:rPr>
+        <w:t xml:space="preserve"> прозореца</w:t>
       </w:r>
     </w:p>
     <w:p>
       <w:pPr>
-        <w:pStyle w:val="ac"/>
+        <w:pStyle w:val="ListParagraph"/>
         <w:numPr>
           <w:ilvl w:val="0"/>
           <w:numId w:val="28"/>
         </w:numPr>
-        <w:rPr>
-          <w:lang w:val="bg-BG"/>
-        </w:rPr>
-      </w:pPr>
-      <w:r>
-        <w:rPr>
-          <w:lang w:val="bg-BG"/>
-        </w:rPr>
-        <w:t>Максимизирайте прозореца (на цял екран</w:t>
+        <w:ind w:left="0" w:firstLine="426"/>
+        <w:rPr>
+          <w:lang w:val="bg-BG"/>
+        </w:rPr>
+      </w:pPr>
+      <w:r>
+        <w:rPr>
+          <w:b/>
+          <w:lang w:val="bg-BG"/>
+        </w:rPr>
+        <w:t>Максимизирайте</w:t>
+      </w:r>
+      <w:r>
+        <w:rPr>
+          <w:lang w:val="bg-BG"/>
+        </w:rPr>
+        <w:t xml:space="preserve"> прозореца (на </w:t>
+      </w:r>
+      <w:r>
+        <w:rPr>
+          <w:b/>
+          <w:lang w:val="bg-BG"/>
+        </w:rPr>
+        <w:t>цял екран</w:t>
       </w:r>
       <w:r>
         <w:rPr>
@@ -173,42 +201,93 @@
     </w:p>
     <w:p>
       <w:pPr>
-        <w:pStyle w:val="ac"/>
+        <w:pStyle w:val="ListParagraph"/>
         <w:numPr>
           <w:ilvl w:val="0"/>
           <w:numId w:val="28"/>
         </w:numPr>
-        <w:rPr>
-          <w:lang w:val="bg-BG"/>
-        </w:rPr>
-      </w:pPr>
-      <w:r>
-        <w:rPr>
-          <w:lang w:val="bg-BG"/>
-        </w:rPr>
-        <w:t>Възстановете нормалния му размер</w:t>
+        <w:ind w:left="0" w:firstLine="426"/>
+        <w:rPr>
+          <w:lang w:val="bg-BG"/>
+        </w:rPr>
+      </w:pPr>
+      <w:r>
+        <w:rPr>
+          <w:b/>
+          <w:lang w:val="bg-BG"/>
+        </w:rPr>
+        <w:t>Възстановете</w:t>
+      </w:r>
+      <w:r>
+        <w:rPr>
+          <w:lang w:val="bg-BG"/>
+        </w:rPr>
+        <w:t xml:space="preserve"> </w:t>
+      </w:r>
+      <w:r>
+        <w:rPr>
+          <w:b/>
+          <w:lang w:val="bg-BG"/>
+        </w:rPr>
+        <w:t>нормалния</w:t>
+      </w:r>
+      <w:r>
+        <w:rPr>
+          <w:lang w:val="bg-BG"/>
+        </w:rPr>
+        <w:t xml:space="preserve"> му </w:t>
+      </w:r>
+      <w:r>
+        <w:rPr>
+          <w:b/>
+          <w:lang w:val="bg-BG"/>
+        </w:rPr>
+        <w:t>размер</w:t>
       </w:r>
     </w:p>
     <w:p>
       <w:pPr>
-        <w:pStyle w:val="ac"/>
+        <w:pStyle w:val="ListParagraph"/>
         <w:numPr>
           <w:ilvl w:val="0"/>
           <w:numId w:val="28"/>
         </w:numPr>
-        <w:rPr>
+        <w:ind w:left="0" w:firstLine="426"/>
+        <w:rPr>
+          <w:b/>
           <w:i/>
           <w:lang w:val="bg-BG"/>
         </w:rPr>
       </w:pPr>
       <w:r>
         <w:rPr>
-          <w:lang w:val="bg-BG"/>
-        </w:rPr>
-        <w:t xml:space="preserve">Подредете го спрямо останалите прозорци, указано на </w:t>
-      </w:r>
-      <w:r>
-        <w:rPr>
+          <w:b/>
+          <w:lang w:val="bg-BG"/>
+        </w:rPr>
+        <w:t>Подредете</w:t>
+      </w:r>
+      <w:r>
+        <w:rPr>
+          <w:lang w:val="bg-BG"/>
+        </w:rPr>
+        <w:t xml:space="preserve"> </w:t>
+      </w:r>
+      <w:r>
+        <w:rPr>
+          <w:b/>
+          <w:lang w:val="bg-BG"/>
+        </w:rPr>
+        <w:t>го</w:t>
+      </w:r>
+      <w:r>
+        <w:rPr>
+          <w:lang w:val="bg-BG"/>
+        </w:rPr>
+        <w:t xml:space="preserve"> спрямо останалите прозорци, указано на </w:t>
+      </w:r>
+      <w:r>
+        <w:rPr>
+          <w:b/>
           <w:i/>
           <w:lang w:val="bg-BG"/>
         </w:rPr>
@@ -223,12 +302,11 @@
       <w:r>
         <w:rPr>
           <w:noProof/>
-          <w:lang w:val="bg-BG" w:eastAsia="bg-BG"/>
         </w:rPr>
         <w:drawing>
-          <wp:inline distT="0" distB="0" distL="0" distR="0" wp14:anchorId="786DCA19" wp14:editId="26EF2961">
+          <wp:inline distT="0" distB="0" distL="0" distR="0" wp14:anchorId="786DCA19" wp14:editId="32067F4D">
             <wp:extent cx="3219899" cy="2562583"/>
-            <wp:effectExtent l="0" t="0" r="0" b="9525"/>
+            <wp:effectExtent l="19050" t="19050" r="19050" b="28575"/>
             <wp:docPr id="8" name="Картина 8"/>
             <wp:cNvGraphicFramePr>
               <a:graphicFrameLocks xmlns:a="http://schemas.openxmlformats.org/drawingml/2006/main" noChangeAspect="1"/>
@@ -254,6 +332,13 @@
                     <a:prstGeom prst="rect">
                       <a:avLst/>
                     </a:prstGeom>
+                    <a:ln>
+                      <a:solidFill>
+                        <a:schemeClr val="bg1">
+                          <a:lumMod val="75000"/>
+                        </a:schemeClr>
+                      </a:solidFill>
+                    </a:ln>
                   </pic:spPr>
                 </pic:pic>
               </a:graphicData>
@@ -264,52 +349,119 @@
     </w:p>
     <w:p>
       <w:pPr>
-        <w:pStyle w:val="af2"/>
+        <w:pStyle w:val="Caption"/>
         <w:jc w:val="center"/>
-      </w:pPr>
-      <w:r>
-        <w:t xml:space="preserve">Фигура </w:t>
-      </w:r>
-      <w:fldSimple w:instr=" SEQ Фигура \* ARABIC ">
-        <w:r>
-          <w:rPr>
-            <w:noProof/>
-          </w:rPr>
-          <w:t>1</w:t>
-        </w:r>
-      </w:fldSimple>
+        <w:rPr>
+          <w:b/>
+        </w:rPr>
+      </w:pPr>
+      <w:proofErr w:type="spellStart"/>
+      <w:r>
+        <w:rPr>
+          <w:b/>
+        </w:rPr>
+        <w:t>Фигура</w:t>
+      </w:r>
+      <w:proofErr w:type="spellEnd"/>
+      <w:r>
+        <w:rPr>
+          <w:b/>
+        </w:rPr>
+        <w:t xml:space="preserve"> </w:t>
+      </w:r>
+      <w:r>
+        <w:rPr>
+          <w:b/>
+        </w:rPr>
+        <w:fldChar w:fldCharType="begin"/>
+      </w:r>
+      <w:r>
+        <w:rPr>
+          <w:b/>
+        </w:rPr>
+        <w:instrText xml:space="preserve"> SEQ Фигура \* ARABIC </w:instrText>
+      </w:r>
+      <w:r>
+        <w:rPr>
+          <w:b/>
+        </w:rPr>
+        <w:fldChar w:fldCharType="separate"/>
+      </w:r>
+      <w:r>
+        <w:rPr>
+          <w:b/>
+          <w:noProof/>
+        </w:rPr>
+        <w:t>1</w:t>
+      </w:r>
+      <w:r>
+        <w:rPr>
+          <w:b/>
+          <w:noProof/>
+        </w:rPr>
+        <w:fldChar w:fldCharType="end"/>
+      </w:r>
     </w:p>
     <w:p>
       <w:pPr>
-        <w:ind w:left="993"/>
-        <w:rPr>
-          <w:lang w:val="bg-BG"/>
-        </w:rPr>
-      </w:pPr>
-      <w:r>
-        <w:rPr>
-          <w:lang w:val="bg-BG"/>
-        </w:rPr>
-        <w:t>Преместете прозореца на произволно място на екрана</w:t>
+        <w:pStyle w:val="ListParagraph"/>
+        <w:numPr>
+          <w:ilvl w:val="0"/>
+          <w:numId w:val="31"/>
+        </w:numPr>
+        <w:ind w:hanging="294"/>
+        <w:rPr>
+          <w:lang w:val="bg-BG"/>
+        </w:rPr>
+      </w:pPr>
+      <w:r>
+        <w:rPr>
+          <w:b/>
+          <w:lang w:val="bg-BG"/>
+        </w:rPr>
+        <w:t>Преместете прозореца</w:t>
+      </w:r>
+      <w:r>
+        <w:rPr>
+          <w:lang w:val="bg-BG"/>
+        </w:rPr>
+        <w:t xml:space="preserve"> на произволно място на екрана</w:t>
       </w:r>
     </w:p>
     <w:p>
       <w:pPr>
-        <w:ind w:left="993"/>
-        <w:rPr>
-          <w:lang w:val="bg-BG"/>
-        </w:rPr>
-      </w:pPr>
-      <w:r>
-        <w:rPr>
-          <w:lang w:val="bg-BG"/>
-        </w:rPr>
-        <w:t>Разгледайте менюто на програмата.</w:t>
+        <w:pStyle w:val="ListParagraph"/>
+        <w:numPr>
+          <w:ilvl w:val="0"/>
+          <w:numId w:val="31"/>
+        </w:numPr>
+        <w:ind w:hanging="294"/>
+        <w:rPr>
+          <w:lang w:val="bg-BG"/>
+        </w:rPr>
+      </w:pPr>
+      <w:r>
+        <w:rPr>
+          <w:b/>
+          <w:lang w:val="bg-BG"/>
+        </w:rPr>
+        <w:t>Разгледайте менюто</w:t>
+      </w:r>
+      <w:r>
+        <w:rPr>
+          <w:lang w:val="bg-BG"/>
+        </w:rPr>
+        <w:t xml:space="preserve"> на програмата.</w:t>
       </w:r>
     </w:p>
     <w:p>
       <w:pPr>
-        <w:ind w:left="993"/>
+        <w:pStyle w:val="ListParagraph"/>
+        <w:numPr>
+          <w:ilvl w:val="0"/>
+          <w:numId w:val="31"/>
+        </w:numPr>
+        <w:ind w:hanging="294"/>
         <w:rPr>
           <w:lang w:val="bg-BG"/>
         </w:rPr>
@@ -322,14 +474,39 @@
       </w:r>
       <w:r>
         <w:rPr>
-          <w:lang w:val="bg-BG"/>
-        </w:rPr>
-        <w:t>2 начина за правилно изключване на програмата</w:t>
+          <w:b/>
+          <w:lang w:val="bg-BG"/>
+        </w:rPr>
+        <w:t>2 начина</w:t>
+      </w:r>
+      <w:r>
+        <w:rPr>
+          <w:lang w:val="bg-BG"/>
+        </w:rPr>
+        <w:t xml:space="preserve"> за </w:t>
+      </w:r>
+      <w:r>
+        <w:rPr>
+          <w:b/>
+          <w:lang w:val="bg-BG"/>
+        </w:rPr>
+        <w:t>правилно изключване</w:t>
+      </w:r>
+      <w:r>
+        <w:rPr>
+          <w:lang w:val="bg-BG"/>
+        </w:rPr>
+        <w:t xml:space="preserve"> на програмата</w:t>
       </w:r>
     </w:p>
     <w:p>
       <w:pPr>
-        <w:ind w:left="993"/>
+        <w:pStyle w:val="ListParagraph"/>
+        <w:numPr>
+          <w:ilvl w:val="0"/>
+          <w:numId w:val="31"/>
+        </w:numPr>
+        <w:ind w:hanging="294"/>
       </w:pPr>
       <w:r>
         <w:rPr>
@@ -338,7 +515,13 @@
         <w:t xml:space="preserve">Отворете менюто </w:t>
       </w:r>
       <w:r>
-        <w:t xml:space="preserve">File. </w:t>
+        <w:rPr>
+          <w:b/>
+        </w:rPr>
+        <w:t>File</w:t>
+      </w:r>
+      <w:r>
+        <w:t xml:space="preserve">. </w:t>
       </w:r>
       <w:r>
         <w:rPr>
@@ -347,13 +530,38 @@
         <w:t>Срещу повечето команди има надпис</w:t>
       </w:r>
       <w:r>
-        <w:t xml:space="preserve"> “Ctrl + “, </w:t>
-      </w:r>
-      <w:r>
-        <w:rPr>
-          <w:lang w:val="bg-BG"/>
-        </w:rPr>
-        <w:t>последван от име на клавиш. Натиснете</w:t>
+        <w:rPr>
+          <w:lang w:val="bg-BG"/>
+        </w:rPr>
+        <w:t xml:space="preserve"> "</w:t>
+      </w:r>
+      <w:r>
+        <w:rPr>
+          <w:b/>
+        </w:rPr>
+        <w:t>Ctrl +</w:t>
+      </w:r>
+      <w:r>
+        <w:rPr>
+          <w:lang w:val="bg-BG"/>
+        </w:rPr>
+        <w:t>"</w:t>
+      </w:r>
+      <w:r>
+        <w:t xml:space="preserve">, </w:t>
+      </w:r>
+      <w:r>
+        <w:rPr>
+          <w:lang w:val="bg-BG"/>
+        </w:rPr>
+        <w:t xml:space="preserve">последван от име на клавиш. </w:t>
+      </w:r>
+      <w:r>
+        <w:rPr>
+          <w:b/>
+          <w:lang w:val="bg-BG"/>
+        </w:rPr>
+        <w:t>Натиснете</w:t>
       </w:r>
       <w:r>
         <w:t xml:space="preserve"> </w:t>
@@ -362,16 +570,57 @@
         <w:rPr>
           <w:lang w:val="bg-BG"/>
         </w:rPr>
-        <w:t xml:space="preserve">и задръжте клавиша </w:t>
-      </w:r>
-      <w:r>
+        <w:t xml:space="preserve">и задръжте </w:t>
+      </w:r>
+      <w:r>
+        <w:rPr>
+          <w:b/>
+          <w:lang w:val="bg-BG"/>
+        </w:rPr>
+        <w:t>клавиша</w:t>
+      </w:r>
+      <w:r>
+        <w:rPr>
+          <w:lang w:val="bg-BG"/>
+        </w:rPr>
+        <w:t xml:space="preserve"> </w:t>
+      </w:r>
+      <w:r>
+        <w:t>[</w:t>
+      </w:r>
+      <w:r>
+        <w:rPr>
+          <w:b/>
+        </w:rPr>
         <w:t>Ctrl</w:t>
       </w:r>
       <w:r>
-        <w:rPr>
-          <w:lang w:val="bg-BG"/>
-        </w:rPr>
-        <w:t xml:space="preserve"> и натиснете указания след „+“ клавиш (например </w:t>
+        <w:t>]</w:t>
+      </w:r>
+      <w:r>
+        <w:rPr>
+          <w:lang w:val="bg-BG"/>
+        </w:rPr>
+        <w:t xml:space="preserve"> и натиснете указания след </w:t>
+      </w:r>
+      <w:r>
+        <w:t>"</w:t>
+      </w:r>
+      <w:r>
+        <w:rPr>
+          <w:b/>
+          <w:lang w:val="bg-BG"/>
+        </w:rPr>
+        <w:t>+</w:t>
+      </w:r>
+      <w:r>
+        <w:t>"</w:t>
+      </w:r>
+      <w:r>
+        <w:rPr>
+          <w:lang w:val="bg-BG"/>
+        </w:rPr>
+        <w:t xml:space="preserve"> клавиш (например </w:t>
       </w:r>
       <w:r>
         <w:rPr>
@@ -390,6 +639,7 @@
       </w:r>
       <w:r>
         <w:rPr>
+          <w:b/>
           <w:i/>
           <w:lang w:val="bg-BG"/>
         </w:rPr>
@@ -411,7 +661,20 @@
         <w:rPr>
           <w:lang w:val="bg-BG"/>
         </w:rPr>
-        <w:t>. Какво открихте?</w:t>
+        <w:t xml:space="preserve">. </w:t>
+      </w:r>
+      <w:r>
+        <w:rPr>
+          <w:b/>
+          <w:lang w:val="bg-BG"/>
+        </w:rPr>
+        <w:t>Какво открихте</w:t>
+      </w:r>
+      <w:r>
+        <w:rPr>
+          <w:lang w:val="bg-BG"/>
+        </w:rPr>
+        <w:t>?</w:t>
       </w:r>
       <w:r>
         <w:t xml:space="preserve"> </w:t>
@@ -420,19 +683,17 @@
     <w:p>
       <w:pPr>
         <w:keepNext/>
-        <w:ind w:left="993"/>
         <w:jc w:val="center"/>
       </w:pPr>
       <w:r>
         <w:rPr>
           <w:noProof/>
-          <w:lang w:val="bg-BG" w:eastAsia="bg-BG"/>
         </w:rPr>
         <w:lastRenderedPageBreak/>
         <w:drawing>
-          <wp:inline distT="0" distB="0" distL="0" distR="0" wp14:anchorId="3450221C" wp14:editId="4D2D1ECE">
+          <wp:inline distT="0" distB="0" distL="0" distR="0" wp14:anchorId="3450221C" wp14:editId="36CDC51B">
             <wp:extent cx="2743200" cy="3641557"/>
-            <wp:effectExtent l="0" t="0" r="0" b="0"/>
+            <wp:effectExtent l="19050" t="19050" r="19050" b="16510"/>
             <wp:docPr id="10" name="Картина 10"/>
             <wp:cNvGraphicFramePr>
               <a:graphicFrameLocks xmlns:a="http://schemas.openxmlformats.org/drawingml/2006/main" noChangeAspect="1"/>
@@ -458,6 +719,13 @@
                     <a:prstGeom prst="rect">
                       <a:avLst/>
                     </a:prstGeom>
+                    <a:ln>
+                      <a:solidFill>
+                        <a:schemeClr val="bg1">
+                          <a:lumMod val="75000"/>
+                        </a:schemeClr>
+                      </a:solidFill>
+                    </a:ln>
                   </pic:spPr>
                 </pic:pic>
               </a:graphicData>
@@ -468,25 +736,62 @@
     </w:p>
     <w:p>
       <w:pPr>
-        <w:pStyle w:val="af2"/>
+        <w:pStyle w:val="Caption"/>
         <w:jc w:val="center"/>
-      </w:pPr>
-      <w:r>
-        <w:t xml:space="preserve">Фигура </w:t>
-      </w:r>
-      <w:fldSimple w:instr=" SEQ Фигура \* ARABIC ">
-        <w:r>
-          <w:rPr>
-            <w:noProof/>
-          </w:rPr>
-          <w:t>2</w:t>
-        </w:r>
-      </w:fldSimple>
+        <w:rPr>
+          <w:b/>
+        </w:rPr>
+      </w:pPr>
+      <w:proofErr w:type="spellStart"/>
+      <w:r>
+        <w:rPr>
+          <w:b/>
+        </w:rPr>
+        <w:t>Фигура</w:t>
+      </w:r>
+      <w:proofErr w:type="spellEnd"/>
+      <w:r>
+        <w:rPr>
+          <w:b/>
+        </w:rPr>
+        <w:t xml:space="preserve"> </w:t>
+      </w:r>
+      <w:r>
+        <w:rPr>
+          <w:b/>
+        </w:rPr>
+        <w:fldChar w:fldCharType="begin"/>
+      </w:r>
+      <w:r>
+        <w:rPr>
+          <w:b/>
+        </w:rPr>
+        <w:instrText xml:space="preserve"> SEQ Фигура \* ARABIC </w:instrText>
+      </w:r>
+      <w:r>
+        <w:rPr>
+          <w:b/>
+        </w:rPr>
+        <w:fldChar w:fldCharType="separate"/>
+      </w:r>
+      <w:r>
+        <w:rPr>
+          <w:b/>
+          <w:noProof/>
+        </w:rPr>
+        <w:t>2</w:t>
+      </w:r>
+      <w:r>
+        <w:rPr>
+          <w:b/>
+          <w:noProof/>
+        </w:rPr>
+        <w:fldChar w:fldCharType="end"/>
+      </w:r>
     </w:p>
     <w:p>
       <w:pPr>
-        <w:pStyle w:val="2"/>
-        <w:ind w:left="709"/>
+        <w:pStyle w:val="Heading2"/>
         <w:rPr>
           <w:lang w:val="bg-BG"/>
         </w:rPr>
@@ -503,7 +808,6 @@
     </w:p>
     <w:p>
       <w:pPr>
-        <w:ind w:left="993"/>
         <w:rPr>
           <w:lang w:val="bg-BG"/>
         </w:rPr>
@@ -532,38 +836,86 @@
     </w:p>
     <w:p>
       <w:pPr>
-        <w:pStyle w:val="ac"/>
+        <w:pStyle w:val="ListParagraph"/>
         <w:numPr>
           <w:ilvl w:val="0"/>
           <w:numId w:val="29"/>
         </w:numPr>
-        <w:rPr>
-          <w:lang w:val="bg-BG"/>
-        </w:rPr>
-      </w:pPr>
-      <w:r>
-        <w:rPr>
-          <w:lang w:val="bg-BG"/>
-        </w:rPr>
-        <w:t>Колко секунди има в едно денонощие?</w:t>
+        <w:ind w:left="0" w:firstLine="426"/>
+        <w:rPr>
+          <w:lang w:val="bg-BG"/>
+        </w:rPr>
+      </w:pPr>
+      <w:r>
+        <w:rPr>
+          <w:b/>
+          <w:lang w:val="bg-BG"/>
+        </w:rPr>
+        <w:t>Колко секунди</w:t>
+      </w:r>
+      <w:r>
+        <w:rPr>
+          <w:lang w:val="bg-BG"/>
+        </w:rPr>
+        <w:t xml:space="preserve"> има в едно </w:t>
+      </w:r>
+      <w:r>
+        <w:rPr>
+          <w:b/>
+          <w:lang w:val="bg-BG"/>
+        </w:rPr>
+        <w:t>денонощие</w:t>
+      </w:r>
+      <w:r>
+        <w:rPr>
+          <w:lang w:val="bg-BG"/>
+        </w:rPr>
+        <w:t>?</w:t>
       </w:r>
     </w:p>
     <w:p>
       <w:pPr>
-        <w:pStyle w:val="ac"/>
+        <w:pStyle w:val="ListParagraph"/>
         <w:numPr>
           <w:ilvl w:val="0"/>
           <w:numId w:val="29"/>
         </w:numPr>
-        <w:rPr>
-          <w:lang w:val="bg-BG"/>
-        </w:rPr>
-      </w:pPr>
-      <w:r>
-        <w:rPr>
-          <w:lang w:val="bg-BG"/>
-        </w:rPr>
-        <w:t xml:space="preserve">Изчислете с точност до 0.01 дължината на окръжност с радиус </w:t>
+        <w:ind w:left="0" w:firstLine="426"/>
+        <w:rPr>
+          <w:lang w:val="bg-BG"/>
+        </w:rPr>
+      </w:pPr>
+      <w:r>
+        <w:rPr>
+          <w:lang w:val="bg-BG"/>
+        </w:rPr>
+        <w:t xml:space="preserve">Изчислете с точност до </w:t>
+      </w:r>
+      <w:r>
+        <w:rPr>
+          <w:b/>
+          <w:lang w:val="bg-BG"/>
+        </w:rPr>
+        <w:t>0.01</w:t>
+      </w:r>
+      <w:r>
+        <w:rPr>
+          <w:lang w:val="bg-BG"/>
+        </w:rPr>
+        <w:t xml:space="preserve"> </w:t>
+      </w:r>
+      <w:r>
+        <w:rPr>
+          <w:b/>
+          <w:lang w:val="bg-BG"/>
+        </w:rPr>
+        <w:t>дължината</w:t>
+      </w:r>
+      <w:r>
+        <w:rPr>
+          <w:lang w:val="bg-BG"/>
+        </w:rPr>
+        <w:t xml:space="preserve"> на окръжност с радиус </w:t>
       </w:r>
       <w:r>
         <w:rPr>
@@ -598,11 +950,12 @@
     </w:p>
     <w:p>
       <w:pPr>
-        <w:pStyle w:val="ac"/>
+        <w:pStyle w:val="ListParagraph"/>
         <w:numPr>
           <w:ilvl w:val="0"/>
           <w:numId w:val="29"/>
         </w:numPr>
+        <w:ind w:left="0" w:firstLine="426"/>
         <w:rPr>
           <w:lang w:val="bg-BG"/>
         </w:rPr>
@@ -617,13 +970,33 @@
         <w:rPr>
           <w:lang w:val="bg-BG"/>
         </w:rPr>
-        <w:t xml:space="preserve">с точност до 0.01 </w:t>
-      </w:r>
-      <w:r>
-        <w:rPr>
-          <w:lang w:val="bg-BG"/>
-        </w:rPr>
-        <w:t xml:space="preserve">лицето на кръг с диаметър </w:t>
+        <w:t xml:space="preserve">с точност до </w:t>
+      </w:r>
+      <w:r>
+        <w:rPr>
+          <w:b/>
+          <w:lang w:val="bg-BG"/>
+        </w:rPr>
+        <w:t>0.01</w:t>
+      </w:r>
+      <w:r>
+        <w:rPr>
+          <w:lang w:val="bg-BG"/>
+        </w:rPr>
+        <w:t xml:space="preserve"> </w:t>
+      </w:r>
+      <w:r>
+        <w:rPr>
+          <w:b/>
+          <w:lang w:val="bg-BG"/>
+        </w:rPr>
+        <w:t>лицето</w:t>
+      </w:r>
+      <w:r>
+        <w:rPr>
+          <w:lang w:val="bg-BG"/>
+        </w:rPr>
+        <w:t xml:space="preserve"> на кръг с диаметър </w:t>
       </w:r>
       <w:r>
         <w:rPr>
@@ -663,11 +1036,12 @@
     </w:p>
     <w:p>
       <w:pPr>
-        <w:pStyle w:val="ac"/>
+        <w:pStyle w:val="ListParagraph"/>
         <w:numPr>
           <w:ilvl w:val="0"/>
           <w:numId w:val="29"/>
         </w:numPr>
+        <w:ind w:left="0" w:firstLine="426"/>
         <w:rPr>
           <w:lang w:val="bg-BG"/>
         </w:rPr>
@@ -710,11 +1084,12 @@
     </w:p>
     <w:p>
       <w:pPr>
-        <w:pStyle w:val="ac"/>
+        <w:pStyle w:val="ListParagraph"/>
         <w:numPr>
           <w:ilvl w:val="0"/>
           <w:numId w:val="29"/>
         </w:numPr>
+        <w:ind w:left="0" w:firstLine="426"/>
         <w:rPr>
           <w:lang w:val="bg-BG"/>
         </w:rPr>
@@ -754,7 +1129,6 @@
     </w:p>
     <w:p>
       <w:pPr>
-        <w:ind w:left="993"/>
         <w:rPr>
           <w:lang w:val="bg-BG"/>
         </w:rPr>
@@ -763,25 +1137,14 @@
     <w:p/>
     <w:p>
       <w:pPr>
-        <w:pStyle w:val="2"/>
-        <w:ind w:left="709"/>
-        <w:rPr>
-          <w:lang w:val="bg-BG"/>
-        </w:rPr>
-      </w:pPr>
-      <w:r>
-        <w:rPr>
-          <w:lang w:val="bg-BG"/>
-        </w:rPr>
-        <w:t xml:space="preserve">Програма </w:t>
-      </w:r>
-      <w:r>
-        <w:t>Calendar</w:t>
+        <w:pStyle w:val="Heading2"/>
+      </w:pPr>
+      <w:r>
+        <w:t>Програма Calendar</w:t>
       </w:r>
     </w:p>
     <w:p>
       <w:pPr>
-        <w:ind w:left="993"/>
         <w:rPr>
           <w:lang w:val="bg-BG"/>
         </w:rPr>
@@ -810,11 +1173,12 @@
     </w:p>
     <w:p>
       <w:pPr>
-        <w:pStyle w:val="ac"/>
+        <w:pStyle w:val="ListParagraph"/>
         <w:numPr>
           <w:ilvl w:val="0"/>
           <w:numId w:val="30"/>
         </w:numPr>
+        <w:ind w:left="0" w:firstLine="426"/>
         <w:rPr>
           <w:lang w:val="bg-BG"/>
         </w:rPr>
@@ -828,11 +1192,12 @@
     </w:p>
     <w:p>
       <w:pPr>
-        <w:pStyle w:val="ac"/>
+        <w:pStyle w:val="ListParagraph"/>
         <w:numPr>
           <w:ilvl w:val="0"/>
           <w:numId w:val="30"/>
         </w:numPr>
+        <w:ind w:left="0" w:firstLine="426"/>
         <w:rPr>
           <w:lang w:val="bg-BG"/>
         </w:rPr>
@@ -846,11 +1211,12 @@
     </w:p>
     <w:p>
       <w:pPr>
-        <w:pStyle w:val="ac"/>
+        <w:pStyle w:val="ListParagraph"/>
         <w:numPr>
           <w:ilvl w:val="0"/>
           <w:numId w:val="30"/>
         </w:numPr>
+        <w:ind w:left="0" w:firstLine="426"/>
         <w:rPr>
           <w:lang w:val="bg-BG"/>
         </w:rPr>
@@ -864,36 +1230,104 @@
     </w:p>
     <w:p>
       <w:pPr>
-        <w:ind w:left="993"/>
-        <w:rPr>
-          <w:lang w:val="bg-BG"/>
-        </w:rPr>
-      </w:pPr>
-      <w:r>
-        <w:rPr>
-          <w:lang w:val="bg-BG"/>
-        </w:rPr>
-        <w:t>Високосна ли е 2023 година? А 2024?</w:t>
+        <w:rPr>
+          <w:lang w:val="bg-BG"/>
+        </w:rPr>
+      </w:pPr>
+      <w:r>
+        <w:rPr>
+          <w:b/>
+          <w:lang w:val="bg-BG"/>
+        </w:rPr>
+        <w:t>Високосна</w:t>
+      </w:r>
+      <w:r>
+        <w:rPr>
+          <w:lang w:val="bg-BG"/>
+        </w:rPr>
+        <w:t xml:space="preserve"> ли е </w:t>
+      </w:r>
+      <w:r>
+        <w:rPr>
+          <w:b/>
+          <w:lang w:val="bg-BG"/>
+        </w:rPr>
+        <w:t>2023 година</w:t>
+      </w:r>
+      <w:r>
+        <w:rPr>
+          <w:lang w:val="bg-BG"/>
+        </w:rPr>
+        <w:t>,</w:t>
+      </w:r>
+      <w:r>
+        <w:rPr>
+          <w:lang w:val="bg-BG"/>
+        </w:rPr>
+        <w:t xml:space="preserve"> </w:t>
+      </w:r>
+      <w:r>
+        <w:rPr>
+          <w:lang w:val="bg-BG"/>
+        </w:rPr>
+        <w:t>а</w:t>
+      </w:r>
+      <w:r>
+        <w:rPr>
+          <w:lang w:val="bg-BG"/>
+        </w:rPr>
+        <w:t xml:space="preserve"> </w:t>
+      </w:r>
+      <w:r>
+        <w:rPr>
+          <w:b/>
+          <w:lang w:val="bg-BG"/>
+        </w:rPr>
+        <w:t>2024</w:t>
+      </w:r>
+      <w:r>
+        <w:rPr>
+          <w:lang w:val="bg-BG"/>
+        </w:rPr>
+        <w:t>?</w:t>
       </w:r>
     </w:p>
     <w:p>
       <w:pPr>
-        <w:ind w:left="993"/>
-        <w:rPr>
-          <w:lang w:val="bg-BG"/>
-        </w:rPr>
-      </w:pPr>
-      <w:r>
-        <w:rPr>
-          <w:lang w:val="bg-BG"/>
-        </w:rPr>
-        <w:t>Добавете събитие към календара, което да извести края на учебния час</w:t>
+        <w:rPr>
+          <w:lang w:val="bg-BG"/>
+        </w:rPr>
+      </w:pPr>
+      <w:r>
+        <w:rPr>
+          <w:b/>
+          <w:lang w:val="bg-BG"/>
+        </w:rPr>
+        <w:t>Добавете събитие</w:t>
+      </w:r>
+      <w:r>
+        <w:rPr>
+          <w:lang w:val="bg-BG"/>
+        </w:rPr>
+        <w:t xml:space="preserve"> към </w:t>
+      </w:r>
+      <w:r>
+        <w:rPr>
+          <w:b/>
+          <w:lang w:val="bg-BG"/>
+        </w:rPr>
+        <w:t>календара</w:t>
+      </w:r>
+      <w:r>
+        <w:rPr>
+          <w:lang w:val="bg-BG"/>
+        </w:rPr>
+        <w:t>, което да извести края на учебния час</w:t>
       </w:r>
     </w:p>
     <w:p>
       <w:pPr>
-        <w:pStyle w:val="2"/>
-        <w:ind w:left="709"/>
+        <w:pStyle w:val="Heading2"/>
         <w:rPr>
           <w:lang w:val="bg-BG"/>
         </w:rPr>
@@ -907,24 +1341,138 @@
     </w:p>
     <w:p>
       <w:pPr>
-        <w:ind w:left="993"/>
-        <w:rPr>
-          <w:lang w:val="bg-BG"/>
-        </w:rPr>
-      </w:pPr>
-      <w:r>
-        <w:rPr>
-          <w:lang w:val="bg-BG"/>
-        </w:rPr>
-        <w:t xml:space="preserve">Отворете програмата „Файлов мениджър“.  Променете размера на прозореца. Появява ли се плъзгач </w:t>
-      </w:r>
-      <w:bookmarkStart w:id="0" w:name="_GoBack"/>
-      <w:bookmarkEnd w:id="0"/>
-      <w:r>
-        <w:rPr>
-          <w:lang w:val="bg-BG"/>
-        </w:rPr>
-        <w:t>от дясната страна на прозореца? А отдолу? Кога се появяват?</w:t>
+        <w:rPr>
+          <w:lang w:val="bg-BG"/>
+        </w:rPr>
+      </w:pPr>
+      <w:r>
+        <w:rPr>
+          <w:lang w:val="bg-BG"/>
+        </w:rPr>
+        <w:t>Отворете програмата "</w:t>
+      </w:r>
+      <w:r>
+        <w:rPr>
+          <w:b/>
+          <w:lang w:val="bg-BG"/>
+        </w:rPr>
+        <w:t>Файлов мениджър</w:t>
+      </w:r>
+      <w:r>
+        <w:rPr>
+          <w:lang w:val="bg-BG"/>
+        </w:rPr>
+        <w:t>"</w:t>
+      </w:r>
+      <w:r>
+        <w:rPr>
+          <w:lang w:val="bg-BG"/>
+        </w:rPr>
+        <w:t xml:space="preserve">.  </w:t>
+      </w:r>
+      <w:r>
+        <w:rPr>
+          <w:b/>
+          <w:lang w:val="bg-BG"/>
+        </w:rPr>
+        <w:t>Променете</w:t>
+      </w:r>
+      <w:r>
+        <w:rPr>
+          <w:lang w:val="bg-BG"/>
+        </w:rPr>
+        <w:t xml:space="preserve"> </w:t>
+      </w:r>
+      <w:r>
+        <w:rPr>
+          <w:b/>
+          <w:lang w:val="bg-BG"/>
+        </w:rPr>
+        <w:t>размера</w:t>
+      </w:r>
+      <w:r>
+        <w:rPr>
+          <w:lang w:val="bg-BG"/>
+        </w:rPr>
+        <w:t xml:space="preserve"> на прозореца. </w:t>
+      </w:r>
+      <w:r>
+        <w:rPr>
+          <w:b/>
+          <w:lang w:val="bg-BG"/>
+        </w:rPr>
+        <w:t>Появява ли</w:t>
+      </w:r>
+      <w:r>
+        <w:rPr>
+          <w:lang w:val="bg-BG"/>
+        </w:rPr>
+        <w:t xml:space="preserve"> </w:t>
+      </w:r>
+      <w:r>
+        <w:rPr>
+          <w:b/>
+          <w:lang w:val="bg-BG"/>
+        </w:rPr>
+        <w:t>се</w:t>
+      </w:r>
+      <w:r>
+        <w:rPr>
+          <w:lang w:val="bg-BG"/>
+        </w:rPr>
+        <w:t xml:space="preserve"> </w:t>
+      </w:r>
+      <w:r>
+        <w:rPr>
+          <w:b/>
+          <w:lang w:val="bg-BG"/>
+        </w:rPr>
+        <w:t>плъзгач</w:t>
+      </w:r>
+      <w:r>
+        <w:rPr>
+          <w:lang w:val="bg-BG"/>
+        </w:rPr>
+        <w:t xml:space="preserve"> от </w:t>
+      </w:r>
+      <w:r>
+        <w:rPr>
+          <w:b/>
+          <w:lang w:val="bg-BG"/>
+        </w:rPr>
+        <w:t>дясната</w:t>
+      </w:r>
+      <w:r>
+        <w:rPr>
+          <w:lang w:val="bg-BG"/>
+        </w:rPr>
+        <w:t xml:space="preserve"> страна на прозореца? А </w:t>
+      </w:r>
+      <w:r>
+        <w:rPr>
+          <w:b/>
+          <w:lang w:val="bg-BG"/>
+        </w:rPr>
+        <w:t>отдолу</w:t>
+      </w:r>
+      <w:r>
+        <w:rPr>
+          <w:lang w:val="bg-BG"/>
+        </w:rPr>
+        <w:t xml:space="preserve">? </w:t>
+      </w:r>
+      <w:r>
+        <w:rPr>
+          <w:b/>
+          <w:lang w:val="bg-BG"/>
+        </w:rPr>
+        <w:t>Кога</w:t>
+      </w:r>
+      <w:r>
+        <w:rPr>
+          <w:lang w:val="bg-BG"/>
+        </w:rPr>
+        <w:t xml:space="preserve"> се появяват?</w:t>
       </w:r>
       <w:r>
         <w:rPr>
@@ -934,6 +1482,7 @@
       </w:r>
       <w:r>
         <w:rPr>
+          <w:b/>
           <w:i/>
           <w:lang w:val="bg-BG"/>
         </w:rPr>
@@ -941,12 +1490,20 @@
       </w:r>
       <w:r>
         <w:rPr>
-          <w:lang w:val="bg-BG"/>
-        </w:rPr>
-        <w:t xml:space="preserve"> и </w:t>
-      </w:r>
-      <w:r>
-        <w:rPr>
+          <w:b/>
+          <w:lang w:val="bg-BG"/>
+        </w:rPr>
+        <w:t xml:space="preserve"> </w:t>
+      </w:r>
+      <w:r>
+        <w:rPr>
+          <w:lang w:val="bg-BG"/>
+        </w:rPr>
+        <w:t xml:space="preserve">и </w:t>
+      </w:r>
+      <w:r>
+        <w:rPr>
+          <w:b/>
           <w:i/>
           <w:lang w:val="bg-BG"/>
         </w:rPr>
@@ -967,13 +1524,12 @@
       <w:r>
         <w:rPr>
           <w:noProof/>
-          <w:lang w:val="bg-BG" w:eastAsia="bg-BG"/>
         </w:rPr>
         <w:lastRenderedPageBreak/>
         <w:drawing>
-          <wp:inline distT="0" distB="0" distL="0" distR="0" wp14:anchorId="16E8C490" wp14:editId="56CC65A5">
+          <wp:inline distT="0" distB="0" distL="0" distR="0" wp14:anchorId="16E8C490" wp14:editId="7866ECE4">
             <wp:extent cx="4943475" cy="2237032"/>
-            <wp:effectExtent l="0" t="0" r="0" b="0"/>
+            <wp:effectExtent l="19050" t="19050" r="9525" b="11430"/>
             <wp:docPr id="11" name="Картина 11"/>
             <wp:cNvGraphicFramePr>
               <a:graphicFrameLocks xmlns:a="http://schemas.openxmlformats.org/drawingml/2006/main" noChangeAspect="1"/>
@@ -999,6 +1555,13 @@
                     <a:prstGeom prst="rect">
                       <a:avLst/>
                     </a:prstGeom>
+                    <a:ln>
+                      <a:solidFill>
+                        <a:schemeClr val="bg1">
+                          <a:lumMod val="75000"/>
+                        </a:schemeClr>
+                      </a:solidFill>
+                    </a:ln>
                   </pic:spPr>
                 </pic:pic>
               </a:graphicData>
@@ -1006,26 +1569,64 @@
           </wp:inline>
         </w:drawing>
       </w:r>
+      <w:bookmarkStart w:id="0" w:name="_GoBack"/>
+      <w:bookmarkEnd w:id="0"/>
     </w:p>
     <w:p>
       <w:pPr>
-        <w:pStyle w:val="af2"/>
+        <w:pStyle w:val="Caption"/>
         <w:jc w:val="center"/>
         <w:rPr>
-          <w:lang w:val="bg-BG"/>
-        </w:rPr>
-      </w:pPr>
-      <w:r>
-        <w:t xml:space="preserve">Фигура </w:t>
-      </w:r>
-      <w:fldSimple w:instr=" SEQ Фигура \* ARABIC ">
-        <w:r>
-          <w:rPr>
-            <w:noProof/>
-          </w:rPr>
-          <w:t>3</w:t>
-        </w:r>
-      </w:fldSimple>
+          <w:b/>
+          <w:lang w:val="bg-BG"/>
+        </w:rPr>
+      </w:pPr>
+      <w:proofErr w:type="spellStart"/>
+      <w:r>
+        <w:rPr>
+          <w:b/>
+        </w:rPr>
+        <w:t>Фигура</w:t>
+      </w:r>
+      <w:proofErr w:type="spellEnd"/>
+      <w:r>
+        <w:rPr>
+          <w:b/>
+        </w:rPr>
+        <w:t xml:space="preserve"> </w:t>
+      </w:r>
+      <w:r>
+        <w:rPr>
+          <w:b/>
+        </w:rPr>
+        <w:fldChar w:fldCharType="begin"/>
+      </w:r>
+      <w:r>
+        <w:rPr>
+          <w:b/>
+        </w:rPr>
+        <w:instrText xml:space="preserve"> SEQ Фигура \* ARABIC </w:instrText>
+      </w:r>
+      <w:r>
+        <w:rPr>
+          <w:b/>
+        </w:rPr>
+        <w:fldChar w:fldCharType="separate"/>
+      </w:r>
+      <w:r>
+        <w:rPr>
+          <w:b/>
+          <w:noProof/>
+        </w:rPr>
+        <w:t>3</w:t>
+      </w:r>
+      <w:r>
+        <w:rPr>
+          <w:b/>
+          <w:noProof/>
+        </w:rPr>
+        <w:fldChar w:fldCharType="end"/>
+      </w:r>
     </w:p>
     <w:p>
       <w:pPr>
@@ -1043,12 +1644,11 @@
       <w:r>
         <w:rPr>
           <w:noProof/>
-          <w:lang w:val="bg-BG" w:eastAsia="bg-BG"/>
         </w:rPr>
         <w:drawing>
-          <wp:inline distT="0" distB="0" distL="0" distR="0" wp14:anchorId="3D82E0C1" wp14:editId="717A00C3">
+          <wp:inline distT="0" distB="0" distL="0" distR="0" wp14:anchorId="3D82E0C1" wp14:editId="14F9F05B">
             <wp:extent cx="4893901" cy="3257550"/>
-            <wp:effectExtent l="0" t="0" r="2540" b="0"/>
+            <wp:effectExtent l="19050" t="19050" r="21590" b="19050"/>
             <wp:docPr id="12" name="Картина 12"/>
             <wp:cNvGraphicFramePr>
               <a:graphicFrameLocks xmlns:a="http://schemas.openxmlformats.org/drawingml/2006/main" noChangeAspect="1"/>
@@ -1074,6 +1674,13 @@
                     <a:prstGeom prst="rect">
                       <a:avLst/>
                     </a:prstGeom>
+                    <a:ln>
+                      <a:solidFill>
+                        <a:schemeClr val="bg1">
+                          <a:lumMod val="75000"/>
+                        </a:schemeClr>
+                      </a:solidFill>
+                    </a:ln>
                   </pic:spPr>
                 </pic:pic>
               </a:graphicData>
@@ -1084,23 +1691,59 @@
     </w:p>
     <w:p>
       <w:pPr>
-        <w:pStyle w:val="af2"/>
+        <w:pStyle w:val="Caption"/>
         <w:jc w:val="center"/>
         <w:rPr>
-          <w:lang w:val="bg-BG"/>
-        </w:rPr>
-      </w:pPr>
-      <w:r>
-        <w:t xml:space="preserve">Фигура </w:t>
-      </w:r>
-      <w:fldSimple w:instr=" SEQ Фигура \* ARABIC ">
-        <w:r>
-          <w:rPr>
-            <w:noProof/>
-          </w:rPr>
-          <w:t>4</w:t>
-        </w:r>
-      </w:fldSimple>
+          <w:b/>
+          <w:lang w:val="bg-BG"/>
+        </w:rPr>
+      </w:pPr>
+      <w:proofErr w:type="spellStart"/>
+      <w:r>
+        <w:rPr>
+          <w:b/>
+        </w:rPr>
+        <w:t>Фигура</w:t>
+      </w:r>
+      <w:proofErr w:type="spellEnd"/>
+      <w:r>
+        <w:rPr>
+          <w:b/>
+        </w:rPr>
+        <w:t xml:space="preserve"> </w:t>
+      </w:r>
+      <w:r>
+        <w:rPr>
+          <w:b/>
+        </w:rPr>
+        <w:fldChar w:fldCharType="begin"/>
+      </w:r>
+      <w:r>
+        <w:rPr>
+          <w:b/>
+        </w:rPr>
+        <w:instrText xml:space="preserve"> SEQ Фигура \* ARABIC </w:instrText>
+      </w:r>
+      <w:r>
+        <w:rPr>
+          <w:b/>
+        </w:rPr>
+        <w:fldChar w:fldCharType="separate"/>
+      </w:r>
+      <w:r>
+        <w:rPr>
+          <w:b/>
+          <w:noProof/>
+        </w:rPr>
+        <w:t>4</w:t>
+      </w:r>
+      <w:r>
+        <w:rPr>
+          <w:b/>
+          <w:noProof/>
+        </w:rPr>
+        <w:fldChar w:fldCharType="end"/>
+      </w:r>
     </w:p>
     <w:sectPr>
       <w:headerReference w:type="default" r:id="rId12"/>
@@ -1115,7 +1758,7 @@
 </file>
 
 <file path=word/endnotes.xml><?xml version="1.0" encoding="utf-8"?>
-<w:endnotes xmlns:wpc="http://schemas.microsoft.com/office/word/2010/wordprocessingCanvas" xmlns:cx="http://schemas.microsoft.com/office/drawing/2014/chartex" xmlns:mc="http://schemas.openxmlformats.org/markup-compatibility/2006" xmlns:o="urn:schemas-microsoft-com:office:office" xmlns:r="http://schemas.openxmlformats.org/officeDocument/2006/relationships" xmlns:m="http://schemas.openxmlformats.org/officeDocument/2006/math" xmlns:v="urn:schemas-microsoft-com:vml" xmlns:wp14="http://schemas.microsoft.com/office/word/2010/wordprocessingDrawing" xmlns:wp="http://schemas.openxmlformats.org/drawingml/2006/wordprocessingDrawing" xmlns:w10="urn:schemas-microsoft-com:office:word" xmlns:w="http://schemas.openxmlformats.org/wordprocessingml/2006/main" xmlns:w14="http://schemas.microsoft.com/office/word/2010/wordml" xmlns:w15="http://schemas.microsoft.com/office/word/2012/wordml" xmlns:w16se="http://schemas.microsoft.com/office/word/2015/wordml/symex" xmlns:wpg="http://schemas.microsoft.com/office/word/2010/wordprocessingGroup" xmlns:wpi="http://schemas.microsoft.com/office/word/2010/wordprocessingInk" xmlns:wne="http://schemas.microsoft.com/office/word/2006/wordml" xmlns:wps="http://schemas.microsoft.com/office/word/2010/wordprocessingShape" mc:Ignorable="w14 w15 w16se wp14">
+<w:endnotes xmlns:wpc="http://schemas.microsoft.com/office/word/2010/wordprocessingCanvas" xmlns:cx="http://schemas.microsoft.com/office/drawing/2014/chartex" xmlns:cx1="http://schemas.microsoft.com/office/drawing/2015/9/8/chartex" xmlns:mc="http://schemas.openxmlformats.org/markup-compatibility/2006" xmlns:o="urn:schemas-microsoft-com:office:office" xmlns:r="http://schemas.openxmlformats.org/officeDocument/2006/relationships" xmlns:m="http://schemas.openxmlformats.org/officeDocument/2006/math" xmlns:v="urn:schemas-microsoft-com:vml" xmlns:wp14="http://schemas.microsoft.com/office/word/2010/wordprocessingDrawing" xmlns:wp="http://schemas.openxmlformats.org/drawingml/2006/wordprocessingDrawing" xmlns:w10="urn:schemas-microsoft-com:office:word" xmlns:w="http://schemas.openxmlformats.org/wordprocessingml/2006/main" xmlns:w14="http://schemas.microsoft.com/office/word/2010/wordml" xmlns:w15="http://schemas.microsoft.com/office/word/2012/wordml" xmlns:w16se="http://schemas.microsoft.com/office/word/2015/wordml/symex" xmlns:wpg="http://schemas.microsoft.com/office/word/2010/wordprocessingGroup" xmlns:wpi="http://schemas.microsoft.com/office/word/2010/wordprocessingInk" xmlns:wne="http://schemas.microsoft.com/office/word/2006/wordml" xmlns:wps="http://schemas.microsoft.com/office/word/2010/wordprocessingShape" mc:Ignorable="w14 w15 w16se wp14">
   <w:endnote w:type="separator" w:id="-1">
     <w:p>
       <w:pPr>
@@ -1140,15 +1783,14 @@
 </file>
 
 <file path=word/footer1.xml><?xml version="1.0" encoding="utf-8"?>
-<w:ftr xmlns:wpc="http://schemas.microsoft.com/office/word/2010/wordprocessingCanvas" xmlns:cx="http://schemas.microsoft.com/office/drawing/2014/chartex" xmlns:mc="http://schemas.openxmlformats.org/markup-compatibility/2006" xmlns:o="urn:schemas-microsoft-com:office:office" xmlns:r="http://schemas.openxmlformats.org/officeDocument/2006/relationships" xmlns:m="http://schemas.openxmlformats.org/officeDocument/2006/math" xmlns:v="urn:schemas-microsoft-com:vml" xmlns:wp14="http://schemas.microsoft.com/office/word/2010/wordprocessingDrawing" xmlns:wp="http://schemas.openxmlformats.org/drawingml/2006/wordprocessingDrawing" xmlns:w10="urn:schemas-microsoft-com:office:word" xmlns:w="http://schemas.openxmlformats.org/wordprocessingml/2006/main" xmlns:w14="http://schemas.microsoft.com/office/word/2010/wordml" xmlns:w15="http://schemas.microsoft.com/office/word/2012/wordml" xmlns:w16se="http://schemas.microsoft.com/office/word/2015/wordml/symex" xmlns:wpg="http://schemas.microsoft.com/office/word/2010/wordprocessingGroup" xmlns:wpi="http://schemas.microsoft.com/office/word/2010/wordprocessingInk" xmlns:wne="http://schemas.microsoft.com/office/word/2006/wordml" xmlns:wps="http://schemas.microsoft.com/office/word/2010/wordprocessingShape" mc:Ignorable="w14 w15 w16se wp14">
+<w:ftr xmlns:wpc="http://schemas.microsoft.com/office/word/2010/wordprocessingCanvas" xmlns:cx="http://schemas.microsoft.com/office/drawing/2014/chartex" xmlns:cx1="http://schemas.microsoft.com/office/drawing/2015/9/8/chartex" xmlns:mc="http://schemas.openxmlformats.org/markup-compatibility/2006" xmlns:o="urn:schemas-microsoft-com:office:office" xmlns:r="http://schemas.openxmlformats.org/officeDocument/2006/relationships" xmlns:m="http://schemas.openxmlformats.org/officeDocument/2006/math" xmlns:v="urn:schemas-microsoft-com:vml" xmlns:wp14="http://schemas.microsoft.com/office/word/2010/wordprocessingDrawing" xmlns:wp="http://schemas.openxmlformats.org/drawingml/2006/wordprocessingDrawing" xmlns:w10="urn:schemas-microsoft-com:office:word" xmlns:w="http://schemas.openxmlformats.org/wordprocessingml/2006/main" xmlns:w14="http://schemas.microsoft.com/office/word/2010/wordml" xmlns:w15="http://schemas.microsoft.com/office/word/2012/wordml" xmlns:w16se="http://schemas.microsoft.com/office/word/2015/wordml/symex" xmlns:wpg="http://schemas.microsoft.com/office/word/2010/wordprocessingGroup" xmlns:wpi="http://schemas.microsoft.com/office/word/2010/wordprocessingInk" xmlns:wne="http://schemas.microsoft.com/office/word/2006/wordml" xmlns:wps="http://schemas.microsoft.com/office/word/2010/wordprocessingShape" mc:Ignorable="w14 w15 w16se wp14">
   <w:p>
     <w:pPr>
-      <w:pStyle w:val="a5"/>
+      <w:pStyle w:val="Footer"/>
     </w:pPr>
     <w:r>
       <w:rPr>
         <w:noProof/>
-        <w:lang w:val="bg-BG" w:eastAsia="bg-BG"/>
       </w:rPr>
       <mc:AlternateContent>
         <mc:Choice Requires="wps">
@@ -1271,7 +1913,6 @@
     <w:r>
       <w:rPr>
         <w:noProof/>
-        <w:lang w:val="bg-BG" w:eastAsia="bg-BG"/>
       </w:rPr>
       <mc:AlternateContent>
         <mc:Choice Requires="wps">
@@ -1331,17 +1972,26 @@
                             </w:rPr>
                             <w:t xml:space="preserve">© </w:t>
                           </w:r>
+                          <w:proofErr w:type="spellStart"/>
                           <w:r>
                             <w:rPr>
                               <w:sz w:val="17"/>
                               <w:szCs w:val="17"/>
                             </w:rPr>
-                            <w:t xml:space="preserve">SoftUni – </w:t>
+                            <w:t>SoftUni</w:t>
+                          </w:r>
+                          <w:proofErr w:type="spellEnd"/>
+                          <w:r>
+                            <w:rPr>
+                              <w:sz w:val="17"/>
+                              <w:szCs w:val="17"/>
+                            </w:rPr>
+                            <w:t xml:space="preserve"> – </w:t>
                           </w:r>
                           <w:hyperlink r:id="rId1" w:history="1">
                             <w:r>
                               <w:rPr>
-                                <w:rStyle w:val="a9"/>
+                                <w:rStyle w:val="Hyperlink"/>
                                 <w:color w:val="0882DE"/>
                                 <w:sz w:val="17"/>
                                 <w:szCs w:val="17"/>
@@ -1412,6 +2062,7 @@
                             </w:rPr>
                             <w:t xml:space="preserve">or use </w:t>
                           </w:r>
+                          <w:proofErr w:type="gramStart"/>
                           <w:r>
                             <w:rPr>
                               <w:sz w:val="17"/>
@@ -1433,6 +2084,7 @@
                             </w:rPr>
                             <w:t>permitted</w:t>
                           </w:r>
+                          <w:proofErr w:type="gramEnd"/>
                           <w:r>
                             <w:rPr>
                               <w:sz w:val="17"/>
@@ -1456,7 +2108,6 @@
                               <w:noProof/>
                               <w:sz w:val="18"/>
                               <w:szCs w:val="18"/>
-                              <w:lang w:val="bg-BG" w:eastAsia="bg-BG"/>
                             </w:rPr>
                             <w:drawing>
                               <wp:inline distT="0" distB="0" distL="0" distR="0" wp14:anchorId="53621E41" wp14:editId="3BF595D6">
@@ -1523,7 +2174,6 @@
                               <w:noProof/>
                               <w:sz w:val="18"/>
                               <w:szCs w:val="18"/>
-                              <w:lang w:val="bg-BG" w:eastAsia="bg-BG"/>
                             </w:rPr>
                             <w:drawing>
                               <wp:inline distT="0" distB="0" distL="0" distR="0" wp14:anchorId="64E29E7A" wp14:editId="1BD0FFE4">
@@ -1590,7 +2240,6 @@
                               <w:noProof/>
                               <w:sz w:val="18"/>
                               <w:szCs w:val="18"/>
-                              <w:lang w:val="bg-BG" w:eastAsia="bg-BG"/>
                             </w:rPr>
                             <w:drawing>
                               <wp:inline distT="0" distB="0" distL="0" distR="0" wp14:anchorId="293C9B17" wp14:editId="373E17EF">
@@ -1644,7 +2293,6 @@
                               <w:noProof/>
                               <w:sz w:val="18"/>
                               <w:szCs w:val="18"/>
-                              <w:lang w:val="bg-BG" w:eastAsia="bg-BG"/>
                             </w:rPr>
                             <w:drawing>
                               <wp:inline distT="0" distB="0" distL="0" distR="0" wp14:anchorId="75BE9FD2" wp14:editId="14C27CD2">
@@ -1674,7 +2322,7 @@
                                               <a14:useLocalDpi xmlns:a14="http://schemas.microsoft.com/office/drawing/2010/main" val="0"/>
                                             </a:ext>
                                             <a:ext uri="{837473B0-CC2E-450A-ABE3-18F120FF3D39}">
-                                              <a1611:picAttrSrcUrl xmlns="" xmlns:cx1="http://schemas.microsoft.com/office/drawing/2015/9/8/chartex" xmlns:cx2="http://schemas.microsoft.com/office/drawing/2015/10/21/chartex" xmlns:cx3="http://schemas.microsoft.com/office/drawing/2016/5/9/chartex" xmlns:cx4="http://schemas.microsoft.com/office/drawing/2016/5/10/chartex" xmlns:cx5="http://schemas.microsoft.com/office/drawing/2016/5/11/chartex" xmlns:cx6="http://schemas.microsoft.com/office/drawing/2016/5/12/chartex" xmlns:cx7="http://schemas.microsoft.com/office/drawing/2016/5/13/chartex" xmlns:cx8="http://schemas.microsoft.com/office/drawing/2016/5/14/chartex" xmlns:aink="http://schemas.microsoft.com/office/drawing/2016/ink" xmlns:am3d="http://schemas.microsoft.com/office/drawing/2017/model3d" xmlns:o="urn:schemas-microsoft-com:office:office" xmlns:v="urn:schemas-microsoft-com:vml" xmlns:w10="urn:schemas-microsoft-com:office:word" xmlns:w="http://schemas.openxmlformats.org/wordprocessingml/2006/main" xmlns:w16cex="http://schemas.microsoft.com/office/word/2018/wordml/cex" xmlns:w16cid="http://schemas.microsoft.com/office/word/2016/wordml/cid" xmlns:w16="http://schemas.microsoft.com/office/word/2018/wordml" xmlns:w16sdtdh="http://schemas.microsoft.com/office/word/2020/wordml/sdtdatahash" xmlns:a1611="http://schemas.microsoft.com/office/drawing/2016/11/main" r:id="rId9"/>
+                                              <a1611:picAttrSrcUrl xmlns:a1611="http://schemas.microsoft.com/office/drawing/2016/11/main" xmlns:w16sdtdh="http://schemas.microsoft.com/office/word/2020/wordml/sdtdatahash" xmlns:w16="http://schemas.microsoft.com/office/word/2018/wordml" xmlns:w16cid="http://schemas.microsoft.com/office/word/2016/wordml/cid" xmlns:w16cex="http://schemas.microsoft.com/office/word/2018/wordml/cex" xmlns:w="http://schemas.openxmlformats.org/wordprocessingml/2006/main" xmlns:w10="urn:schemas-microsoft-com:office:word" xmlns:v="urn:schemas-microsoft-com:vml" xmlns:o="urn:schemas-microsoft-com:office:office" xmlns:am3d="http://schemas.microsoft.com/office/drawing/2017/model3d" xmlns:aink="http://schemas.microsoft.com/office/drawing/2016/ink" xmlns:cx8="http://schemas.microsoft.com/office/drawing/2016/5/14/chartex" xmlns:cx7="http://schemas.microsoft.com/office/drawing/2016/5/13/chartex" xmlns:cx6="http://schemas.microsoft.com/office/drawing/2016/5/12/chartex" xmlns:cx5="http://schemas.microsoft.com/office/drawing/2016/5/11/chartex" xmlns:cx4="http://schemas.microsoft.com/office/drawing/2016/5/10/chartex" xmlns:cx3="http://schemas.microsoft.com/office/drawing/2016/5/9/chartex" xmlns:cx2="http://schemas.microsoft.com/office/drawing/2015/10/21/chartex" xmlns="" r:id="rId9"/>
                                             </a:ext>
                                           </a:extLst>
                                         </a:blip>
@@ -1714,7 +2362,6 @@
                               <w:noProof/>
                               <w:sz w:val="18"/>
                               <w:szCs w:val="18"/>
-                              <w:lang w:val="bg-BG" w:eastAsia="bg-BG"/>
                             </w:rPr>
                             <w:drawing>
                               <wp:inline distT="0" distB="0" distL="0" distR="0" wp14:anchorId="15168924" wp14:editId="70A0374F">
@@ -1768,7 +2415,6 @@
                               <w:noProof/>
                               <w:sz w:val="18"/>
                               <w:szCs w:val="18"/>
-                              <w:lang w:val="bg-BG" w:eastAsia="bg-BG"/>
                             </w:rPr>
                             <w:drawing>
                               <wp:inline distT="0" distB="0" distL="0" distR="0" wp14:anchorId="1C97DE02" wp14:editId="61D842AB">
@@ -1822,7 +2468,6 @@
                               <w:noProof/>
                               <w:sz w:val="18"/>
                               <w:szCs w:val="18"/>
-                              <w:lang w:val="bg-BG" w:eastAsia="bg-BG"/>
                             </w:rPr>
                             <w:drawing>
                               <wp:inline distT="0" distB="0" distL="0" distR="0" wp14:anchorId="103BD2B7" wp14:editId="40827562">
@@ -1892,7 +2537,6 @@
                               <w:noProof/>
                               <w:sz w:val="18"/>
                               <w:szCs w:val="18"/>
-                              <w:lang w:val="bg-BG" w:eastAsia="bg-BG"/>
                             </w:rPr>
                             <w:drawing>
                               <wp:inline distT="0" distB="0" distL="0" distR="0" wp14:anchorId="620F6097" wp14:editId="67DE1394">
@@ -1959,7 +2603,6 @@
                               <w:noProof/>
                               <w:sz w:val="18"/>
                               <w:szCs w:val="18"/>
-                              <w:lang w:val="bg-BG" w:eastAsia="bg-BG"/>
                             </w:rPr>
                             <w:drawing>
                               <wp:inline distT="0" distB="0" distL="0" distR="0" wp14:anchorId="02F95DD8" wp14:editId="5DBDA342">
@@ -2189,7 +2832,7 @@
                                   </pic:cNvPicPr>
                                 </pic:nvPicPr>
                                 <pic:blipFill>
-                                  <a:blip r:embed="rId2">
+                                  <a:blip r:embed="rId21">
                                     <a:extLst>
                                       <a:ext uri="{28A0092B-C50C-407E-A947-70E740481C1C}">
                                         <a14:useLocalDpi xmlns:a14="http://schemas.microsoft.com/office/drawing/2010/main" val="0"/>
@@ -2239,7 +2882,7 @@
                           <wp:extent cx="180000" cy="180000"/>
                           <wp:effectExtent l="0" t="0" r="0" b="0"/>
                           <wp:docPr id="2" name="Picture 2">
-                            <a:hlinkClick xmlns:a="http://schemas.openxmlformats.org/drawingml/2006/main" r:id="rId3"/>
+                            <a:hlinkClick xmlns:a="http://schemas.openxmlformats.org/drawingml/2006/main" r:id="rId22"/>
                           </wp:docPr>
                           <wp:cNvGraphicFramePr>
                             <a:graphicFrameLocks xmlns:a="http://schemas.openxmlformats.org/drawingml/2006/main" noChangeAspect="1"/>
@@ -2249,14 +2892,14 @@
                               <pic:pic xmlns:pic="http://schemas.openxmlformats.org/drawingml/2006/picture">
                                 <pic:nvPicPr>
                                   <pic:cNvPr id="2" name="Picture 2">
-                                    <a:hlinkClick r:id="rId3"/>
+                                    <a:hlinkClick r:id="rId22"/>
                                   </pic:cNvPr>
                                   <pic:cNvPicPr>
                                     <a:picLocks noChangeAspect="1" noChangeArrowheads="1"/>
                                   </pic:cNvPicPr>
                                 </pic:nvPicPr>
                                 <pic:blipFill>
-                                  <a:blip r:embed="rId4">
+                                  <a:blip r:embed="rId23">
                                     <a:extLst>
                                       <a:ext uri="{28A0092B-C50C-407E-A947-70E740481C1C}">
                                         <a14:useLocalDpi xmlns:a14="http://schemas.microsoft.com/office/drawing/2010/main" val="0"/>
@@ -2306,7 +2949,7 @@
                           <wp:extent cx="180000" cy="180000"/>
                           <wp:effectExtent l="0" t="0" r="0" b="0"/>
                           <wp:docPr id="5" name="Picture 5" title="Software University @ Facebook">
-                            <a:hlinkClick xmlns:a="http://schemas.openxmlformats.org/drawingml/2006/main" r:id="rId5"/>
+                            <a:hlinkClick xmlns:a="http://schemas.openxmlformats.org/drawingml/2006/main" r:id="rId24"/>
                           </wp:docPr>
                           <wp:cNvGraphicFramePr>
                             <a:graphicFrameLocks xmlns:a="http://schemas.openxmlformats.org/drawingml/2006/main" noChangeAspect="1"/>
@@ -2316,12 +2959,12 @@
                               <pic:pic xmlns:pic="http://schemas.openxmlformats.org/drawingml/2006/picture">
                                 <pic:nvPicPr>
                                   <pic:cNvPr id="5" name="Picture 5" title="Software University @ Facebook">
-                                    <a:hlinkClick r:id="rId5"/>
+                                    <a:hlinkClick r:id="rId24"/>
                                   </pic:cNvPr>
                                   <pic:cNvPicPr/>
                                 </pic:nvPicPr>
                                 <pic:blipFill>
-                                  <a:blip r:embed="rId6"/>
+                                  <a:blip r:embed="rId25"/>
                                   <a:stretch>
                                     <a:fillRect/>
                                   </a:stretch>
@@ -2360,7 +3003,7 @@
                           <wp:extent cx="180000" cy="180000"/>
                           <wp:effectExtent l="0" t="0" r="0" b="0"/>
                           <wp:docPr id="20" name="Picture 20">
-                            <a:hlinkClick xmlns:a="http://schemas.openxmlformats.org/drawingml/2006/main" r:id="rId7"/>
+                            <a:hlinkClick xmlns:a="http://schemas.openxmlformats.org/drawingml/2006/main" r:id="rId26"/>
                           </wp:docPr>
                           <wp:cNvGraphicFramePr>
                             <a:graphicFrameLocks xmlns:a="http://schemas.openxmlformats.org/drawingml/2006/main" noChangeAspect="1"/>
@@ -2370,14 +3013,14 @@
                               <pic:pic xmlns:pic="http://schemas.openxmlformats.org/drawingml/2006/picture">
                                 <pic:nvPicPr>
                                   <pic:cNvPr id="20" name="Picture 20">
-                                    <a:hlinkClick r:id="rId7"/>
+                                    <a:hlinkClick r:id="rId26"/>
                                   </pic:cNvPr>
                                   <pic:cNvPicPr>
                                     <a:picLocks noChangeAspect="1" noChangeArrowheads="1"/>
                                   </pic:cNvPicPr>
                                 </pic:nvPicPr>
                                 <pic:blipFill>
-                                  <a:blip r:embed="rId8">
+                                  <a:blip r:embed="rId27">
                                     <a:extLst>
                                       <a:ext uri="{28A0092B-C50C-407E-A947-70E740481C1C}">
                                         <a14:useLocalDpi xmlns:a14="http://schemas.microsoft.com/office/drawing/2010/main" val="0"/>
@@ -2430,7 +3073,7 @@
                           <wp:extent cx="180000" cy="180000"/>
                           <wp:effectExtent l="0" t="0" r="0" b="0"/>
                           <wp:docPr id="7" name="Picture 7" title="Software University @ Twitter">
-                            <a:hlinkClick xmlns:a="http://schemas.openxmlformats.org/drawingml/2006/main" r:id="rId10"/>
+                            <a:hlinkClick xmlns:a="http://schemas.openxmlformats.org/drawingml/2006/main" r:id="rId28"/>
                           </wp:docPr>
                           <wp:cNvGraphicFramePr>
                             <a:graphicFrameLocks xmlns:a="http://schemas.openxmlformats.org/drawingml/2006/main" noChangeAspect="1"/>
@@ -2440,12 +3083,12 @@
                               <pic:pic xmlns:pic="http://schemas.openxmlformats.org/drawingml/2006/picture">
                                 <pic:nvPicPr>
                                   <pic:cNvPr id="7" name="Picture 7" title="Software University @ Twitter">
-                                    <a:hlinkClick r:id="rId10"/>
+                                    <a:hlinkClick r:id="rId28"/>
                                   </pic:cNvPr>
                                   <pic:cNvPicPr/>
                                 </pic:nvPicPr>
                                 <pic:blipFill>
-                                  <a:blip r:embed="rId11"/>
+                                  <a:blip r:embed="rId29"/>
                                   <a:stretch>
                                     <a:fillRect/>
                                   </a:stretch>
@@ -2484,7 +3127,7 @@
                           <wp:extent cx="180000" cy="180000"/>
                           <wp:effectExtent l="0" t="0" r="0" b="0"/>
                           <wp:docPr id="17" name="Picture 17" title="Software University @ YouTube">
-                            <a:hlinkClick xmlns:a="http://schemas.openxmlformats.org/drawingml/2006/main" r:id="rId12"/>
+                            <a:hlinkClick xmlns:a="http://schemas.openxmlformats.org/drawingml/2006/main" r:id="rId30"/>
                           </wp:docPr>
                           <wp:cNvGraphicFramePr>
                             <a:graphicFrameLocks xmlns:a="http://schemas.openxmlformats.org/drawingml/2006/main" noChangeAspect="1"/>
@@ -2494,12 +3137,12 @@
                               <pic:pic xmlns:pic="http://schemas.openxmlformats.org/drawingml/2006/picture">
                                 <pic:nvPicPr>
                                   <pic:cNvPr id="17" name="Picture 17" title="Software University @ YouTube">
-                                    <a:hlinkClick r:id="rId12"/>
+                                    <a:hlinkClick r:id="rId30"/>
                                   </pic:cNvPr>
                                   <pic:cNvPicPr/>
                                 </pic:nvPicPr>
                                 <pic:blipFill>
-                                  <a:blip r:embed="rId13"/>
+                                  <a:blip r:embed="rId31"/>
                                   <a:stretch>
                                     <a:fillRect/>
                                   </a:stretch>
@@ -2538,7 +3181,7 @@
                           <wp:extent cx="180000" cy="180000"/>
                           <wp:effectExtent l="0" t="0" r="0" b="0"/>
                           <wp:docPr id="21" name="Picture 21">
-                            <a:hlinkClick xmlns:a="http://schemas.openxmlformats.org/drawingml/2006/main" r:id="rId14"/>
+                            <a:hlinkClick xmlns:a="http://schemas.openxmlformats.org/drawingml/2006/main" r:id="rId32"/>
                           </wp:docPr>
                           <wp:cNvGraphicFramePr>
                             <a:graphicFrameLocks xmlns:a="http://schemas.openxmlformats.org/drawingml/2006/main" noChangeAspect="1"/>
@@ -2548,14 +3191,14 @@
                               <pic:pic xmlns:pic="http://schemas.openxmlformats.org/drawingml/2006/picture">
                                 <pic:nvPicPr>
                                   <pic:cNvPr id="21" name="Picture 21">
-                                    <a:hlinkClick r:id="rId14"/>
+                                    <a:hlinkClick r:id="rId32"/>
                                   </pic:cNvPr>
                                   <pic:cNvPicPr>
                                     <a:picLocks noChangeAspect="1" noChangeArrowheads="1"/>
                                   </pic:cNvPicPr>
                                 </pic:nvPicPr>
                                 <pic:blipFill rotWithShape="1">
-                                  <a:blip r:embed="rId15">
+                                  <a:blip r:embed="rId33">
                                     <a:extLst>
                                       <a:ext uri="{28A0092B-C50C-407E-A947-70E740481C1C}">
                                         <a14:useLocalDpi xmlns:a14="http://schemas.microsoft.com/office/drawing/2010/main" val="0"/>
@@ -2608,7 +3251,7 @@
                           <wp:extent cx="180000" cy="180000"/>
                           <wp:effectExtent l="0" t="0" r="0" b="0"/>
                           <wp:docPr id="22" name="Picture 22">
-                            <a:hlinkClick xmlns:a="http://schemas.openxmlformats.org/drawingml/2006/main" r:id="rId16"/>
+                            <a:hlinkClick xmlns:a="http://schemas.openxmlformats.org/drawingml/2006/main" r:id="rId34"/>
                           </wp:docPr>
                           <wp:cNvGraphicFramePr>
                             <a:graphicFrameLocks xmlns:a="http://schemas.openxmlformats.org/drawingml/2006/main" noChangeAspect="1"/>
@@ -2618,14 +3261,14 @@
                               <pic:pic xmlns:pic="http://schemas.openxmlformats.org/drawingml/2006/picture">
                                 <pic:nvPicPr>
                                   <pic:cNvPr id="22" name="Picture 22">
-                                    <a:hlinkClick r:id="rId16"/>
+                                    <a:hlinkClick r:id="rId34"/>
                                   </pic:cNvPr>
                                   <pic:cNvPicPr>
                                     <a:picLocks noChangeAspect="1" noChangeArrowheads="1"/>
                                   </pic:cNvPicPr>
                                 </pic:nvPicPr>
                                 <pic:blipFill>
-                                  <a:blip r:embed="rId17">
+                                  <a:blip r:embed="rId35">
                                     <a:extLst>
                                       <a:ext uri="{28A0092B-C50C-407E-A947-70E740481C1C}">
                                         <a14:useLocalDpi xmlns:a14="http://schemas.microsoft.com/office/drawing/2010/main" val="0"/>
@@ -2675,7 +3318,7 @@
                           <wp:extent cx="180000" cy="180000"/>
                           <wp:effectExtent l="0" t="0" r="0" b="0"/>
                           <wp:docPr id="23" name="Picture 23" title="Software University: Email Us">
-                            <a:hlinkClick xmlns:a="http://schemas.openxmlformats.org/drawingml/2006/main" r:id="rId18"/>
+                            <a:hlinkClick xmlns:a="http://schemas.openxmlformats.org/drawingml/2006/main" r:id="rId36"/>
                           </wp:docPr>
                           <wp:cNvGraphicFramePr>
                             <a:graphicFrameLocks xmlns:a="http://schemas.openxmlformats.org/drawingml/2006/main" noChangeAspect="1"/>
@@ -2685,12 +3328,12 @@
                               <pic:pic xmlns:pic="http://schemas.openxmlformats.org/drawingml/2006/picture">
                                 <pic:nvPicPr>
                                   <pic:cNvPr id="23" name="Picture 23" title="Software University: Email Us">
-                                    <a:hlinkClick r:id="rId18"/>
+                                    <a:hlinkClick r:id="rId36"/>
                                   </pic:cNvPr>
                                   <pic:cNvPicPr/>
                                 </pic:nvPicPr>
                                 <pic:blipFill>
-                                  <a:blip r:embed="rId19"/>
+                                  <a:blip r:embed="rId37"/>
                                   <a:stretch>
                                     <a:fillRect/>
                                   </a:stretch>
@@ -2721,7 +3364,6 @@
     <w:r>
       <w:rPr>
         <w:noProof/>
-        <w:lang w:val="bg-BG" w:eastAsia="bg-BG"/>
       </w:rPr>
       <w:drawing>
         <wp:anchor distT="0" distB="0" distL="114300" distR="114300" simplePos="0" relativeHeight="251694080" behindDoc="0" locked="0" layoutInCell="1" allowOverlap="1" wp14:anchorId="318DB6A9" wp14:editId="57820713">
@@ -2753,7 +3395,7 @@
                   </pic:cNvPicPr>
                 </pic:nvPicPr>
                 <pic:blipFill>
-                  <a:blip r:embed="rId21">
+                  <a:blip r:embed="rId38">
                     <a:extLst>
                       <a:ext uri="{28A0092B-C50C-407E-A947-70E740481C1C}">
                         <a14:useLocalDpi xmlns:a14="http://schemas.microsoft.com/office/drawing/2010/main" val="0"/>
@@ -2793,7 +3435,6 @@
     <w:r>
       <w:rPr>
         <w:noProof/>
-        <w:lang w:val="bg-BG" w:eastAsia="bg-BG"/>
       </w:rPr>
       <mc:AlternateContent>
         <mc:Choice Requires="wps">
@@ -2858,7 +3499,7 @@
             </wp:anchor>
           </w:drawing>
         </mc:Choice>
-        <mc:Fallback xmlns:cx1="http://schemas.microsoft.com/office/drawing/2015/9/8/chartex" xmlns:cx2="http://schemas.microsoft.com/office/drawing/2015/10/21/chartex" xmlns:cx3="http://schemas.microsoft.com/office/drawing/2016/5/9/chartex" xmlns:cx4="http://schemas.microsoft.com/office/drawing/2016/5/10/chartex" xmlns:cx5="http://schemas.microsoft.com/office/drawing/2016/5/11/chartex" xmlns:cx6="http://schemas.microsoft.com/office/drawing/2016/5/12/chartex" xmlns:cx7="http://schemas.microsoft.com/office/drawing/2016/5/13/chartex" xmlns:cx8="http://schemas.microsoft.com/office/drawing/2016/5/14/chartex" xmlns:aink="http://schemas.microsoft.com/office/drawing/2016/ink" xmlns:am3d="http://schemas.microsoft.com/office/drawing/2017/model3d" xmlns:w16cex="http://schemas.microsoft.com/office/word/2018/wordml/cex" xmlns:w16cid="http://schemas.microsoft.com/office/word/2016/wordml/cid" xmlns:w16="http://schemas.microsoft.com/office/word/2018/wordml" xmlns:w16sdtdh="http://schemas.microsoft.com/office/word/2020/wordml/sdtdatahash">
+        <mc:Fallback xmlns:w16sdtdh="http://schemas.microsoft.com/office/word/2020/wordml/sdtdatahash" xmlns:w16="http://schemas.microsoft.com/office/word/2018/wordml" xmlns:w16cid="http://schemas.microsoft.com/office/word/2016/wordml/cid" xmlns:w16cex="http://schemas.microsoft.com/office/word/2018/wordml/cex" xmlns:am3d="http://schemas.microsoft.com/office/drawing/2017/model3d" xmlns:aink="http://schemas.microsoft.com/office/drawing/2016/ink" xmlns:cx8="http://schemas.microsoft.com/office/drawing/2016/5/14/chartex" xmlns:cx7="http://schemas.microsoft.com/office/drawing/2016/5/13/chartex" xmlns:cx6="http://schemas.microsoft.com/office/drawing/2016/5/12/chartex" xmlns:cx5="http://schemas.microsoft.com/office/drawing/2016/5/11/chartex" xmlns:cx4="http://schemas.microsoft.com/office/drawing/2016/5/10/chartex" xmlns:cx3="http://schemas.microsoft.com/office/drawing/2016/5/9/chartex" xmlns:cx2="http://schemas.microsoft.com/office/drawing/2015/10/21/chartex">
           <w:pict>
             <v:line w14:anchorId="60BE7D18" id="Straight Connector 19" o:spid="_x0000_s1026" style="position:absolute;flip:y;z-index:251622400;visibility:visible;mso-wrap-style:square;mso-width-percent:0;mso-height-percent:0;mso-wrap-distance-left:9pt;mso-wrap-distance-top:0;mso-wrap-distance-right:9pt;mso-wrap-distance-bottom:0;mso-position-horizontal:absolute;mso-position-horizontal-relative:text;mso-position-vertical:absolute;mso-position-vertical-relative:text;mso-width-percent:0;mso-height-percent:0;mso-width-relative:page;mso-height-relative:page" from="-.1pt,5.2pt" to="520.7pt,5.2pt" o:gfxdata="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" strokecolor="#974706 [1609]" strokeweight="1pt">
               <v:stroke endcap="round"/>
@@ -2870,7 +3511,6 @@
     <w:r>
       <w:rPr>
         <w:noProof/>
-        <w:lang w:val="bg-BG" w:eastAsia="bg-BG"/>
       </w:rPr>
       <mc:AlternateContent>
         <mc:Choice Requires="wps">
@@ -2965,7 +3605,7 @@
                               <w:sz w:val="18"/>
                               <w:szCs w:val="18"/>
                             </w:rPr>
-                            <w:t>3</w:t>
+                            <w:t>2</w:t>
                           </w:r>
                           <w:r>
                             <w:rPr>
@@ -3040,7 +3680,11 @@
         </mc:Choice>
         <mc:Fallback>
           <w:pict>
-            <v:shape w14:anchorId="60DB5C39" id="Text Box 4" o:spid="_x0000_s1028" type="#_x0000_t202" style="position:absolute;margin-left:444.65pt;margin-top:26.95pt;width:70.9pt;height:15.9pt;z-index:251663360;visibility:visible;mso-wrap-style:square;mso-width-percent:0;mso-height-percent:0;mso-wrap-distance-left:9pt;mso-wrap-distance-top:0;mso-wrap-distance-right:9pt;mso-wrap-distance-bottom:0;mso-position-horizontal:absolute;mso-position-horizontal-relative:text;mso-position-vertical:absolute;mso-position-vertical-relative:text;mso-width-percent:0;mso-height-percent:0;mso-width-relative:page;mso-height-relative:page;v-text-anchor:middle" o:gfxdata="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" filled="f" stroked="f" strokeweight=".5pt">
+            <v:shapetype w14:anchorId="60DB5C39" id="_x0000_t202" coordsize="21600,21600" o:spt="202" path="m,l,21600r21600,l21600,xe">
+              <v:stroke joinstyle="miter"/>
+              <v:path gradientshapeok="t" o:connecttype="rect"/>
+            </v:shapetype>
+            <v:shape id="Text Box 4" o:spid="_x0000_s1028" type="#_x0000_t202" style="position:absolute;margin-left:444.65pt;margin-top:26.95pt;width:70.9pt;height:15.9pt;z-index:251663360;visibility:visible;mso-wrap-style:square;mso-width-percent:0;mso-height-percent:0;mso-wrap-distance-left:9pt;mso-wrap-distance-top:0;mso-wrap-distance-right:9pt;mso-wrap-distance-bottom:0;mso-position-horizontal:absolute;mso-position-horizontal-relative:text;mso-position-vertical:absolute;mso-position-vertical-relative:text;mso-width-percent:0;mso-height-percent:0;mso-width-relative:page;mso-height-relative:page;v-text-anchor:middle" o:gfxdata="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" filled="f" stroked="f" strokeweight=".5pt">
               <v:textbox inset="0,0,0,0">
                 <w:txbxContent>
                   <w:p>
@@ -3086,7 +3730,7 @@
                         <w:sz w:val="18"/>
                         <w:szCs w:val="18"/>
                       </w:rPr>
-                      <w:t>3</w:t>
+                      <w:t>2</w:t>
                     </w:r>
                     <w:r>
                       <w:rPr>
@@ -3151,7 +3795,7 @@
 </file>
 
 <file path=word/footnotes.xml><?xml version="1.0" encoding="utf-8"?>
-<w:footnotes xmlns:wpc="http://schemas.microsoft.com/office/word/2010/wordprocessingCanvas" xmlns:cx="http://schemas.microsoft.com/office/drawing/2014/chartex" xmlns:mc="http://schemas.openxmlformats.org/markup-compatibility/2006" xmlns:o="urn:schemas-microsoft-com:office:office" xmlns:r="http://schemas.openxmlformats.org/officeDocument/2006/relationships" xmlns:m="http://schemas.openxmlformats.org/officeDocument/2006/math" xmlns:v="urn:schemas-microsoft-com:vml" xmlns:wp14="http://schemas.microsoft.com/office/word/2010/wordprocessingDrawing" xmlns:wp="http://schemas.openxmlformats.org/drawingml/2006/wordprocessingDrawing" xmlns:w10="urn:schemas-microsoft-com:office:word" xmlns:w="http://schemas.openxmlformats.org/wordprocessingml/2006/main" xmlns:w14="http://schemas.microsoft.com/office/word/2010/wordml" xmlns:w15="http://schemas.microsoft.com/office/word/2012/wordml" xmlns:w16se="http://schemas.microsoft.com/office/word/2015/wordml/symex" xmlns:wpg="http://schemas.microsoft.com/office/word/2010/wordprocessingGroup" xmlns:wpi="http://schemas.microsoft.com/office/word/2010/wordprocessingInk" xmlns:wne="http://schemas.microsoft.com/office/word/2006/wordml" xmlns:wps="http://schemas.microsoft.com/office/word/2010/wordprocessingShape" mc:Ignorable="w14 w15 w16se wp14">
+<w:footnotes xmlns:wpc="http://schemas.microsoft.com/office/word/2010/wordprocessingCanvas" xmlns:cx="http://schemas.microsoft.com/office/drawing/2014/chartex" xmlns:cx1="http://schemas.microsoft.com/office/drawing/2015/9/8/chartex" xmlns:mc="http://schemas.openxmlformats.org/markup-compatibility/2006" xmlns:o="urn:schemas-microsoft-com:office:office" xmlns:r="http://schemas.openxmlformats.org/officeDocument/2006/relationships" xmlns:m="http://schemas.openxmlformats.org/officeDocument/2006/math" xmlns:v="urn:schemas-microsoft-com:vml" xmlns:wp14="http://schemas.microsoft.com/office/word/2010/wordprocessingDrawing" xmlns:wp="http://schemas.openxmlformats.org/drawingml/2006/wordprocessingDrawing" xmlns:w10="urn:schemas-microsoft-com:office:word" xmlns:w="http://schemas.openxmlformats.org/wordprocessingml/2006/main" xmlns:w14="http://schemas.microsoft.com/office/word/2010/wordml" xmlns:w15="http://schemas.microsoft.com/office/word/2012/wordml" xmlns:w16se="http://schemas.microsoft.com/office/word/2015/wordml/symex" xmlns:wpg="http://schemas.microsoft.com/office/word/2010/wordprocessingGroup" xmlns:wpi="http://schemas.microsoft.com/office/word/2010/wordprocessingInk" xmlns:wne="http://schemas.microsoft.com/office/word/2006/wordml" xmlns:wps="http://schemas.microsoft.com/office/word/2010/wordprocessingShape" mc:Ignorable="w14 w15 w16se wp14">
   <w:footnote w:type="separator" w:id="-1">
     <w:p>
       <w:pPr>
@@ -3176,10 +3820,10 @@
 </file>
 
 <file path=word/header1.xml><?xml version="1.0" encoding="utf-8"?>
-<w:hdr xmlns:wpc="http://schemas.microsoft.com/office/word/2010/wordprocessingCanvas" xmlns:cx="http://schemas.microsoft.com/office/drawing/2014/chartex" xmlns:mc="http://schemas.openxmlformats.org/markup-compatibility/2006" xmlns:o="urn:schemas-microsoft-com:office:office" xmlns:r="http://schemas.openxmlformats.org/officeDocument/2006/relationships" xmlns:m="http://schemas.openxmlformats.org/officeDocument/2006/math" xmlns:v="urn:schemas-microsoft-com:vml" xmlns:wp14="http://schemas.microsoft.com/office/word/2010/wordprocessingDrawing" xmlns:wp="http://schemas.openxmlformats.org/drawingml/2006/wordprocessingDrawing" xmlns:w10="urn:schemas-microsoft-com:office:word" xmlns:w="http://schemas.openxmlformats.org/wordprocessingml/2006/main" xmlns:w14="http://schemas.microsoft.com/office/word/2010/wordml" xmlns:w15="http://schemas.microsoft.com/office/word/2012/wordml" xmlns:w16se="http://schemas.microsoft.com/office/word/2015/wordml/symex" xmlns:wpg="http://schemas.microsoft.com/office/word/2010/wordprocessingGroup" xmlns:wpi="http://schemas.microsoft.com/office/word/2010/wordprocessingInk" xmlns:wne="http://schemas.microsoft.com/office/word/2006/wordml" xmlns:wps="http://schemas.microsoft.com/office/word/2010/wordprocessingShape" mc:Ignorable="w14 w15 w16se wp14">
+<w:hdr xmlns:wpc="http://schemas.microsoft.com/office/word/2010/wordprocessingCanvas" xmlns:cx="http://schemas.microsoft.com/office/drawing/2014/chartex" xmlns:cx1="http://schemas.microsoft.com/office/drawing/2015/9/8/chartex" xmlns:mc="http://schemas.openxmlformats.org/markup-compatibility/2006" xmlns:o="urn:schemas-microsoft-com:office:office" xmlns:r="http://schemas.openxmlformats.org/officeDocument/2006/relationships" xmlns:m="http://schemas.openxmlformats.org/officeDocument/2006/math" xmlns:v="urn:schemas-microsoft-com:vml" xmlns:wp14="http://schemas.microsoft.com/office/word/2010/wordprocessingDrawing" xmlns:wp="http://schemas.openxmlformats.org/drawingml/2006/wordprocessingDrawing" xmlns:w10="urn:schemas-microsoft-com:office:word" xmlns:w="http://schemas.openxmlformats.org/wordprocessingml/2006/main" xmlns:w14="http://schemas.microsoft.com/office/word/2010/wordml" xmlns:w15="http://schemas.microsoft.com/office/word/2012/wordml" xmlns:w16se="http://schemas.microsoft.com/office/word/2015/wordml/symex" xmlns:wpg="http://schemas.microsoft.com/office/word/2010/wordprocessingGroup" xmlns:wpi="http://schemas.microsoft.com/office/word/2010/wordprocessingInk" xmlns:wne="http://schemas.microsoft.com/office/word/2006/wordml" xmlns:wps="http://schemas.microsoft.com/office/word/2010/wordprocessingShape" mc:Ignorable="w14 w15 w16se wp14">
   <w:p>
     <w:pPr>
-      <w:pStyle w:val="a3"/>
+      <w:pStyle w:val="Header"/>
       <w:ind w:hanging="1134"/>
     </w:pPr>
   </w:p>
@@ -3187,7 +3831,7 @@
 </file>
 
 <file path=word/numbering.xml><?xml version="1.0" encoding="utf-8"?>
-<w:numbering xmlns:wpc="http://schemas.microsoft.com/office/word/2010/wordprocessingCanvas" xmlns:cx="http://schemas.microsoft.com/office/drawing/2014/chartex" xmlns:mc="http://schemas.openxmlformats.org/markup-compatibility/2006" xmlns:o="urn:schemas-microsoft-com:office:office" xmlns:r="http://schemas.openxmlformats.org/officeDocument/2006/relationships" xmlns:m="http://schemas.openxmlformats.org/officeDocument/2006/math" xmlns:v="urn:schemas-microsoft-com:vml" xmlns:wp14="http://schemas.microsoft.com/office/word/2010/wordprocessingDrawing" xmlns:wp="http://schemas.openxmlformats.org/drawingml/2006/wordprocessingDrawing" xmlns:w10="urn:schemas-microsoft-com:office:word" xmlns:w="http://schemas.openxmlformats.org/wordprocessingml/2006/main" xmlns:w14="http://schemas.microsoft.com/office/word/2010/wordml" xmlns:w15="http://schemas.microsoft.com/office/word/2012/wordml" xmlns:w16se="http://schemas.microsoft.com/office/word/2015/wordml/symex" xmlns:wpg="http://schemas.microsoft.com/office/word/2010/wordprocessingGroup" xmlns:wpi="http://schemas.microsoft.com/office/word/2010/wordprocessingInk" xmlns:wne="http://schemas.microsoft.com/office/word/2006/wordml" xmlns:wps="http://schemas.microsoft.com/office/word/2010/wordprocessingShape" mc:Ignorable="w14 w15 w16se wp14">
+<w:numbering xmlns:wpc="http://schemas.microsoft.com/office/word/2010/wordprocessingCanvas" xmlns:cx="http://schemas.microsoft.com/office/drawing/2014/chartex" xmlns:cx1="http://schemas.microsoft.com/office/drawing/2015/9/8/chartex" xmlns:mc="http://schemas.openxmlformats.org/markup-compatibility/2006" xmlns:o="urn:schemas-microsoft-com:office:office" xmlns:r="http://schemas.openxmlformats.org/officeDocument/2006/relationships" xmlns:m="http://schemas.openxmlformats.org/officeDocument/2006/math" xmlns:v="urn:schemas-microsoft-com:vml" xmlns:wp14="http://schemas.microsoft.com/office/word/2010/wordprocessingDrawing" xmlns:wp="http://schemas.openxmlformats.org/drawingml/2006/wordprocessingDrawing" xmlns:w10="urn:schemas-microsoft-com:office:word" xmlns:w="http://schemas.openxmlformats.org/wordprocessingml/2006/main" xmlns:w14="http://schemas.microsoft.com/office/word/2010/wordml" xmlns:w15="http://schemas.microsoft.com/office/word/2012/wordml" xmlns:w16se="http://schemas.microsoft.com/office/word/2015/wordml/symex" xmlns:wpg="http://schemas.microsoft.com/office/word/2010/wordprocessingGroup" xmlns:wpi="http://schemas.microsoft.com/office/word/2010/wordprocessingInk" xmlns:wne="http://schemas.microsoft.com/office/word/2006/wordml" xmlns:wps="http://schemas.microsoft.com/office/word/2010/wordprocessingShape" mc:Ignorable="w14 w15 w16se wp14">
   <w:abstractNum w:abstractNumId="0" w15:restartNumberingAfterBreak="0">
     <w:nsid w:val="05BE74FF"/>
     <w:multiLevelType w:val="hybridMultilevel"/>
@@ -3733,7 +4377,7 @@
     <w:lvl w:ilvl="0" w:tplc="A0E28166">
       <w:start w:val="1"/>
       <w:numFmt w:val="decimal"/>
-      <w:pStyle w:val="2"/>
+      <w:pStyle w:val="Heading2"/>
       <w:lvlText w:val="%1."/>
       <w:lvlJc w:val="left"/>
       <w:pPr>
@@ -4581,6 +5225,119 @@
     </w:lvl>
   </w:abstractNum>
   <w:abstractNum w:abstractNumId="13" w15:restartNumberingAfterBreak="0">
+    <w:nsid w:val="38D62750"/>
+    <w:multiLevelType w:val="hybridMultilevel"/>
+    <w:tmpl w:val="D16E2930"/>
+    <w:lvl w:ilvl="0" w:tplc="04090001">
+      <w:start w:val="1"/>
+      <w:numFmt w:val="bullet"/>
+      <w:lvlText w:val=""/>
+      <w:lvlJc w:val="left"/>
+      <w:pPr>
+        <w:ind w:left="720" w:hanging="360"/>
+      </w:pPr>
+      <w:rPr>
+        <w:rFonts w:ascii="Symbol" w:hAnsi="Symbol" w:hint="default"/>
+      </w:rPr>
+    </w:lvl>
+    <w:lvl w:ilvl="1" w:tplc="04090003" w:tentative="1">
+      <w:start w:val="1"/>
+      <w:numFmt w:val="bullet"/>
+      <w:lvlText w:val="o"/>
+      <w:lvlJc w:val="left"/>
+      <w:pPr>
+        <w:ind w:left="1440" w:hanging="360"/>
+      </w:pPr>
+      <w:rPr>
+        <w:rFonts w:ascii="Courier New" w:hAnsi="Courier New" w:cs="Courier New" w:hint="default"/>
+      </w:rPr>
+    </w:lvl>
+    <w:lvl w:ilvl="2" w:tplc="04090005" w:tentative="1">
+      <w:start w:val="1"/>
+      <w:numFmt w:val="bullet"/>
+      <w:lvlText w:val=""/>
+      <w:lvlJc w:val="left"/>
+      <w:pPr>
+        <w:ind w:left="2160" w:hanging="360"/>
+      </w:pPr>
+      <w:rPr>
+        <w:rFonts w:ascii="Wingdings" w:hAnsi="Wingdings" w:hint="default"/>
+      </w:rPr>
+    </w:lvl>
+    <w:lvl w:ilvl="3" w:tplc="04090001" w:tentative="1">
+      <w:start w:val="1"/>
+      <w:numFmt w:val="bullet"/>
+      <w:lvlText w:val=""/>
+      <w:lvlJc w:val="left"/>
+      <w:pPr>
+        <w:ind w:left="2880" w:hanging="360"/>
+      </w:pPr>
+      <w:rPr>
+        <w:rFonts w:ascii="Symbol" w:hAnsi="Symbol" w:hint="default"/>
+      </w:rPr>
+    </w:lvl>
+    <w:lvl w:ilvl="4" w:tplc="04090003" w:tentative="1">
+      <w:start w:val="1"/>
+      <w:numFmt w:val="bullet"/>
+      <w:lvlText w:val="o"/>
+      <w:lvlJc w:val="left"/>
+      <w:pPr>
+        <w:ind w:left="3600" w:hanging="360"/>
+      </w:pPr>
+      <w:rPr>
+        <w:rFonts w:ascii="Courier New" w:hAnsi="Courier New" w:cs="Courier New" w:hint="default"/>
+      </w:rPr>
+    </w:lvl>
+    <w:lvl w:ilvl="5" w:tplc="04090005" w:tentative="1">
+      <w:start w:val="1"/>
+      <w:numFmt w:val="bullet"/>
+      <w:lvlText w:val=""/>
+      <w:lvlJc w:val="left"/>
+      <w:pPr>
+        <w:ind w:left="4320" w:hanging="360"/>
+      </w:pPr>
+      <w:rPr>
+        <w:rFonts w:ascii="Wingdings" w:hAnsi="Wingdings" w:hint="default"/>
+      </w:rPr>
+    </w:lvl>
+    <w:lvl w:ilvl="6" w:tplc="04090001" w:tentative="1">
+      <w:start w:val="1"/>
+      <w:numFmt w:val="bullet"/>
+      <w:lvlText w:val=""/>
+      <w:lvlJc w:val="left"/>
+      <w:pPr>
+        <w:ind w:left="5040" w:hanging="360"/>
+      </w:pPr>
+      <w:rPr>
+        <w:rFonts w:ascii="Symbol" w:hAnsi="Symbol" w:hint="default"/>
+      </w:rPr>
+    </w:lvl>
+    <w:lvl w:ilvl="7" w:tplc="04090003" w:tentative="1">
+      <w:start w:val="1"/>
+      <w:numFmt w:val="bullet"/>
+      <w:lvlText w:val="o"/>
+      <w:lvlJc w:val="left"/>
+      <w:pPr>
+        <w:ind w:left="5760" w:hanging="360"/>
+      </w:pPr>
+      <w:rPr>
+        <w:rFonts w:ascii="Courier New" w:hAnsi="Courier New" w:cs="Courier New" w:hint="default"/>
+      </w:rPr>
+    </w:lvl>
+    <w:lvl w:ilvl="8" w:tplc="04090005" w:tentative="1">
+      <w:start w:val="1"/>
+      <w:numFmt w:val="bullet"/>
+      <w:lvlText w:val=""/>
+      <w:lvlJc w:val="left"/>
+      <w:pPr>
+        <w:ind w:left="6480" w:hanging="360"/>
+      </w:pPr>
+      <w:rPr>
+        <w:rFonts w:ascii="Wingdings" w:hAnsi="Wingdings" w:hint="default"/>
+      </w:rPr>
+    </w:lvl>
+  </w:abstractNum>
+  <w:abstractNum w:abstractNumId="14" w15:restartNumberingAfterBreak="0">
     <w:nsid w:val="3BFA2545"/>
     <w:multiLevelType w:val="hybridMultilevel"/>
     <w:tmpl w:val="0F904582"/>
@@ -4669,7 +5426,7 @@
       </w:pPr>
     </w:lvl>
   </w:abstractNum>
-  <w:abstractNum w:abstractNumId="14" w15:restartNumberingAfterBreak="0">
+  <w:abstractNum w:abstractNumId="15" w15:restartNumberingAfterBreak="0">
     <w:nsid w:val="400010CF"/>
     <w:multiLevelType w:val="hybridMultilevel"/>
     <w:tmpl w:val="1116D53E"/>
@@ -4782,7 +5539,7 @@
       </w:rPr>
     </w:lvl>
   </w:abstractNum>
-  <w:abstractNum w:abstractNumId="15" w15:restartNumberingAfterBreak="0">
+  <w:abstractNum w:abstractNumId="16" w15:restartNumberingAfterBreak="0">
     <w:nsid w:val="438D2D64"/>
     <w:multiLevelType w:val="hybridMultilevel"/>
     <w:tmpl w:val="484CEA4A"/>
@@ -4868,7 +5625,7 @@
       </w:pPr>
     </w:lvl>
   </w:abstractNum>
-  <w:abstractNum w:abstractNumId="16" w15:restartNumberingAfterBreak="0">
+  <w:abstractNum w:abstractNumId="17" w15:restartNumberingAfterBreak="0">
     <w:nsid w:val="478D1DA3"/>
     <w:multiLevelType w:val="hybridMultilevel"/>
     <w:tmpl w:val="6A8A9006"/>
@@ -4957,7 +5714,7 @@
       </w:pPr>
     </w:lvl>
   </w:abstractNum>
-  <w:abstractNum w:abstractNumId="17" w15:restartNumberingAfterBreak="0">
+  <w:abstractNum w:abstractNumId="18" w15:restartNumberingAfterBreak="0">
     <w:nsid w:val="4D6C7AD9"/>
     <w:multiLevelType w:val="hybridMultilevel"/>
     <w:tmpl w:val="4A32BCB6"/>
@@ -5070,7 +5827,7 @@
       </w:rPr>
     </w:lvl>
   </w:abstractNum>
-  <w:abstractNum w:abstractNumId="18" w15:restartNumberingAfterBreak="0">
+  <w:abstractNum w:abstractNumId="19" w15:restartNumberingAfterBreak="0">
     <w:nsid w:val="4F5D7810"/>
     <w:multiLevelType w:val="hybridMultilevel"/>
     <w:tmpl w:val="C4CEC510"/>
@@ -5183,7 +5940,7 @@
       </w:rPr>
     </w:lvl>
   </w:abstractNum>
-  <w:abstractNum w:abstractNumId="19" w15:restartNumberingAfterBreak="0">
+  <w:abstractNum w:abstractNumId="20" w15:restartNumberingAfterBreak="0">
     <w:nsid w:val="5EC61C4C"/>
     <w:multiLevelType w:val="hybridMultilevel"/>
     <w:tmpl w:val="BE58EB4E"/>
@@ -5296,7 +6053,93 @@
       </w:rPr>
     </w:lvl>
   </w:abstractNum>
-  <w:abstractNum w:abstractNumId="20" w15:restartNumberingAfterBreak="0">
+  <w:abstractNum w:abstractNumId="21" w15:restartNumberingAfterBreak="0">
+    <w:nsid w:val="65843CCB"/>
+    <w:multiLevelType w:val="hybridMultilevel"/>
+    <w:tmpl w:val="FD903CCC"/>
+    <w:lvl w:ilvl="0" w:tplc="0409000F">
+      <w:start w:val="1"/>
+      <w:numFmt w:val="decimal"/>
+      <w:lvlText w:val="%1."/>
+      <w:lvlJc w:val="left"/>
+      <w:pPr>
+        <w:ind w:left="720" w:hanging="360"/>
+      </w:pPr>
+    </w:lvl>
+    <w:lvl w:ilvl="1" w:tplc="04090019" w:tentative="1">
+      <w:start w:val="1"/>
+      <w:numFmt w:val="lowerLetter"/>
+      <w:lvlText w:val="%2."/>
+      <w:lvlJc w:val="left"/>
+      <w:pPr>
+        <w:ind w:left="1440" w:hanging="360"/>
+      </w:pPr>
+    </w:lvl>
+    <w:lvl w:ilvl="2" w:tplc="0409001B" w:tentative="1">
+      <w:start w:val="1"/>
+      <w:numFmt w:val="lowerRoman"/>
+      <w:lvlText w:val="%3."/>
+      <w:lvlJc w:val="right"/>
+      <w:pPr>
+        <w:ind w:left="2160" w:hanging="180"/>
+      </w:pPr>
+    </w:lvl>
+    <w:lvl w:ilvl="3" w:tplc="0409000F" w:tentative="1">
+      <w:start w:val="1"/>
+      <w:numFmt w:val="decimal"/>
+      <w:lvlText w:val="%4."/>
+      <w:lvlJc w:val="left"/>
+      <w:pPr>
+        <w:ind w:left="2880" w:hanging="360"/>
+      </w:pPr>
+    </w:lvl>
+    <w:lvl w:ilvl="4" w:tplc="04090019" w:tentative="1">
+      <w:start w:val="1"/>
+      <w:numFmt w:val="lowerLetter"/>
+      <w:lvlText w:val="%5."/>
+      <w:lvlJc w:val="left"/>
+      <w:pPr>
+        <w:ind w:left="3600" w:hanging="360"/>
+      </w:pPr>
+    </w:lvl>
+    <w:lvl w:ilvl="5" w:tplc="0409001B" w:tentative="1">
+      <w:start w:val="1"/>
+      <w:numFmt w:val="lowerRoman"/>
+      <w:lvlText w:val="%6."/>
+      <w:lvlJc w:val="right"/>
+      <w:pPr>
+        <w:ind w:left="4320" w:hanging="180"/>
+      </w:pPr>
+    </w:lvl>
+    <w:lvl w:ilvl="6" w:tplc="0409000F" w:tentative="1">
+      <w:start w:val="1"/>
+      <w:numFmt w:val="decimal"/>
+      <w:lvlText w:val="%7."/>
+      <w:lvlJc w:val="left"/>
+      <w:pPr>
+        <w:ind w:left="5040" w:hanging="360"/>
+      </w:pPr>
+    </w:lvl>
+    <w:lvl w:ilvl="7" w:tplc="04090019" w:tentative="1">
+      <w:start w:val="1"/>
+      <w:numFmt w:val="lowerLetter"/>
+      <w:lvlText w:val="%8."/>
+      <w:lvlJc w:val="left"/>
+      <w:pPr>
+        <w:ind w:left="5760" w:hanging="360"/>
+      </w:pPr>
+    </w:lvl>
+    <w:lvl w:ilvl="8" w:tplc="0409001B" w:tentative="1">
+      <w:start w:val="1"/>
+      <w:numFmt w:val="lowerRoman"/>
+      <w:lvlText w:val="%9."/>
+      <w:lvlJc w:val="right"/>
+      <w:pPr>
+        <w:ind w:left="6480" w:hanging="180"/>
+      </w:pPr>
+    </w:lvl>
+  </w:abstractNum>
+  <w:abstractNum w:abstractNumId="22" w15:restartNumberingAfterBreak="0">
     <w:nsid w:val="67B67341"/>
     <w:multiLevelType w:val="hybridMultilevel"/>
     <w:tmpl w:val="920C5CF2"/>
@@ -5409,7 +6252,7 @@
       </w:rPr>
     </w:lvl>
   </w:abstractNum>
-  <w:abstractNum w:abstractNumId="21" w15:restartNumberingAfterBreak="0">
+  <w:abstractNum w:abstractNumId="23" w15:restartNumberingAfterBreak="0">
     <w:nsid w:val="69122A5E"/>
     <w:multiLevelType w:val="multilevel"/>
     <w:tmpl w:val="3C1EC016"/>
@@ -5522,7 +6365,7 @@
       </w:rPr>
     </w:lvl>
   </w:abstractNum>
-  <w:abstractNum w:abstractNumId="22" w15:restartNumberingAfterBreak="0">
+  <w:abstractNum w:abstractNumId="24" w15:restartNumberingAfterBreak="0">
     <w:nsid w:val="6C2354BF"/>
     <w:multiLevelType w:val="hybridMultilevel"/>
     <w:tmpl w:val="EBE09162"/>
@@ -5635,7 +6478,7 @@
       </w:rPr>
     </w:lvl>
   </w:abstractNum>
-  <w:abstractNum w:abstractNumId="23" w15:restartNumberingAfterBreak="0">
+  <w:abstractNum w:abstractNumId="25" w15:restartNumberingAfterBreak="0">
     <w:nsid w:val="742D4116"/>
     <w:multiLevelType w:val="hybridMultilevel"/>
     <w:tmpl w:val="1764D2C0"/>
@@ -5748,7 +6591,7 @@
       </w:rPr>
     </w:lvl>
   </w:abstractNum>
-  <w:abstractNum w:abstractNumId="24" w15:restartNumberingAfterBreak="0">
+  <w:abstractNum w:abstractNumId="26" w15:restartNumberingAfterBreak="0">
     <w:nsid w:val="752C7C26"/>
     <w:multiLevelType w:val="hybridMultilevel"/>
     <w:tmpl w:val="292CCC1C"/>
@@ -5861,7 +6704,7 @@
       </w:rPr>
     </w:lvl>
   </w:abstractNum>
-  <w:abstractNum w:abstractNumId="25" w15:restartNumberingAfterBreak="0">
+  <w:abstractNum w:abstractNumId="27" w15:restartNumberingAfterBreak="0">
     <w:nsid w:val="77320257"/>
     <w:multiLevelType w:val="hybridMultilevel"/>
     <w:tmpl w:val="D8222C9E"/>
@@ -5950,7 +6793,7 @@
       </w:pPr>
     </w:lvl>
   </w:abstractNum>
-  <w:abstractNum w:abstractNumId="26" w15:restartNumberingAfterBreak="0">
+  <w:abstractNum w:abstractNumId="28" w15:restartNumberingAfterBreak="0">
     <w:nsid w:val="781D52B9"/>
     <w:multiLevelType w:val="multilevel"/>
     <w:tmpl w:val="3042ACDA"/>
@@ -6063,7 +6906,7 @@
       </w:rPr>
     </w:lvl>
   </w:abstractNum>
-  <w:abstractNum w:abstractNumId="27" w15:restartNumberingAfterBreak="0">
+  <w:abstractNum w:abstractNumId="29" w15:restartNumberingAfterBreak="0">
     <w:nsid w:val="7B430FCA"/>
     <w:multiLevelType w:val="hybridMultilevel"/>
     <w:tmpl w:val="C4184D4C"/>
@@ -6180,22 +7023,22 @@
     <w:abstractNumId w:val="5"/>
   </w:num>
   <w:num w:numId="2">
-    <w:abstractNumId w:val="26"/>
+    <w:abstractNumId w:val="28"/>
   </w:num>
   <w:num w:numId="3">
-    <w:abstractNumId w:val="21"/>
+    <w:abstractNumId w:val="23"/>
   </w:num>
   <w:num w:numId="4">
     <w:abstractNumId w:val="6"/>
   </w:num>
   <w:num w:numId="5">
-    <w:abstractNumId w:val="19"/>
+    <w:abstractNumId w:val="20"/>
   </w:num>
   <w:num w:numId="6">
-    <w:abstractNumId w:val="20"/>
+    <w:abstractNumId w:val="22"/>
   </w:num>
   <w:num w:numId="7">
-    <w:abstractNumId w:val="23"/>
+    <w:abstractNumId w:val="25"/>
   </w:num>
   <w:num w:numId="8">
     <w:abstractNumId w:val="11"/>
@@ -6204,7 +7047,7 @@
     <w:abstractNumId w:val="2"/>
   </w:num>
   <w:num w:numId="10">
-    <w:abstractNumId w:val="24"/>
+    <w:abstractNumId w:val="26"/>
   </w:num>
   <w:num w:numId="11">
     <w:abstractNumId w:val="3"/>
@@ -6213,13 +7056,13 @@
     <w:abstractNumId w:val="10"/>
   </w:num>
   <w:num w:numId="13">
-    <w:abstractNumId w:val="14"/>
+    <w:abstractNumId w:val="15"/>
   </w:num>
   <w:num w:numId="14">
     <w:abstractNumId w:val="8"/>
   </w:num>
   <w:num w:numId="15">
-    <w:abstractNumId w:val="22"/>
+    <w:abstractNumId w:val="24"/>
   </w:num>
   <w:num w:numId="16">
     <w:abstractNumId w:val="9"/>
@@ -6228,25 +7071,25 @@
     <w:abstractNumId w:val="0"/>
   </w:num>
   <w:num w:numId="18">
-    <w:abstractNumId w:val="17"/>
+    <w:abstractNumId w:val="18"/>
   </w:num>
   <w:num w:numId="19">
     <w:abstractNumId w:val="1"/>
   </w:num>
   <w:num w:numId="20">
-    <w:abstractNumId w:val="13"/>
+    <w:abstractNumId w:val="14"/>
   </w:num>
   <w:num w:numId="21">
     <w:abstractNumId w:val="4"/>
   </w:num>
   <w:num w:numId="22">
-    <w:abstractNumId w:val="15"/>
+    <w:abstractNumId w:val="16"/>
   </w:num>
   <w:num w:numId="23">
-    <w:abstractNumId w:val="25"/>
+    <w:abstractNumId w:val="27"/>
   </w:num>
   <w:num w:numId="24">
-    <w:abstractNumId w:val="16"/>
+    <w:abstractNumId w:val="17"/>
   </w:num>
   <w:num w:numId="25">
     <w:abstractNumId w:val="7"/>
@@ -6261,13 +7104,19 @@
     </w:lvlOverride>
   </w:num>
   <w:num w:numId="28">
-    <w:abstractNumId w:val="18"/>
+    <w:abstractNumId w:val="19"/>
   </w:num>
   <w:num w:numId="29">
-    <w:abstractNumId w:val="27"/>
+    <w:abstractNumId w:val="29"/>
   </w:num>
   <w:num w:numId="30">
     <w:abstractNumId w:val="12"/>
+  </w:num>
+  <w:num w:numId="31">
+    <w:abstractNumId w:val="13"/>
+  </w:num>
+  <w:num w:numId="32">
+    <w:abstractNumId w:val="21"/>
   </w:num>
   <w:numIdMacAtCleanup w:val="19"/>
 </w:numbering>
@@ -6663,7 +7512,7 @@
     <w:lsdException w:name="List Table 6 Colorful Accent 6" w:uiPriority="51"/>
     <w:lsdException w:name="List Table 7 Colorful Accent 6" w:uiPriority="52"/>
   </w:latentStyles>
-  <w:style w:type="paragraph" w:default="1" w:styleId="a">
+  <w:style w:type="paragraph" w:default="1" w:styleId="Normal">
     <w:name w:val="Normal"/>
     <w:qFormat/>
     <w:rsid w:val="00EA3378"/>
@@ -6671,11 +7520,11 @@
       <w:spacing w:before="80" w:after="120"/>
     </w:pPr>
   </w:style>
-  <w:style w:type="paragraph" w:styleId="1">
+  <w:style w:type="paragraph" w:styleId="Heading1">
     <w:name w:val="heading 1"/>
-    <w:basedOn w:val="a"/>
-    <w:next w:val="a"/>
-    <w:link w:val="10"/>
+    <w:basedOn w:val="Normal"/>
+    <w:next w:val="Normal"/>
+    <w:link w:val="Heading1Char"/>
     <w:uiPriority w:val="9"/>
     <w:qFormat/>
     <w:rsid w:val="009254B7"/>
@@ -6693,11 +7542,11 @@
       <w:szCs w:val="32"/>
     </w:rPr>
   </w:style>
-  <w:style w:type="paragraph" w:styleId="2">
+  <w:style w:type="paragraph" w:styleId="Heading2">
     <w:name w:val="heading 2"/>
-    <w:basedOn w:val="a"/>
-    <w:next w:val="a"/>
-    <w:link w:val="20"/>
+    <w:basedOn w:val="Normal"/>
+    <w:next w:val="Normal"/>
+    <w:link w:val="Heading2Char"/>
     <w:uiPriority w:val="9"/>
     <w:qFormat/>
     <w:rsid w:val="006E55B4"/>
@@ -6719,11 +7568,11 @@
       <w:szCs w:val="36"/>
     </w:rPr>
   </w:style>
-  <w:style w:type="paragraph" w:styleId="3">
+  <w:style w:type="paragraph" w:styleId="Heading3">
     <w:name w:val="heading 3"/>
-    <w:basedOn w:val="a"/>
-    <w:next w:val="a"/>
-    <w:link w:val="30"/>
+    <w:basedOn w:val="Normal"/>
+    <w:next w:val="Normal"/>
+    <w:link w:val="Heading3Char"/>
     <w:uiPriority w:val="9"/>
     <w:unhideWhenUsed/>
     <w:qFormat/>
@@ -6742,11 +7591,11 @@
       <w:szCs w:val="32"/>
     </w:rPr>
   </w:style>
-  <w:style w:type="paragraph" w:styleId="4">
+  <w:style w:type="paragraph" w:styleId="Heading4">
     <w:name w:val="heading 4"/>
-    <w:basedOn w:val="a"/>
-    <w:next w:val="a"/>
-    <w:link w:val="40"/>
+    <w:basedOn w:val="Normal"/>
+    <w:next w:val="Normal"/>
+    <w:link w:val="Heading4Char"/>
     <w:uiPriority w:val="9"/>
     <w:unhideWhenUsed/>
     <w:qFormat/>
@@ -6765,11 +7614,11 @@
       <w:sz w:val="28"/>
     </w:rPr>
   </w:style>
-  <w:style w:type="paragraph" w:styleId="5">
+  <w:style w:type="paragraph" w:styleId="Heading5">
     <w:name w:val="heading 5"/>
-    <w:basedOn w:val="a"/>
-    <w:next w:val="a"/>
-    <w:link w:val="50"/>
+    <w:basedOn w:val="Normal"/>
+    <w:next w:val="Normal"/>
+    <w:link w:val="Heading5Char"/>
     <w:uiPriority w:val="9"/>
     <w:semiHidden/>
     <w:unhideWhenUsed/>
@@ -6787,13 +7636,12 @@
       <w:color w:val="B2500E"/>
     </w:rPr>
   </w:style>
-  <w:style w:type="character" w:default="1" w:styleId="a0">
+  <w:style w:type="character" w:default="1" w:styleId="DefaultParagraphFont">
     <w:name w:val="Default Paragraph Font"/>
     <w:uiPriority w:val="1"/>
-    <w:semiHidden/>
     <w:unhideWhenUsed/>
   </w:style>
-  <w:style w:type="table" w:default="1" w:styleId="a1">
+  <w:style w:type="table" w:default="1" w:styleId="TableNormal">
     <w:name w:val="Normal Table"/>
     <w:uiPriority w:val="99"/>
     <w:semiHidden/>
@@ -6808,16 +7656,16 @@
       </w:tblCellMar>
     </w:tblPr>
   </w:style>
-  <w:style w:type="numbering" w:default="1" w:styleId="a2">
+  <w:style w:type="numbering" w:default="1" w:styleId="NoList">
     <w:name w:val="No List"/>
     <w:uiPriority w:val="99"/>
     <w:semiHidden/>
     <w:unhideWhenUsed/>
   </w:style>
-  <w:style w:type="paragraph" w:styleId="a3">
+  <w:style w:type="paragraph" w:styleId="Header">
     <w:name w:val="header"/>
-    <w:basedOn w:val="a"/>
-    <w:link w:val="a4"/>
+    <w:basedOn w:val="Normal"/>
+    <w:link w:val="HeaderChar"/>
     <w:uiPriority w:val="99"/>
     <w:unhideWhenUsed/>
     <w:rsid w:val="008068A2"/>
@@ -6829,17 +7677,17 @@
       <w:spacing w:after="0" w:line="240" w:lineRule="auto"/>
     </w:pPr>
   </w:style>
-  <w:style w:type="character" w:customStyle="1" w:styleId="a4">
-    <w:name w:val="Горен колонтитул Знак"/>
-    <w:basedOn w:val="a0"/>
-    <w:link w:val="a3"/>
+  <w:style w:type="character" w:customStyle="1" w:styleId="HeaderChar">
+    <w:name w:val="Header Char"/>
+    <w:basedOn w:val="DefaultParagraphFont"/>
+    <w:link w:val="Header"/>
     <w:uiPriority w:val="99"/>
     <w:rsid w:val="008068A2"/>
   </w:style>
-  <w:style w:type="paragraph" w:styleId="a5">
+  <w:style w:type="paragraph" w:styleId="Footer">
     <w:name w:val="footer"/>
-    <w:basedOn w:val="a"/>
-    <w:link w:val="a6"/>
+    <w:basedOn w:val="Normal"/>
+    <w:link w:val="FooterChar"/>
     <w:uiPriority w:val="99"/>
     <w:unhideWhenUsed/>
     <w:rsid w:val="008068A2"/>
@@ -6851,17 +7699,17 @@
       <w:spacing w:after="0" w:line="240" w:lineRule="auto"/>
     </w:pPr>
   </w:style>
-  <w:style w:type="character" w:customStyle="1" w:styleId="a6">
-    <w:name w:val="Долен колонтитул Знак"/>
-    <w:basedOn w:val="a0"/>
-    <w:link w:val="a5"/>
+  <w:style w:type="character" w:customStyle="1" w:styleId="FooterChar">
+    <w:name w:val="Footer Char"/>
+    <w:basedOn w:val="DefaultParagraphFont"/>
+    <w:link w:val="Footer"/>
     <w:uiPriority w:val="99"/>
     <w:rsid w:val="008068A2"/>
   </w:style>
-  <w:style w:type="paragraph" w:styleId="a7">
+  <w:style w:type="paragraph" w:styleId="BalloonText">
     <w:name w:val="Balloon Text"/>
-    <w:basedOn w:val="a"/>
-    <w:link w:val="a8"/>
+    <w:basedOn w:val="Normal"/>
+    <w:link w:val="BalloonTextChar"/>
     <w:uiPriority w:val="99"/>
     <w:semiHidden/>
     <w:unhideWhenUsed/>
@@ -6875,10 +7723,10 @@
       <w:szCs w:val="16"/>
     </w:rPr>
   </w:style>
-  <w:style w:type="character" w:customStyle="1" w:styleId="a8">
-    <w:name w:val="Изнесен текст Знак"/>
-    <w:basedOn w:val="a0"/>
-    <w:link w:val="a7"/>
+  <w:style w:type="character" w:customStyle="1" w:styleId="BalloonTextChar">
+    <w:name w:val="Balloon Text Char"/>
+    <w:basedOn w:val="DefaultParagraphFont"/>
+    <w:link w:val="BalloonText"/>
     <w:uiPriority w:val="99"/>
     <w:semiHidden/>
     <w:rsid w:val="00564D7B"/>
@@ -6888,9 +7736,9 @@
       <w:szCs w:val="16"/>
     </w:rPr>
   </w:style>
-  <w:style w:type="character" w:styleId="a9">
+  <w:style w:type="character" w:styleId="Hyperlink">
     <w:name w:val="Hyperlink"/>
-    <w:basedOn w:val="a0"/>
+    <w:basedOn w:val="DefaultParagraphFont"/>
     <w:uiPriority w:val="99"/>
     <w:unhideWhenUsed/>
     <w:rsid w:val="0079324A"/>
@@ -6899,10 +7747,10 @@
       <w:u w:val="single"/>
     </w:rPr>
   </w:style>
-  <w:style w:type="character" w:customStyle="1" w:styleId="10">
-    <w:name w:val="Заглавие 1 Знак"/>
-    <w:basedOn w:val="a0"/>
-    <w:link w:val="1"/>
+  <w:style w:type="character" w:customStyle="1" w:styleId="Heading1Char">
+    <w:name w:val="Heading 1 Char"/>
+    <w:basedOn w:val="DefaultParagraphFont"/>
+    <w:link w:val="Heading1"/>
     <w:uiPriority w:val="9"/>
     <w:qFormat/>
     <w:rsid w:val="009254B7"/>
@@ -6914,10 +7762,10 @@
       <w:szCs w:val="32"/>
     </w:rPr>
   </w:style>
-  <w:style w:type="character" w:customStyle="1" w:styleId="20">
-    <w:name w:val="Заглавие 2 Знак"/>
-    <w:basedOn w:val="a0"/>
-    <w:link w:val="2"/>
+  <w:style w:type="character" w:customStyle="1" w:styleId="Heading2Char">
+    <w:name w:val="Heading 2 Char"/>
+    <w:basedOn w:val="DefaultParagraphFont"/>
+    <w:link w:val="Heading2"/>
     <w:uiPriority w:val="9"/>
     <w:qFormat/>
     <w:rsid w:val="006E55B4"/>
@@ -6930,9 +7778,9 @@
       <w:szCs w:val="36"/>
     </w:rPr>
   </w:style>
-  <w:style w:type="paragraph" w:styleId="aa">
+  <w:style w:type="paragraph" w:styleId="NormalWeb">
     <w:name w:val="Normal (Web)"/>
-    <w:basedOn w:val="a"/>
+    <w:basedOn w:val="Normal"/>
     <w:uiPriority w:val="99"/>
     <w:semiHidden/>
     <w:unhideWhenUsed/>
@@ -6946,10 +7794,10 @@
       <w:szCs w:val="24"/>
     </w:rPr>
   </w:style>
-  <w:style w:type="character" w:styleId="ab">
+  <w:style w:type="character" w:styleId="Strong">
     <w:name w:val="Strong"/>
     <w:aliases w:val="Example Test"/>
-    <w:basedOn w:val="a0"/>
+    <w:basedOn w:val="DefaultParagraphFont"/>
     <w:qFormat/>
     <w:rsid w:val="00524789"/>
     <w:rPr>
@@ -6957,10 +7805,10 @@
       <w:bCs/>
     </w:rPr>
   </w:style>
-  <w:style w:type="character" w:customStyle="1" w:styleId="30">
-    <w:name w:val="Заглавие 3 Знак"/>
-    <w:basedOn w:val="a0"/>
-    <w:link w:val="3"/>
+  <w:style w:type="character" w:customStyle="1" w:styleId="Heading3Char">
+    <w:name w:val="Heading 3 Char"/>
+    <w:basedOn w:val="DefaultParagraphFont"/>
+    <w:link w:val="Heading3"/>
     <w:uiPriority w:val="9"/>
     <w:rsid w:val="008C5930"/>
     <w:rPr>
@@ -6971,10 +7819,10 @@
       <w:szCs w:val="32"/>
     </w:rPr>
   </w:style>
-  <w:style w:type="character" w:customStyle="1" w:styleId="40">
-    <w:name w:val="Заглавие 4 Знак"/>
-    <w:basedOn w:val="a0"/>
-    <w:link w:val="4"/>
+  <w:style w:type="character" w:customStyle="1" w:styleId="Heading4Char">
+    <w:name w:val="Heading 4 Char"/>
+    <w:basedOn w:val="DefaultParagraphFont"/>
+    <w:link w:val="Heading4"/>
     <w:uiPriority w:val="9"/>
     <w:rsid w:val="008C5930"/>
     <w:rPr>
@@ -6985,10 +7833,10 @@
       <w:sz w:val="28"/>
     </w:rPr>
   </w:style>
-  <w:style w:type="paragraph" w:styleId="ac">
+  <w:style w:type="paragraph" w:styleId="ListParagraph">
     <w:name w:val="List Paragraph"/>
-    <w:basedOn w:val="a"/>
-    <w:link w:val="ad"/>
+    <w:basedOn w:val="Normal"/>
+    <w:link w:val="ListParagraphChar"/>
     <w:uiPriority w:val="34"/>
     <w:qFormat/>
     <w:rsid w:val="008617B5"/>
@@ -6997,9 +7845,9 @@
       <w:contextualSpacing/>
     </w:pPr>
   </w:style>
-  <w:style w:type="character" w:styleId="ae">
+  <w:style w:type="character" w:styleId="FollowedHyperlink">
     <w:name w:val="FollowedHyperlink"/>
-    <w:basedOn w:val="a0"/>
+    <w:basedOn w:val="DefaultParagraphFont"/>
     <w:uiPriority w:val="99"/>
     <w:semiHidden/>
     <w:unhideWhenUsed/>
@@ -7009,10 +7857,10 @@
       <w:u w:val="single"/>
     </w:rPr>
   </w:style>
-  <w:style w:type="character" w:customStyle="1" w:styleId="50">
-    <w:name w:val="Заглавие 5 Знак"/>
-    <w:basedOn w:val="a0"/>
-    <w:link w:val="5"/>
+  <w:style w:type="character" w:customStyle="1" w:styleId="Heading5Char">
+    <w:name w:val="Heading 5 Char"/>
+    <w:basedOn w:val="DefaultParagraphFont"/>
+    <w:link w:val="Heading5"/>
     <w:uiPriority w:val="9"/>
     <w:semiHidden/>
     <w:rsid w:val="008C5930"/>
@@ -7024,7 +7872,7 @@
   </w:style>
   <w:style w:type="paragraph" w:customStyle="1" w:styleId="Code">
     <w:name w:val="Code"/>
-    <w:basedOn w:val="a"/>
+    <w:basedOn w:val="Normal"/>
     <w:link w:val="CodeChar"/>
     <w:qFormat/>
     <w:rsid w:val="008063E1"/>
@@ -7036,7 +7884,7 @@
   </w:style>
   <w:style w:type="character" w:customStyle="1" w:styleId="CodeChar">
     <w:name w:val="Code Char"/>
-    <w:basedOn w:val="a0"/>
+    <w:basedOn w:val="DefaultParagraphFont"/>
     <w:link w:val="Code"/>
     <w:qFormat/>
     <w:rsid w:val="008063E1"/>
@@ -7046,9 +7894,9 @@
       <w:noProof/>
     </w:rPr>
   </w:style>
-  <w:style w:type="table" w:styleId="af">
+  <w:style w:type="table" w:styleId="TableGrid">
     <w:name w:val="Table Grid"/>
-    <w:basedOn w:val="a1"/>
+    <w:basedOn w:val="TableNormal"/>
     <w:uiPriority w:val="59"/>
     <w:rsid w:val="00763912"/>
     <w:pPr>
@@ -7067,12 +7915,12 @@
   </w:style>
   <w:style w:type="character" w:customStyle="1" w:styleId="tgc">
     <w:name w:val="_tgc"/>
-    <w:basedOn w:val="a0"/>
+    <w:basedOn w:val="DefaultParagraphFont"/>
     <w:rsid w:val="00D8395C"/>
   </w:style>
   <w:style w:type="paragraph" w:customStyle="1" w:styleId="Index">
     <w:name w:val="Index"/>
-    <w:basedOn w:val="a"/>
+    <w:basedOn w:val="Normal"/>
     <w:qFormat/>
     <w:rsid w:val="005054C7"/>
     <w:pPr>
@@ -7083,17 +7931,17 @@
       <w:rFonts w:cs="FreeSans"/>
     </w:rPr>
   </w:style>
-  <w:style w:type="character" w:customStyle="1" w:styleId="ad">
-    <w:name w:val="Списък на абзаци Знак"/>
-    <w:basedOn w:val="a0"/>
-    <w:link w:val="ac"/>
+  <w:style w:type="character" w:customStyle="1" w:styleId="ListParagraphChar">
+    <w:name w:val="List Paragraph Char"/>
+    <w:basedOn w:val="DefaultParagraphFont"/>
+    <w:link w:val="ListParagraph"/>
     <w:uiPriority w:val="34"/>
     <w:qFormat/>
     <w:rsid w:val="005054C7"/>
   </w:style>
   <w:style w:type="character" w:customStyle="1" w:styleId="InternetLink">
     <w:name w:val="Internet Link"/>
-    <w:basedOn w:val="a0"/>
+    <w:basedOn w:val="DefaultParagraphFont"/>
     <w:uiPriority w:val="99"/>
     <w:unhideWhenUsed/>
     <w:rsid w:val="005054C7"/>
@@ -7104,7 +7952,7 @@
   </w:style>
   <w:style w:type="character" w:customStyle="1" w:styleId="UnresolvedMention">
     <w:name w:val="Unresolved Mention"/>
-    <w:basedOn w:val="a0"/>
+    <w:basedOn w:val="DefaultParagraphFont"/>
     <w:uiPriority w:val="99"/>
     <w:semiHidden/>
     <w:unhideWhenUsed/>
@@ -7116,8 +7964,8 @@
   </w:style>
   <w:style w:type="table" w:customStyle="1" w:styleId="TableGrid1">
     <w:name w:val="Table Grid1"/>
-    <w:basedOn w:val="a1"/>
-    <w:next w:val="af"/>
+    <w:basedOn w:val="TableNormal"/>
+    <w:next w:val="TableGrid"/>
     <w:uiPriority w:val="59"/>
     <w:rsid w:val="003431C9"/>
     <w:pPr>
@@ -7134,12 +7982,12 @@
       </w:tblBorders>
     </w:tblPr>
   </w:style>
-  <w:style w:type="paragraph" w:styleId="af0">
+  <w:style w:type="paragraph" w:styleId="Title">
     <w:name w:val="Title"/>
     <w:aliases w:val="Example Test Caption"/>
-    <w:basedOn w:val="a"/>
-    <w:next w:val="a"/>
-    <w:link w:val="af1"/>
+    <w:basedOn w:val="Normal"/>
+    <w:next w:val="Normal"/>
+    <w:link w:val="TitleChar"/>
     <w:uiPriority w:val="10"/>
     <w:rsid w:val="003431C9"/>
     <w:pPr>
@@ -7155,11 +8003,11 @@
       <w:lang w:val="bg-BG"/>
     </w:rPr>
   </w:style>
-  <w:style w:type="character" w:customStyle="1" w:styleId="af1">
-    <w:name w:val="Заглавие Знак"/>
-    <w:aliases w:val="Example Test Caption Знак"/>
-    <w:basedOn w:val="a0"/>
-    <w:link w:val="af0"/>
+  <w:style w:type="character" w:customStyle="1" w:styleId="TitleChar">
+    <w:name w:val="Title Char"/>
+    <w:aliases w:val="Example Test Caption Char"/>
+    <w:basedOn w:val="DefaultParagraphFont"/>
+    <w:link w:val="Title"/>
     <w:uiPriority w:val="10"/>
     <w:rsid w:val="003431C9"/>
     <w:rPr>
@@ -7171,10 +8019,10 @@
       <w:lang w:val="bg-BG"/>
     </w:rPr>
   </w:style>
-  <w:style w:type="paragraph" w:styleId="af2">
+  <w:style w:type="paragraph" w:styleId="Caption">
     <w:name w:val="caption"/>
-    <w:basedOn w:val="a"/>
-    <w:next w:val="a"/>
+    <w:basedOn w:val="Normal"/>
+    <w:next w:val="Normal"/>
     <w:uiPriority w:val="35"/>
     <w:unhideWhenUsed/>
     <w:qFormat/>
@@ -7483,7 +8331,7 @@
 </file>
 
 <file path=customXml/itemProps1.xml><?xml version="1.0" encoding="utf-8"?>
-<ds:datastoreItem xmlns:ds="http://schemas.openxmlformats.org/officeDocument/2006/customXml" ds:itemID="{C5A4367C-2ABF-4426-A0BD-40CF40CD71C2}">
+<ds:datastoreItem xmlns:ds="http://schemas.openxmlformats.org/officeDocument/2006/customXml" ds:itemID="{B102F69B-DC8B-4B7A-AC3B-B0B535CD71A9}">
   <ds:schemaRefs>
     <ds:schemaRef ds:uri="http://schemas.openxmlformats.org/officeDocument/2006/bibliography"/>
   </ds:schemaRefs>

</xml_diff>

<commit_message>
Update User Interface exercises
</commit_message>
<xml_diff>
--- a/Courses/Computer-Modeling-and-IT/Computer-Modeling-and-IT-5-Class/02-User-Interface/02-User-Interface-Exercises.docx
+++ b/Courses/Computer-Modeling-and-IT/Computer-Modeling-and-IT-5-Class/02-User-Interface/02-User-Interface-Exercises.docx
@@ -1,6 +1,6 @@
 
 <file path=word/document.xml><?xml version="1.0" encoding="utf-8"?>
-<w:document xmlns:wpc="http://schemas.microsoft.com/office/word/2010/wordprocessingCanvas" xmlns:cx="http://schemas.microsoft.com/office/drawing/2014/chartex" xmlns:cx1="http://schemas.microsoft.com/office/drawing/2015/9/8/chartex" xmlns:mc="http://schemas.openxmlformats.org/markup-compatibility/2006" xmlns:o="urn:schemas-microsoft-com:office:office" xmlns:r="http://schemas.openxmlformats.org/officeDocument/2006/relationships" xmlns:m="http://schemas.openxmlformats.org/officeDocument/2006/math" xmlns:v="urn:schemas-microsoft-com:vml" xmlns:wp14="http://schemas.microsoft.com/office/word/2010/wordprocessingDrawing" xmlns:wp="http://schemas.openxmlformats.org/drawingml/2006/wordprocessingDrawing" xmlns:w10="urn:schemas-microsoft-com:office:word" xmlns:w="http://schemas.openxmlformats.org/wordprocessingml/2006/main" xmlns:w14="http://schemas.microsoft.com/office/word/2010/wordml" xmlns:w15="http://schemas.microsoft.com/office/word/2012/wordml" xmlns:w16se="http://schemas.microsoft.com/office/word/2015/wordml/symex" xmlns:wpg="http://schemas.microsoft.com/office/word/2010/wordprocessingGroup" xmlns:wpi="http://schemas.microsoft.com/office/word/2010/wordprocessingInk" xmlns:wne="http://schemas.microsoft.com/office/word/2006/wordml" xmlns:wps="http://schemas.microsoft.com/office/word/2010/wordprocessingShape" mc:Ignorable="w14 w15 w16se wp14">
+<w:document xmlns:wpc="http://schemas.microsoft.com/office/word/2010/wordprocessingCanvas" xmlns:cx="http://schemas.microsoft.com/office/drawing/2014/chartex" xmlns:cx1="http://schemas.microsoft.com/office/drawing/2015/9/8/chartex" xmlns:cx2="http://schemas.microsoft.com/office/drawing/2015/10/21/chartex" xmlns:cx3="http://schemas.microsoft.com/office/drawing/2016/5/9/chartex" xmlns:cx4="http://schemas.microsoft.com/office/drawing/2016/5/10/chartex" xmlns:cx5="http://schemas.microsoft.com/office/drawing/2016/5/11/chartex" xmlns:cx6="http://schemas.microsoft.com/office/drawing/2016/5/12/chartex" xmlns:cx7="http://schemas.microsoft.com/office/drawing/2016/5/13/chartex" xmlns:cx8="http://schemas.microsoft.com/office/drawing/2016/5/14/chartex" xmlns:mc="http://schemas.openxmlformats.org/markup-compatibility/2006" xmlns:aink="http://schemas.microsoft.com/office/drawing/2016/ink" xmlns:am3d="http://schemas.microsoft.com/office/drawing/2017/model3d" xmlns:o="urn:schemas-microsoft-com:office:office" xmlns:oel="http://schemas.microsoft.com/office/2019/extlst" xmlns:r="http://schemas.openxmlformats.org/officeDocument/2006/relationships" xmlns:m="http://schemas.openxmlformats.org/officeDocument/2006/math" xmlns:v="urn:schemas-microsoft-com:vml" xmlns:wp14="http://schemas.microsoft.com/office/word/2010/wordprocessingDrawing" xmlns:wp="http://schemas.openxmlformats.org/drawingml/2006/wordprocessingDrawing" xmlns:w10="urn:schemas-microsoft-com:office:word" xmlns:w="http://schemas.openxmlformats.org/wordprocessingml/2006/main" xmlns:w14="http://schemas.microsoft.com/office/word/2010/wordml" xmlns:w15="http://schemas.microsoft.com/office/word/2012/wordml" xmlns:w16cex="http://schemas.microsoft.com/office/word/2018/wordml/cex" xmlns:w16cid="http://schemas.microsoft.com/office/word/2016/wordml/cid" xmlns:w16="http://schemas.microsoft.com/office/word/2018/wordml" xmlns:w16sdtdh="http://schemas.microsoft.com/office/word/2020/wordml/sdtdatahash" xmlns:w16se="http://schemas.microsoft.com/office/word/2015/wordml/symex" xmlns:wpg="http://schemas.microsoft.com/office/word/2010/wordprocessingGroup" xmlns:wpi="http://schemas.microsoft.com/office/word/2010/wordprocessingInk" xmlns:wne="http://schemas.microsoft.com/office/word/2006/wordml" xmlns:wps="http://schemas.microsoft.com/office/word/2010/wordprocessingShape" mc:Ignorable="w14 w15 w16se w16cid w16 w16cex w16sdtdh wp14">
   <w:body>
     <w:p>
       <w:pPr>
@@ -126,6 +126,13 @@
         </w:rPr>
         <w:t>прозореца</w:t>
       </w:r>
+      <w:r>
+        <w:rPr>
+          <w:bCs/>
+          <w:lang w:val="bg-BG"/>
+        </w:rPr>
+        <w:t>.</w:t>
+      </w:r>
     </w:p>
     <w:p>
       <w:pPr>
@@ -159,6 +166,12 @@
         </w:rPr>
         <w:t xml:space="preserve"> прозореца</w:t>
       </w:r>
+      <w:r>
+        <w:rPr>
+          <w:lang w:val="bg-BG"/>
+        </w:rPr>
+        <w:t>.</w:t>
+      </w:r>
     </w:p>
     <w:p>
       <w:pPr>
@@ -198,6 +211,12 @@
         </w:rPr>
         <w:t>)</w:t>
       </w:r>
+      <w:r>
+        <w:rPr>
+          <w:lang w:val="bg-BG"/>
+        </w:rPr>
+        <w:t>.</w:t>
+      </w:r>
     </w:p>
     <w:p>
       <w:pPr>
@@ -244,6 +263,13 @@
         </w:rPr>
         <w:t>размер</w:t>
       </w:r>
+      <w:r>
+        <w:rPr>
+          <w:bCs/>
+          <w:lang w:val="bg-BG"/>
+        </w:rPr>
+        <w:t>.</w:t>
+      </w:r>
     </w:p>
     <w:p>
       <w:pPr>
@@ -293,12 +319,96 @@
         </w:rPr>
         <w:t>Фигура 1</w:t>
       </w:r>
+      <w:r>
+        <w:rPr>
+          <w:bCs/>
+          <w:i/>
+          <w:lang w:val="bg-BG"/>
+        </w:rPr>
+        <w:t>.</w:t>
+      </w:r>
     </w:p>
     <w:p>
       <w:pPr>
         <w:keepNext/>
         <w:jc w:val="center"/>
       </w:pPr>
+      <w:r>
+        <w:rPr>
+          <w:noProof/>
+        </w:rPr>
+        <mc:AlternateContent>
+          <mc:Choice Requires="wps">
+            <w:drawing>
+              <wp:anchor distT="0" distB="0" distL="114300" distR="114300" simplePos="0" relativeHeight="251659264" behindDoc="0" locked="0" layoutInCell="1" allowOverlap="1" wp14:anchorId="6A35F713" wp14:editId="1887B5D1">
+                <wp:simplePos x="0" y="0"/>
+                <wp:positionH relativeFrom="column">
+                  <wp:posOffset>2588904</wp:posOffset>
+                </wp:positionH>
+                <wp:positionV relativeFrom="paragraph">
+                  <wp:posOffset>1634420</wp:posOffset>
+                </wp:positionV>
+                <wp:extent cx="1014364" cy="701467"/>
+                <wp:effectExtent l="12700" t="12700" r="14605" b="10160"/>
+                <wp:wrapNone/>
+                <wp:docPr id="492895347" name="Rectangle 1"/>
+                <wp:cNvGraphicFramePr/>
+                <a:graphic xmlns:a="http://schemas.openxmlformats.org/drawingml/2006/main">
+                  <a:graphicData uri="http://schemas.microsoft.com/office/word/2010/wordprocessingShape">
+                    <wps:wsp>
+                      <wps:cNvSpPr/>
+                      <wps:spPr>
+                        <a:xfrm>
+                          <a:off x="0" y="0"/>
+                          <a:ext cx="1014364" cy="701467"/>
+                        </a:xfrm>
+                        <a:prstGeom prst="rect">
+                          <a:avLst/>
+                        </a:prstGeom>
+                        <a:noFill/>
+                        <a:ln w="28575"/>
+                      </wps:spPr>
+                      <wps:style>
+                        <a:lnRef idx="2">
+                          <a:schemeClr val="accent1">
+                            <a:shade val="15000"/>
+                          </a:schemeClr>
+                        </a:lnRef>
+                        <a:fillRef idx="1">
+                          <a:schemeClr val="accent1"/>
+                        </a:fillRef>
+                        <a:effectRef idx="0">
+                          <a:schemeClr val="accent1"/>
+                        </a:effectRef>
+                        <a:fontRef idx="minor">
+                          <a:schemeClr val="lt1"/>
+                        </a:fontRef>
+                      </wps:style>
+                      <wps:bodyPr rot="0" spcFirstLastPara="0" vertOverflow="overflow" horzOverflow="overflow" vert="horz" wrap="square" lIns="91440" tIns="45720" rIns="91440" bIns="45720" numCol="1" spcCol="0" rtlCol="0" fromWordArt="0" anchor="ctr" anchorCtr="0" forceAA="0" compatLnSpc="1">
+                        <a:prstTxWarp prst="textNoShape">
+                          <a:avLst/>
+                        </a:prstTxWarp>
+                        <a:noAutofit/>
+                      </wps:bodyPr>
+                    </wps:wsp>
+                  </a:graphicData>
+                </a:graphic>
+                <wp14:sizeRelH relativeFrom="margin">
+                  <wp14:pctWidth>0</wp14:pctWidth>
+                </wp14:sizeRelH>
+                <wp14:sizeRelV relativeFrom="margin">
+                  <wp14:pctHeight>0</wp14:pctHeight>
+                </wp14:sizeRelV>
+              </wp:anchor>
+            </w:drawing>
+          </mc:Choice>
+          <mc:Fallback>
+            <w:pict>
+              <v:rect w14:anchorId="40E68410" id="Rectangle 1" o:spid="_x0000_s1026" style="position:absolute;margin-left:203.85pt;margin-top:128.7pt;width:79.85pt;height:55.25pt;z-index:251659264;visibility:visible;mso-wrap-style:square;mso-width-percent:0;mso-height-percent:0;mso-wrap-distance-left:9pt;mso-wrap-distance-top:0;mso-wrap-distance-right:9pt;mso-wrap-distance-bottom:0;mso-position-horizontal:absolute;mso-position-horizontal-relative:text;mso-position-vertical:absolute;mso-position-vertical-relative:text;mso-width-percent:0;mso-height-percent:0;mso-width-relative:margin;mso-height-relative:margin;v-text-anchor:middle" o:gfxdata="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" filled="f" strokecolor="#0a121c [484]" strokeweight="2.25pt"/>
+            </w:pict>
+          </mc:Fallback>
+        </mc:AlternateContent>
+      </w:r>
       <w:r>
         <w:rPr>
           <w:noProof/>
@@ -427,6 +537,12 @@
         </w:rPr>
         <w:t xml:space="preserve"> на произволно място на екрана</w:t>
       </w:r>
+      <w:r>
+        <w:rPr>
+          <w:lang w:val="bg-BG"/>
+        </w:rPr>
+        <w:t>.</w:t>
+      </w:r>
     </w:p>
     <w:p>
       <w:pPr>
@@ -498,6 +614,12 @@
         </w:rPr>
         <w:t xml:space="preserve"> на програмата</w:t>
       </w:r>
+      <w:r>
+        <w:rPr>
+          <w:lang w:val="bg-BG"/>
+        </w:rPr>
+        <w:t>.</w:t>
+      </w:r>
     </w:p>
     <w:p>
       <w:pPr>
@@ -570,7 +692,21 @@
         <w:rPr>
           <w:lang w:val="bg-BG"/>
         </w:rPr>
-        <w:t xml:space="preserve">и задръжте </w:t>
+        <w:t xml:space="preserve">и </w:t>
+      </w:r>
+      <w:r>
+        <w:rPr>
+          <w:b/>
+          <w:bCs/>
+          <w:lang w:val="bg-BG"/>
+        </w:rPr>
+        <w:t>задръжте</w:t>
+      </w:r>
+      <w:r>
+        <w:rPr>
+          <w:lang w:val="bg-BG"/>
+        </w:rPr>
+        <w:t xml:space="preserve"> </w:t>
       </w:r>
       <w:r>
         <w:rPr>
@@ -650,12 +786,6 @@
           <w:lang w:val="bg-BG"/>
         </w:rPr>
         <w:t>)</w:t>
-      </w:r>
-      <w:r>
-        <w:rPr>
-          <w:b/>
-        </w:rPr>
-        <w:t xml:space="preserve"> </w:t>
       </w:r>
       <w:r>
         <w:rPr>
@@ -1048,7 +1178,7 @@
       </w:pPr>
       <w:r>
         <w:rPr>
-          <w:b/>
+          <w:bCs/>
           <w:lang w:val="bg-BG"/>
         </w:rPr>
         <w:t>Д</w:t>
@@ -1117,7 +1247,7 @@
         <w:rPr>
           <w:b/>
         </w:rPr>
-        <w:t xml:space="preserve"> -</w:t>
+        <w:t>–</w:t>
       </w:r>
       <w:r>
         <w:rPr>
@@ -1127,14 +1257,6 @@
         <w:t>3(2.5+11)</w:t>
       </w:r>
     </w:p>
-    <w:p>
-      <w:pPr>
-        <w:rPr>
-          <w:lang w:val="bg-BG"/>
-        </w:rPr>
-      </w:pPr>
-    </w:p>
-    <w:p/>
     <w:p>
       <w:pPr>
         <w:pStyle w:val="Heading2"/>
@@ -1258,7 +1380,7 @@
         <w:rPr>
           <w:lang w:val="bg-BG"/>
         </w:rPr>
-        <w:t>,</w:t>
+        <w:t>?</w:t>
       </w:r>
       <w:r>
         <w:rPr>
@@ -1270,7 +1392,7 @@
         <w:rPr>
           <w:lang w:val="bg-BG"/>
         </w:rPr>
-        <w:t>а</w:t>
+        <w:t>А</w:t>
       </w:r>
       <w:r>
         <w:rPr>
@@ -1569,8 +1691,6 @@
           </wp:inline>
         </w:drawing>
       </w:r>
-      <w:bookmarkStart w:id="0" w:name="_GoBack"/>
-      <w:bookmarkEnd w:id="0"/>
     </w:p>
     <w:p>
       <w:pPr>
@@ -1758,7 +1878,7 @@
 </file>
 
 <file path=word/endnotes.xml><?xml version="1.0" encoding="utf-8"?>
-<w:endnotes xmlns:wpc="http://schemas.microsoft.com/office/word/2010/wordprocessingCanvas" xmlns:cx="http://schemas.microsoft.com/office/drawing/2014/chartex" xmlns:cx1="http://schemas.microsoft.com/office/drawing/2015/9/8/chartex" xmlns:mc="http://schemas.openxmlformats.org/markup-compatibility/2006" xmlns:o="urn:schemas-microsoft-com:office:office" xmlns:r="http://schemas.openxmlformats.org/officeDocument/2006/relationships" xmlns:m="http://schemas.openxmlformats.org/officeDocument/2006/math" xmlns:v="urn:schemas-microsoft-com:vml" xmlns:wp14="http://schemas.microsoft.com/office/word/2010/wordprocessingDrawing" xmlns:wp="http://schemas.openxmlformats.org/drawingml/2006/wordprocessingDrawing" xmlns:w10="urn:schemas-microsoft-com:office:word" xmlns:w="http://schemas.openxmlformats.org/wordprocessingml/2006/main" xmlns:w14="http://schemas.microsoft.com/office/word/2010/wordml" xmlns:w15="http://schemas.microsoft.com/office/word/2012/wordml" xmlns:w16se="http://schemas.microsoft.com/office/word/2015/wordml/symex" xmlns:wpg="http://schemas.microsoft.com/office/word/2010/wordprocessingGroup" xmlns:wpi="http://schemas.microsoft.com/office/word/2010/wordprocessingInk" xmlns:wne="http://schemas.microsoft.com/office/word/2006/wordml" xmlns:wps="http://schemas.microsoft.com/office/word/2010/wordprocessingShape" mc:Ignorable="w14 w15 w16se wp14">
+<w:endnotes xmlns:wpc="http://schemas.microsoft.com/office/word/2010/wordprocessingCanvas" xmlns:cx="http://schemas.microsoft.com/office/drawing/2014/chartex" xmlns:cx1="http://schemas.microsoft.com/office/drawing/2015/9/8/chartex" xmlns:cx2="http://schemas.microsoft.com/office/drawing/2015/10/21/chartex" xmlns:cx3="http://schemas.microsoft.com/office/drawing/2016/5/9/chartex" xmlns:cx4="http://schemas.microsoft.com/office/drawing/2016/5/10/chartex" xmlns:cx5="http://schemas.microsoft.com/office/drawing/2016/5/11/chartex" xmlns:cx6="http://schemas.microsoft.com/office/drawing/2016/5/12/chartex" xmlns:cx7="http://schemas.microsoft.com/office/drawing/2016/5/13/chartex" xmlns:cx8="http://schemas.microsoft.com/office/drawing/2016/5/14/chartex" xmlns:mc="http://schemas.openxmlformats.org/markup-compatibility/2006" xmlns:aink="http://schemas.microsoft.com/office/drawing/2016/ink" xmlns:am3d="http://schemas.microsoft.com/office/drawing/2017/model3d" xmlns:o="urn:schemas-microsoft-com:office:office" xmlns:oel="http://schemas.microsoft.com/office/2019/extlst" xmlns:r="http://schemas.openxmlformats.org/officeDocument/2006/relationships" xmlns:m="http://schemas.openxmlformats.org/officeDocument/2006/math" xmlns:v="urn:schemas-microsoft-com:vml" xmlns:wp14="http://schemas.microsoft.com/office/word/2010/wordprocessingDrawing" xmlns:wp="http://schemas.openxmlformats.org/drawingml/2006/wordprocessingDrawing" xmlns:w10="urn:schemas-microsoft-com:office:word" xmlns:w="http://schemas.openxmlformats.org/wordprocessingml/2006/main" xmlns:w14="http://schemas.microsoft.com/office/word/2010/wordml" xmlns:w15="http://schemas.microsoft.com/office/word/2012/wordml" xmlns:w16cex="http://schemas.microsoft.com/office/word/2018/wordml/cex" xmlns:w16cid="http://schemas.microsoft.com/office/word/2016/wordml/cid" xmlns:w16="http://schemas.microsoft.com/office/word/2018/wordml" xmlns:w16sdtdh="http://schemas.microsoft.com/office/word/2020/wordml/sdtdatahash" xmlns:w16se="http://schemas.microsoft.com/office/word/2015/wordml/symex" xmlns:wpg="http://schemas.microsoft.com/office/word/2010/wordprocessingGroup" xmlns:wpi="http://schemas.microsoft.com/office/word/2010/wordprocessingInk" xmlns:wne="http://schemas.microsoft.com/office/word/2006/wordml" xmlns:wps="http://schemas.microsoft.com/office/word/2010/wordprocessingShape" mc:Ignorable="w14 w15 w16se w16cid w16 w16cex w16sdtdh wp14">
   <w:endnote w:type="separator" w:id="-1">
     <w:p>
       <w:pPr>
@@ -1783,7 +1903,7 @@
 </file>
 
 <file path=word/footer1.xml><?xml version="1.0" encoding="utf-8"?>
-<w:ftr xmlns:wpc="http://schemas.microsoft.com/office/word/2010/wordprocessingCanvas" xmlns:cx="http://schemas.microsoft.com/office/drawing/2014/chartex" xmlns:cx1="http://schemas.microsoft.com/office/drawing/2015/9/8/chartex" xmlns:mc="http://schemas.openxmlformats.org/markup-compatibility/2006" xmlns:o="urn:schemas-microsoft-com:office:office" xmlns:r="http://schemas.openxmlformats.org/officeDocument/2006/relationships" xmlns:m="http://schemas.openxmlformats.org/officeDocument/2006/math" xmlns:v="urn:schemas-microsoft-com:vml" xmlns:wp14="http://schemas.microsoft.com/office/word/2010/wordprocessingDrawing" xmlns:wp="http://schemas.openxmlformats.org/drawingml/2006/wordprocessingDrawing" xmlns:w10="urn:schemas-microsoft-com:office:word" xmlns:w="http://schemas.openxmlformats.org/wordprocessingml/2006/main" xmlns:w14="http://schemas.microsoft.com/office/word/2010/wordml" xmlns:w15="http://schemas.microsoft.com/office/word/2012/wordml" xmlns:w16se="http://schemas.microsoft.com/office/word/2015/wordml/symex" xmlns:wpg="http://schemas.microsoft.com/office/word/2010/wordprocessingGroup" xmlns:wpi="http://schemas.microsoft.com/office/word/2010/wordprocessingInk" xmlns:wne="http://schemas.microsoft.com/office/word/2006/wordml" xmlns:wps="http://schemas.microsoft.com/office/word/2010/wordprocessingShape" mc:Ignorable="w14 w15 w16se wp14">
+<w:ftr xmlns:wpc="http://schemas.microsoft.com/office/word/2010/wordprocessingCanvas" xmlns:cx="http://schemas.microsoft.com/office/drawing/2014/chartex" xmlns:cx1="http://schemas.microsoft.com/office/drawing/2015/9/8/chartex" xmlns:cx2="http://schemas.microsoft.com/office/drawing/2015/10/21/chartex" xmlns:cx3="http://schemas.microsoft.com/office/drawing/2016/5/9/chartex" xmlns:cx4="http://schemas.microsoft.com/office/drawing/2016/5/10/chartex" xmlns:cx5="http://schemas.microsoft.com/office/drawing/2016/5/11/chartex" xmlns:cx6="http://schemas.microsoft.com/office/drawing/2016/5/12/chartex" xmlns:cx7="http://schemas.microsoft.com/office/drawing/2016/5/13/chartex" xmlns:cx8="http://schemas.microsoft.com/office/drawing/2016/5/14/chartex" xmlns:mc="http://schemas.openxmlformats.org/markup-compatibility/2006" xmlns:aink="http://schemas.microsoft.com/office/drawing/2016/ink" xmlns:am3d="http://schemas.microsoft.com/office/drawing/2017/model3d" xmlns:o="urn:schemas-microsoft-com:office:office" xmlns:oel="http://schemas.microsoft.com/office/2019/extlst" xmlns:r="http://schemas.openxmlformats.org/officeDocument/2006/relationships" xmlns:m="http://schemas.openxmlformats.org/officeDocument/2006/math" xmlns:v="urn:schemas-microsoft-com:vml" xmlns:wp14="http://schemas.microsoft.com/office/word/2010/wordprocessingDrawing" xmlns:wp="http://schemas.openxmlformats.org/drawingml/2006/wordprocessingDrawing" xmlns:w10="urn:schemas-microsoft-com:office:word" xmlns:w="http://schemas.openxmlformats.org/wordprocessingml/2006/main" xmlns:w14="http://schemas.microsoft.com/office/word/2010/wordml" xmlns:w15="http://schemas.microsoft.com/office/word/2012/wordml" xmlns:w16cex="http://schemas.microsoft.com/office/word/2018/wordml/cex" xmlns:w16cid="http://schemas.microsoft.com/office/word/2016/wordml/cid" xmlns:w16="http://schemas.microsoft.com/office/word/2018/wordml" xmlns:w16sdtdh="http://schemas.microsoft.com/office/word/2020/wordml/sdtdatahash" xmlns:w16se="http://schemas.microsoft.com/office/word/2015/wordml/symex" xmlns:wpg="http://schemas.microsoft.com/office/word/2010/wordprocessingGroup" xmlns:wpi="http://schemas.microsoft.com/office/word/2010/wordprocessingInk" xmlns:wne="http://schemas.microsoft.com/office/word/2006/wordml" xmlns:wps="http://schemas.microsoft.com/office/word/2010/wordprocessingShape" mc:Ignorable="w14 w15 w16se w16cid w16 w16cex w16sdtdh wp14">
   <w:p>
     <w:pPr>
       <w:pStyle w:val="Footer"/>
@@ -1964,7 +2084,7 @@
                               <w:szCs w:val="17"/>
                             </w:rPr>
                           </w:pPr>
-                          <w:bookmarkStart w:id="1" w:name="_Hlk24191091"/>
+                          <w:bookmarkStart w:id="0" w:name="_Hlk24191091"/>
                           <w:r>
                             <w:rPr>
                               <w:sz w:val="17"/>
@@ -1972,21 +2092,12 @@
                             </w:rPr>
                             <w:t xml:space="preserve">© </w:t>
                           </w:r>
-                          <w:proofErr w:type="spellStart"/>
                           <w:r>
                             <w:rPr>
                               <w:sz w:val="17"/>
                               <w:szCs w:val="17"/>
                             </w:rPr>
-                            <w:t>SoftUni</w:t>
-                          </w:r>
-                          <w:proofErr w:type="spellEnd"/>
-                          <w:r>
-                            <w:rPr>
-                              <w:sz w:val="17"/>
-                              <w:szCs w:val="17"/>
-                            </w:rPr>
-                            <w:t xml:space="preserve"> – </w:t>
+                            <w:t xml:space="preserve">SoftUni – </w:t>
                           </w:r>
                           <w:hyperlink r:id="rId1" w:history="1">
                             <w:r>
@@ -2062,7 +2173,6 @@
                             </w:rPr>
                             <w:t xml:space="preserve">or use </w:t>
                           </w:r>
-                          <w:proofErr w:type="gramStart"/>
                           <w:r>
                             <w:rPr>
                               <w:sz w:val="17"/>
@@ -2084,7 +2194,6 @@
                             </w:rPr>
                             <w:t>permitted</w:t>
                           </w:r>
-                          <w:proofErr w:type="gramEnd"/>
                           <w:r>
                             <w:rPr>
                               <w:sz w:val="17"/>
@@ -2093,7 +2202,7 @@
                             <w:t>.</w:t>
                           </w:r>
                         </w:p>
-                        <w:bookmarkEnd w:id="1"/>
+                        <w:bookmarkEnd w:id="0"/>
                         <w:p>
                           <w:pPr>
                             <w:spacing w:line="240" w:lineRule="auto"/>
@@ -2322,7 +2431,7 @@
                                               <a14:useLocalDpi xmlns:a14="http://schemas.microsoft.com/office/drawing/2010/main" val="0"/>
                                             </a:ext>
                                             <a:ext uri="{837473B0-CC2E-450A-ABE3-18F120FF3D39}">
-                                              <a1611:picAttrSrcUrl xmlns:a1611="http://schemas.microsoft.com/office/drawing/2016/11/main" xmlns:w16sdtdh="http://schemas.microsoft.com/office/word/2020/wordml/sdtdatahash" xmlns:w16="http://schemas.microsoft.com/office/word/2018/wordml" xmlns:w16cid="http://schemas.microsoft.com/office/word/2016/wordml/cid" xmlns:w16cex="http://schemas.microsoft.com/office/word/2018/wordml/cex" xmlns:w="http://schemas.openxmlformats.org/wordprocessingml/2006/main" xmlns:w10="urn:schemas-microsoft-com:office:word" xmlns:v="urn:schemas-microsoft-com:vml" xmlns:o="urn:schemas-microsoft-com:office:office" xmlns:am3d="http://schemas.microsoft.com/office/drawing/2017/model3d" xmlns:aink="http://schemas.microsoft.com/office/drawing/2016/ink" xmlns:cx8="http://schemas.microsoft.com/office/drawing/2016/5/14/chartex" xmlns:cx7="http://schemas.microsoft.com/office/drawing/2016/5/13/chartex" xmlns:cx6="http://schemas.microsoft.com/office/drawing/2016/5/12/chartex" xmlns:cx5="http://schemas.microsoft.com/office/drawing/2016/5/11/chartex" xmlns:cx4="http://schemas.microsoft.com/office/drawing/2016/5/10/chartex" xmlns:cx3="http://schemas.microsoft.com/office/drawing/2016/5/9/chartex" xmlns:cx2="http://schemas.microsoft.com/office/drawing/2015/10/21/chartex" xmlns="" r:id="rId9"/>
+                                              <a1611:picAttrSrcUrl xmlns:a1611="http://schemas.microsoft.com/office/drawing/2016/11/main" r:id="rId9"/>
                                             </a:ext>
                                           </a:extLst>
                                         </a:blip>
@@ -3026,7 +3135,7 @@
                                         <a14:useLocalDpi xmlns:a14="http://schemas.microsoft.com/office/drawing/2010/main" val="0"/>
                                       </a:ext>
                                       <a:ext uri="{837473B0-CC2E-450A-ABE3-18F120FF3D39}">
-                                        <a1611:picAttrSrcUrl xmlns="" xmlns:cx1="http://schemas.microsoft.com/office/drawing/2015/9/8/chartex" xmlns:cx2="http://schemas.microsoft.com/office/drawing/2015/10/21/chartex" xmlns:cx3="http://schemas.microsoft.com/office/drawing/2016/5/9/chartex" xmlns:cx4="http://schemas.microsoft.com/office/drawing/2016/5/10/chartex" xmlns:cx5="http://schemas.microsoft.com/office/drawing/2016/5/11/chartex" xmlns:cx6="http://schemas.microsoft.com/office/drawing/2016/5/12/chartex" xmlns:cx7="http://schemas.microsoft.com/office/drawing/2016/5/13/chartex" xmlns:cx8="http://schemas.microsoft.com/office/drawing/2016/5/14/chartex" xmlns:aink="http://schemas.microsoft.com/office/drawing/2016/ink" xmlns:am3d="http://schemas.microsoft.com/office/drawing/2017/model3d" xmlns:o="urn:schemas-microsoft-com:office:office" xmlns:v="urn:schemas-microsoft-com:vml" xmlns:w10="urn:schemas-microsoft-com:office:word" xmlns:w="http://schemas.openxmlformats.org/wordprocessingml/2006/main" xmlns:w16cex="http://schemas.microsoft.com/office/word/2018/wordml/cex" xmlns:w16cid="http://schemas.microsoft.com/office/word/2016/wordml/cid" xmlns:w16="http://schemas.microsoft.com/office/word/2018/wordml" xmlns:w16sdtdh="http://schemas.microsoft.com/office/word/2020/wordml/sdtdatahash" xmlns:a1611="http://schemas.microsoft.com/office/drawing/2016/11/main" r:id="rId9"/>
+                                        <a1611:picAttrSrcUrl xmlns="" xmlns:cx1="http://schemas.microsoft.com/office/drawing/2015/9/8/chartex" xmlns:cx2="http://schemas.microsoft.com/office/drawing/2015/10/21/chartex" xmlns:cx3="http://schemas.microsoft.com/office/drawing/2016/5/9/chartex" xmlns:cx4="http://schemas.microsoft.com/office/drawing/2016/5/10/chartex" xmlns:cx5="http://schemas.microsoft.com/office/drawing/2016/5/11/chartex" xmlns:cx6="http://schemas.microsoft.com/office/drawing/2016/5/12/chartex" xmlns:cx7="http://schemas.microsoft.com/office/drawing/2016/5/13/chartex" xmlns:cx8="http://schemas.microsoft.com/office/drawing/2016/5/14/chartex" xmlns:aink="http://schemas.microsoft.com/office/drawing/2016/ink" xmlns:am3d="http://schemas.microsoft.com/office/drawing/2017/model3d" xmlns:o="urn:schemas-microsoft-com:office:office" xmlns:v="urn:schemas-microsoft-com:vml" xmlns:w10="urn:schemas-microsoft-com:office:word" xmlns:w="http://schemas.openxmlformats.org/wordprocessingml/2006/main" xmlns:w16cex="http://schemas.microsoft.com/office/word/2018/wordml/cex" xmlns:w16cid="http://schemas.microsoft.com/office/word/2016/wordml/cid" xmlns:w16="http://schemas.microsoft.com/office/word/2018/wordml" xmlns:w16sdtdh="http://schemas.microsoft.com/office/word/2020/wordml/sdtdatahash" xmlns:a1611="http://schemas.microsoft.com/office/drawing/2016/11/main" r:id="rId28"/>
                                       </a:ext>
                                     </a:extLst>
                                   </a:blip>
@@ -3073,7 +3182,7 @@
                           <wp:extent cx="180000" cy="180000"/>
                           <wp:effectExtent l="0" t="0" r="0" b="0"/>
                           <wp:docPr id="7" name="Picture 7" title="Software University @ Twitter">
-                            <a:hlinkClick xmlns:a="http://schemas.openxmlformats.org/drawingml/2006/main" r:id="rId28"/>
+                            <a:hlinkClick xmlns:a="http://schemas.openxmlformats.org/drawingml/2006/main" r:id="rId29"/>
                           </wp:docPr>
                           <wp:cNvGraphicFramePr>
                             <a:graphicFrameLocks xmlns:a="http://schemas.openxmlformats.org/drawingml/2006/main" noChangeAspect="1"/>
@@ -3083,12 +3192,12 @@
                               <pic:pic xmlns:pic="http://schemas.openxmlformats.org/drawingml/2006/picture">
                                 <pic:nvPicPr>
                                   <pic:cNvPr id="7" name="Picture 7" title="Software University @ Twitter">
-                                    <a:hlinkClick r:id="rId28"/>
+                                    <a:hlinkClick r:id="rId29"/>
                                   </pic:cNvPr>
                                   <pic:cNvPicPr/>
                                 </pic:nvPicPr>
                                 <pic:blipFill>
-                                  <a:blip r:embed="rId29"/>
+                                  <a:blip r:embed="rId30"/>
                                   <a:stretch>
                                     <a:fillRect/>
                                   </a:stretch>
@@ -3127,7 +3236,7 @@
                           <wp:extent cx="180000" cy="180000"/>
                           <wp:effectExtent l="0" t="0" r="0" b="0"/>
                           <wp:docPr id="17" name="Picture 17" title="Software University @ YouTube">
-                            <a:hlinkClick xmlns:a="http://schemas.openxmlformats.org/drawingml/2006/main" r:id="rId30"/>
+                            <a:hlinkClick xmlns:a="http://schemas.openxmlformats.org/drawingml/2006/main" r:id="rId31"/>
                           </wp:docPr>
                           <wp:cNvGraphicFramePr>
                             <a:graphicFrameLocks xmlns:a="http://schemas.openxmlformats.org/drawingml/2006/main" noChangeAspect="1"/>
@@ -3137,12 +3246,12 @@
                               <pic:pic xmlns:pic="http://schemas.openxmlformats.org/drawingml/2006/picture">
                                 <pic:nvPicPr>
                                   <pic:cNvPr id="17" name="Picture 17" title="Software University @ YouTube">
-                                    <a:hlinkClick r:id="rId30"/>
+                                    <a:hlinkClick r:id="rId31"/>
                                   </pic:cNvPr>
                                   <pic:cNvPicPr/>
                                 </pic:nvPicPr>
                                 <pic:blipFill>
-                                  <a:blip r:embed="rId31"/>
+                                  <a:blip r:embed="rId32"/>
                                   <a:stretch>
                                     <a:fillRect/>
                                   </a:stretch>
@@ -3181,7 +3290,7 @@
                           <wp:extent cx="180000" cy="180000"/>
                           <wp:effectExtent l="0" t="0" r="0" b="0"/>
                           <wp:docPr id="21" name="Picture 21">
-                            <a:hlinkClick xmlns:a="http://schemas.openxmlformats.org/drawingml/2006/main" r:id="rId32"/>
+                            <a:hlinkClick xmlns:a="http://schemas.openxmlformats.org/drawingml/2006/main" r:id="rId33"/>
                           </wp:docPr>
                           <wp:cNvGraphicFramePr>
                             <a:graphicFrameLocks xmlns:a="http://schemas.openxmlformats.org/drawingml/2006/main" noChangeAspect="1"/>
@@ -3191,14 +3300,14 @@
                               <pic:pic xmlns:pic="http://schemas.openxmlformats.org/drawingml/2006/picture">
                                 <pic:nvPicPr>
                                   <pic:cNvPr id="21" name="Picture 21">
-                                    <a:hlinkClick r:id="rId32"/>
+                                    <a:hlinkClick r:id="rId33"/>
                                   </pic:cNvPr>
                                   <pic:cNvPicPr>
                                     <a:picLocks noChangeAspect="1" noChangeArrowheads="1"/>
                                   </pic:cNvPicPr>
                                 </pic:nvPicPr>
                                 <pic:blipFill rotWithShape="1">
-                                  <a:blip r:embed="rId33">
+                                  <a:blip r:embed="rId34">
                                     <a:extLst>
                                       <a:ext uri="{28A0092B-C50C-407E-A947-70E740481C1C}">
                                         <a14:useLocalDpi xmlns:a14="http://schemas.microsoft.com/office/drawing/2010/main" val="0"/>
@@ -3251,7 +3360,7 @@
                           <wp:extent cx="180000" cy="180000"/>
                           <wp:effectExtent l="0" t="0" r="0" b="0"/>
                           <wp:docPr id="22" name="Picture 22">
-                            <a:hlinkClick xmlns:a="http://schemas.openxmlformats.org/drawingml/2006/main" r:id="rId34"/>
+                            <a:hlinkClick xmlns:a="http://schemas.openxmlformats.org/drawingml/2006/main" r:id="rId35"/>
                           </wp:docPr>
                           <wp:cNvGraphicFramePr>
                             <a:graphicFrameLocks xmlns:a="http://schemas.openxmlformats.org/drawingml/2006/main" noChangeAspect="1"/>
@@ -3261,14 +3370,14 @@
                               <pic:pic xmlns:pic="http://schemas.openxmlformats.org/drawingml/2006/picture">
                                 <pic:nvPicPr>
                                   <pic:cNvPr id="22" name="Picture 22">
-                                    <a:hlinkClick r:id="rId34"/>
+                                    <a:hlinkClick r:id="rId35"/>
                                   </pic:cNvPr>
                                   <pic:cNvPicPr>
                                     <a:picLocks noChangeAspect="1" noChangeArrowheads="1"/>
                                   </pic:cNvPicPr>
                                 </pic:nvPicPr>
                                 <pic:blipFill>
-                                  <a:blip r:embed="rId35">
+                                  <a:blip r:embed="rId36">
                                     <a:extLst>
                                       <a:ext uri="{28A0092B-C50C-407E-A947-70E740481C1C}">
                                         <a14:useLocalDpi xmlns:a14="http://schemas.microsoft.com/office/drawing/2010/main" val="0"/>
@@ -3318,7 +3427,7 @@
                           <wp:extent cx="180000" cy="180000"/>
                           <wp:effectExtent l="0" t="0" r="0" b="0"/>
                           <wp:docPr id="23" name="Picture 23" title="Software University: Email Us">
-                            <a:hlinkClick xmlns:a="http://schemas.openxmlformats.org/drawingml/2006/main" r:id="rId36"/>
+                            <a:hlinkClick xmlns:a="http://schemas.openxmlformats.org/drawingml/2006/main" r:id="rId37"/>
                           </wp:docPr>
                           <wp:cNvGraphicFramePr>
                             <a:graphicFrameLocks xmlns:a="http://schemas.openxmlformats.org/drawingml/2006/main" noChangeAspect="1"/>
@@ -3328,12 +3437,12 @@
                               <pic:pic xmlns:pic="http://schemas.openxmlformats.org/drawingml/2006/picture">
                                 <pic:nvPicPr>
                                   <pic:cNvPr id="23" name="Picture 23" title="Software University: Email Us">
-                                    <a:hlinkClick r:id="rId36"/>
+                                    <a:hlinkClick r:id="rId37"/>
                                   </pic:cNvPr>
                                   <pic:cNvPicPr/>
                                 </pic:nvPicPr>
                                 <pic:blipFill>
-                                  <a:blip r:embed="rId37"/>
+                                  <a:blip r:embed="rId38"/>
                                   <a:stretch>
                                     <a:fillRect/>
                                   </a:stretch>
@@ -3395,7 +3504,7 @@
                   </pic:cNvPicPr>
                 </pic:nvPicPr>
                 <pic:blipFill>
-                  <a:blip r:embed="rId38">
+                  <a:blip r:embed="rId39">
                     <a:extLst>
                       <a:ext uri="{28A0092B-C50C-407E-A947-70E740481C1C}">
                         <a14:useLocalDpi xmlns:a14="http://schemas.microsoft.com/office/drawing/2010/main" val="0"/>
@@ -3499,7 +3608,7 @@
             </wp:anchor>
           </w:drawing>
         </mc:Choice>
-        <mc:Fallback xmlns:w16sdtdh="http://schemas.microsoft.com/office/word/2020/wordml/sdtdatahash" xmlns:w16="http://schemas.microsoft.com/office/word/2018/wordml" xmlns:w16cid="http://schemas.microsoft.com/office/word/2016/wordml/cid" xmlns:w16cex="http://schemas.microsoft.com/office/word/2018/wordml/cex" xmlns:am3d="http://schemas.microsoft.com/office/drawing/2017/model3d" xmlns:aink="http://schemas.microsoft.com/office/drawing/2016/ink" xmlns:cx8="http://schemas.microsoft.com/office/drawing/2016/5/14/chartex" xmlns:cx7="http://schemas.microsoft.com/office/drawing/2016/5/13/chartex" xmlns:cx6="http://schemas.microsoft.com/office/drawing/2016/5/12/chartex" xmlns:cx5="http://schemas.microsoft.com/office/drawing/2016/5/11/chartex" xmlns:cx4="http://schemas.microsoft.com/office/drawing/2016/5/10/chartex" xmlns:cx3="http://schemas.microsoft.com/office/drawing/2016/5/9/chartex" xmlns:cx2="http://schemas.microsoft.com/office/drawing/2015/10/21/chartex">
+        <mc:Fallback>
           <w:pict>
             <v:line w14:anchorId="60BE7D18" id="Straight Connector 19" o:spid="_x0000_s1026" style="position:absolute;flip:y;z-index:251622400;visibility:visible;mso-wrap-style:square;mso-width-percent:0;mso-height-percent:0;mso-wrap-distance-left:9pt;mso-wrap-distance-top:0;mso-wrap-distance-right:9pt;mso-wrap-distance-bottom:0;mso-position-horizontal:absolute;mso-position-horizontal-relative:text;mso-position-vertical:absolute;mso-position-vertical-relative:text;mso-width-percent:0;mso-height-percent:0;mso-width-relative:page;mso-height-relative:page" from="-.1pt,5.2pt" to="520.7pt,5.2pt" o:gfxdata="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" strokecolor="#974706 [1609]" strokeweight="1pt">
               <v:stroke endcap="round"/>
@@ -3795,7 +3904,7 @@
 </file>
 
 <file path=word/footnotes.xml><?xml version="1.0" encoding="utf-8"?>
-<w:footnotes xmlns:wpc="http://schemas.microsoft.com/office/word/2010/wordprocessingCanvas" xmlns:cx="http://schemas.microsoft.com/office/drawing/2014/chartex" xmlns:cx1="http://schemas.microsoft.com/office/drawing/2015/9/8/chartex" xmlns:mc="http://schemas.openxmlformats.org/markup-compatibility/2006" xmlns:o="urn:schemas-microsoft-com:office:office" xmlns:r="http://schemas.openxmlformats.org/officeDocument/2006/relationships" xmlns:m="http://schemas.openxmlformats.org/officeDocument/2006/math" xmlns:v="urn:schemas-microsoft-com:vml" xmlns:wp14="http://schemas.microsoft.com/office/word/2010/wordprocessingDrawing" xmlns:wp="http://schemas.openxmlformats.org/drawingml/2006/wordprocessingDrawing" xmlns:w10="urn:schemas-microsoft-com:office:word" xmlns:w="http://schemas.openxmlformats.org/wordprocessingml/2006/main" xmlns:w14="http://schemas.microsoft.com/office/word/2010/wordml" xmlns:w15="http://schemas.microsoft.com/office/word/2012/wordml" xmlns:w16se="http://schemas.microsoft.com/office/word/2015/wordml/symex" xmlns:wpg="http://schemas.microsoft.com/office/word/2010/wordprocessingGroup" xmlns:wpi="http://schemas.microsoft.com/office/word/2010/wordprocessingInk" xmlns:wne="http://schemas.microsoft.com/office/word/2006/wordml" xmlns:wps="http://schemas.microsoft.com/office/word/2010/wordprocessingShape" mc:Ignorable="w14 w15 w16se wp14">
+<w:footnotes xmlns:wpc="http://schemas.microsoft.com/office/word/2010/wordprocessingCanvas" xmlns:cx="http://schemas.microsoft.com/office/drawing/2014/chartex" xmlns:cx1="http://schemas.microsoft.com/office/drawing/2015/9/8/chartex" xmlns:cx2="http://schemas.microsoft.com/office/drawing/2015/10/21/chartex" xmlns:cx3="http://schemas.microsoft.com/office/drawing/2016/5/9/chartex" xmlns:cx4="http://schemas.microsoft.com/office/drawing/2016/5/10/chartex" xmlns:cx5="http://schemas.microsoft.com/office/drawing/2016/5/11/chartex" xmlns:cx6="http://schemas.microsoft.com/office/drawing/2016/5/12/chartex" xmlns:cx7="http://schemas.microsoft.com/office/drawing/2016/5/13/chartex" xmlns:cx8="http://schemas.microsoft.com/office/drawing/2016/5/14/chartex" xmlns:mc="http://schemas.openxmlformats.org/markup-compatibility/2006" xmlns:aink="http://schemas.microsoft.com/office/drawing/2016/ink" xmlns:am3d="http://schemas.microsoft.com/office/drawing/2017/model3d" xmlns:o="urn:schemas-microsoft-com:office:office" xmlns:oel="http://schemas.microsoft.com/office/2019/extlst" xmlns:r="http://schemas.openxmlformats.org/officeDocument/2006/relationships" xmlns:m="http://schemas.openxmlformats.org/officeDocument/2006/math" xmlns:v="urn:schemas-microsoft-com:vml" xmlns:wp14="http://schemas.microsoft.com/office/word/2010/wordprocessingDrawing" xmlns:wp="http://schemas.openxmlformats.org/drawingml/2006/wordprocessingDrawing" xmlns:w10="urn:schemas-microsoft-com:office:word" xmlns:w="http://schemas.openxmlformats.org/wordprocessingml/2006/main" xmlns:w14="http://schemas.microsoft.com/office/word/2010/wordml" xmlns:w15="http://schemas.microsoft.com/office/word/2012/wordml" xmlns:w16cex="http://schemas.microsoft.com/office/word/2018/wordml/cex" xmlns:w16cid="http://schemas.microsoft.com/office/word/2016/wordml/cid" xmlns:w16="http://schemas.microsoft.com/office/word/2018/wordml" xmlns:w16sdtdh="http://schemas.microsoft.com/office/word/2020/wordml/sdtdatahash" xmlns:w16se="http://schemas.microsoft.com/office/word/2015/wordml/symex" xmlns:wpg="http://schemas.microsoft.com/office/word/2010/wordprocessingGroup" xmlns:wpi="http://schemas.microsoft.com/office/word/2010/wordprocessingInk" xmlns:wne="http://schemas.microsoft.com/office/word/2006/wordml" xmlns:wps="http://schemas.microsoft.com/office/word/2010/wordprocessingShape" mc:Ignorable="w14 w15 w16se w16cid w16 w16cex w16sdtdh wp14">
   <w:footnote w:type="separator" w:id="-1">
     <w:p>
       <w:pPr>
@@ -3820,7 +3929,7 @@
 </file>
 
 <file path=word/header1.xml><?xml version="1.0" encoding="utf-8"?>
-<w:hdr xmlns:wpc="http://schemas.microsoft.com/office/word/2010/wordprocessingCanvas" xmlns:cx="http://schemas.microsoft.com/office/drawing/2014/chartex" xmlns:cx1="http://schemas.microsoft.com/office/drawing/2015/9/8/chartex" xmlns:mc="http://schemas.openxmlformats.org/markup-compatibility/2006" xmlns:o="urn:schemas-microsoft-com:office:office" xmlns:r="http://schemas.openxmlformats.org/officeDocument/2006/relationships" xmlns:m="http://schemas.openxmlformats.org/officeDocument/2006/math" xmlns:v="urn:schemas-microsoft-com:vml" xmlns:wp14="http://schemas.microsoft.com/office/word/2010/wordprocessingDrawing" xmlns:wp="http://schemas.openxmlformats.org/drawingml/2006/wordprocessingDrawing" xmlns:w10="urn:schemas-microsoft-com:office:word" xmlns:w="http://schemas.openxmlformats.org/wordprocessingml/2006/main" xmlns:w14="http://schemas.microsoft.com/office/word/2010/wordml" xmlns:w15="http://schemas.microsoft.com/office/word/2012/wordml" xmlns:w16se="http://schemas.microsoft.com/office/word/2015/wordml/symex" xmlns:wpg="http://schemas.microsoft.com/office/word/2010/wordprocessingGroup" xmlns:wpi="http://schemas.microsoft.com/office/word/2010/wordprocessingInk" xmlns:wne="http://schemas.microsoft.com/office/word/2006/wordml" xmlns:wps="http://schemas.microsoft.com/office/word/2010/wordprocessingShape" mc:Ignorable="w14 w15 w16se wp14">
+<w:hdr xmlns:wpc="http://schemas.microsoft.com/office/word/2010/wordprocessingCanvas" xmlns:cx="http://schemas.microsoft.com/office/drawing/2014/chartex" xmlns:cx1="http://schemas.microsoft.com/office/drawing/2015/9/8/chartex" xmlns:cx2="http://schemas.microsoft.com/office/drawing/2015/10/21/chartex" xmlns:cx3="http://schemas.microsoft.com/office/drawing/2016/5/9/chartex" xmlns:cx4="http://schemas.microsoft.com/office/drawing/2016/5/10/chartex" xmlns:cx5="http://schemas.microsoft.com/office/drawing/2016/5/11/chartex" xmlns:cx6="http://schemas.microsoft.com/office/drawing/2016/5/12/chartex" xmlns:cx7="http://schemas.microsoft.com/office/drawing/2016/5/13/chartex" xmlns:cx8="http://schemas.microsoft.com/office/drawing/2016/5/14/chartex" xmlns:mc="http://schemas.openxmlformats.org/markup-compatibility/2006" xmlns:aink="http://schemas.microsoft.com/office/drawing/2016/ink" xmlns:am3d="http://schemas.microsoft.com/office/drawing/2017/model3d" xmlns:o="urn:schemas-microsoft-com:office:office" xmlns:oel="http://schemas.microsoft.com/office/2019/extlst" xmlns:r="http://schemas.openxmlformats.org/officeDocument/2006/relationships" xmlns:m="http://schemas.openxmlformats.org/officeDocument/2006/math" xmlns:v="urn:schemas-microsoft-com:vml" xmlns:wp14="http://schemas.microsoft.com/office/word/2010/wordprocessingDrawing" xmlns:wp="http://schemas.openxmlformats.org/drawingml/2006/wordprocessingDrawing" xmlns:w10="urn:schemas-microsoft-com:office:word" xmlns:w="http://schemas.openxmlformats.org/wordprocessingml/2006/main" xmlns:w14="http://schemas.microsoft.com/office/word/2010/wordml" xmlns:w15="http://schemas.microsoft.com/office/word/2012/wordml" xmlns:w16cex="http://schemas.microsoft.com/office/word/2018/wordml/cex" xmlns:w16cid="http://schemas.microsoft.com/office/word/2016/wordml/cid" xmlns:w16="http://schemas.microsoft.com/office/word/2018/wordml" xmlns:w16sdtdh="http://schemas.microsoft.com/office/word/2020/wordml/sdtdatahash" xmlns:w16se="http://schemas.microsoft.com/office/word/2015/wordml/symex" xmlns:wpg="http://schemas.microsoft.com/office/word/2010/wordprocessingGroup" xmlns:wpi="http://schemas.microsoft.com/office/word/2010/wordprocessingInk" xmlns:wne="http://schemas.microsoft.com/office/word/2006/wordml" xmlns:wps="http://schemas.microsoft.com/office/word/2010/wordprocessingShape" mc:Ignorable="w14 w15 w16se w16cid w16 w16cex w16sdtdh wp14">
   <w:p>
     <w:pPr>
       <w:pStyle w:val="Header"/>
@@ -3831,7 +3940,7 @@
 </file>
 
 <file path=word/numbering.xml><?xml version="1.0" encoding="utf-8"?>
-<w:numbering xmlns:wpc="http://schemas.microsoft.com/office/word/2010/wordprocessingCanvas" xmlns:cx="http://schemas.microsoft.com/office/drawing/2014/chartex" xmlns:cx1="http://schemas.microsoft.com/office/drawing/2015/9/8/chartex" xmlns:mc="http://schemas.openxmlformats.org/markup-compatibility/2006" xmlns:o="urn:schemas-microsoft-com:office:office" xmlns:r="http://schemas.openxmlformats.org/officeDocument/2006/relationships" xmlns:m="http://schemas.openxmlformats.org/officeDocument/2006/math" xmlns:v="urn:schemas-microsoft-com:vml" xmlns:wp14="http://schemas.microsoft.com/office/word/2010/wordprocessingDrawing" xmlns:wp="http://schemas.openxmlformats.org/drawingml/2006/wordprocessingDrawing" xmlns:w10="urn:schemas-microsoft-com:office:word" xmlns:w="http://schemas.openxmlformats.org/wordprocessingml/2006/main" xmlns:w14="http://schemas.microsoft.com/office/word/2010/wordml" xmlns:w15="http://schemas.microsoft.com/office/word/2012/wordml" xmlns:w16se="http://schemas.microsoft.com/office/word/2015/wordml/symex" xmlns:wpg="http://schemas.microsoft.com/office/word/2010/wordprocessingGroup" xmlns:wpi="http://schemas.microsoft.com/office/word/2010/wordprocessingInk" xmlns:wne="http://schemas.microsoft.com/office/word/2006/wordml" xmlns:wps="http://schemas.microsoft.com/office/word/2010/wordprocessingShape" mc:Ignorable="w14 w15 w16se wp14">
+<w:numbering xmlns:wpc="http://schemas.microsoft.com/office/word/2010/wordprocessingCanvas" xmlns:cx="http://schemas.microsoft.com/office/drawing/2014/chartex" xmlns:cx1="http://schemas.microsoft.com/office/drawing/2015/9/8/chartex" xmlns:cx2="http://schemas.microsoft.com/office/drawing/2015/10/21/chartex" xmlns:cx3="http://schemas.microsoft.com/office/drawing/2016/5/9/chartex" xmlns:cx4="http://schemas.microsoft.com/office/drawing/2016/5/10/chartex" xmlns:cx5="http://schemas.microsoft.com/office/drawing/2016/5/11/chartex" xmlns:cx6="http://schemas.microsoft.com/office/drawing/2016/5/12/chartex" xmlns:cx7="http://schemas.microsoft.com/office/drawing/2016/5/13/chartex" xmlns:cx8="http://schemas.microsoft.com/office/drawing/2016/5/14/chartex" xmlns:mc="http://schemas.openxmlformats.org/markup-compatibility/2006" xmlns:aink="http://schemas.microsoft.com/office/drawing/2016/ink" xmlns:am3d="http://schemas.microsoft.com/office/drawing/2017/model3d" xmlns:o="urn:schemas-microsoft-com:office:office" xmlns:oel="http://schemas.microsoft.com/office/2019/extlst" xmlns:r="http://schemas.openxmlformats.org/officeDocument/2006/relationships" xmlns:m="http://schemas.openxmlformats.org/officeDocument/2006/math" xmlns:v="urn:schemas-microsoft-com:vml" xmlns:wp14="http://schemas.microsoft.com/office/word/2010/wordprocessingDrawing" xmlns:wp="http://schemas.openxmlformats.org/drawingml/2006/wordprocessingDrawing" xmlns:w10="urn:schemas-microsoft-com:office:word" xmlns:w="http://schemas.openxmlformats.org/wordprocessingml/2006/main" xmlns:w14="http://schemas.microsoft.com/office/word/2010/wordml" xmlns:w15="http://schemas.microsoft.com/office/word/2012/wordml" xmlns:w16cex="http://schemas.microsoft.com/office/word/2018/wordml/cex" xmlns:w16cid="http://schemas.microsoft.com/office/word/2016/wordml/cid" xmlns:w16="http://schemas.microsoft.com/office/word/2018/wordml" xmlns:w16sdtdh="http://schemas.microsoft.com/office/word/2020/wordml/sdtdatahash" xmlns:w16se="http://schemas.microsoft.com/office/word/2015/wordml/symex" xmlns:wpg="http://schemas.microsoft.com/office/word/2010/wordprocessingGroup" xmlns:wpi="http://schemas.microsoft.com/office/word/2010/wordprocessingInk" xmlns:wne="http://schemas.microsoft.com/office/word/2006/wordml" xmlns:wps="http://schemas.microsoft.com/office/word/2010/wordprocessingShape" mc:Ignorable="w14 w15 w16se w16cid w16 w16cex w16sdtdh wp14">
   <w:abstractNum w:abstractNumId="0" w15:restartNumberingAfterBreak="0">
     <w:nsid w:val="05BE74FF"/>
     <w:multiLevelType w:val="hybridMultilevel"/>
@@ -7019,103 +7128,103 @@
       </w:rPr>
     </w:lvl>
   </w:abstractNum>
-  <w:num w:numId="1">
+  <w:num w:numId="1" w16cid:durableId="493834512">
     <w:abstractNumId w:val="5"/>
   </w:num>
-  <w:num w:numId="2">
+  <w:num w:numId="2" w16cid:durableId="1034773528">
     <w:abstractNumId w:val="28"/>
   </w:num>
-  <w:num w:numId="3">
+  <w:num w:numId="3" w16cid:durableId="1210260623">
     <w:abstractNumId w:val="23"/>
   </w:num>
-  <w:num w:numId="4">
+  <w:num w:numId="4" w16cid:durableId="29306800">
     <w:abstractNumId w:val="6"/>
   </w:num>
-  <w:num w:numId="5">
+  <w:num w:numId="5" w16cid:durableId="760029045">
     <w:abstractNumId w:val="20"/>
   </w:num>
-  <w:num w:numId="6">
+  <w:num w:numId="6" w16cid:durableId="899637698">
     <w:abstractNumId w:val="22"/>
   </w:num>
-  <w:num w:numId="7">
+  <w:num w:numId="7" w16cid:durableId="805464283">
     <w:abstractNumId w:val="25"/>
   </w:num>
-  <w:num w:numId="8">
+  <w:num w:numId="8" w16cid:durableId="30957411">
     <w:abstractNumId w:val="11"/>
   </w:num>
-  <w:num w:numId="9">
+  <w:num w:numId="9" w16cid:durableId="1066534398">
     <w:abstractNumId w:val="2"/>
   </w:num>
-  <w:num w:numId="10">
+  <w:num w:numId="10" w16cid:durableId="115759256">
     <w:abstractNumId w:val="26"/>
   </w:num>
-  <w:num w:numId="11">
+  <w:num w:numId="11" w16cid:durableId="1097560491">
     <w:abstractNumId w:val="3"/>
   </w:num>
-  <w:num w:numId="12">
+  <w:num w:numId="12" w16cid:durableId="1991858453">
     <w:abstractNumId w:val="10"/>
   </w:num>
-  <w:num w:numId="13">
+  <w:num w:numId="13" w16cid:durableId="1583755484">
     <w:abstractNumId w:val="15"/>
   </w:num>
-  <w:num w:numId="14">
+  <w:num w:numId="14" w16cid:durableId="1109355641">
     <w:abstractNumId w:val="8"/>
   </w:num>
-  <w:num w:numId="15">
+  <w:num w:numId="15" w16cid:durableId="400829811">
     <w:abstractNumId w:val="24"/>
   </w:num>
-  <w:num w:numId="16">
+  <w:num w:numId="16" w16cid:durableId="1454591849">
     <w:abstractNumId w:val="9"/>
   </w:num>
-  <w:num w:numId="17">
+  <w:num w:numId="17" w16cid:durableId="1879390743">
     <w:abstractNumId w:val="0"/>
   </w:num>
-  <w:num w:numId="18">
+  <w:num w:numId="18" w16cid:durableId="57286150">
     <w:abstractNumId w:val="18"/>
   </w:num>
-  <w:num w:numId="19">
+  <w:num w:numId="19" w16cid:durableId="1944460411">
     <w:abstractNumId w:val="1"/>
   </w:num>
-  <w:num w:numId="20">
+  <w:num w:numId="20" w16cid:durableId="582645497">
     <w:abstractNumId w:val="14"/>
   </w:num>
-  <w:num w:numId="21">
+  <w:num w:numId="21" w16cid:durableId="1797095115">
     <w:abstractNumId w:val="4"/>
   </w:num>
-  <w:num w:numId="22">
+  <w:num w:numId="22" w16cid:durableId="1020476711">
     <w:abstractNumId w:val="16"/>
   </w:num>
-  <w:num w:numId="23">
+  <w:num w:numId="23" w16cid:durableId="1346858346">
     <w:abstractNumId w:val="27"/>
   </w:num>
-  <w:num w:numId="24">
+  <w:num w:numId="24" w16cid:durableId="1515412755">
     <w:abstractNumId w:val="17"/>
   </w:num>
-  <w:num w:numId="25">
+  <w:num w:numId="25" w16cid:durableId="2005935270">
     <w:abstractNumId w:val="7"/>
   </w:num>
-  <w:num w:numId="26">
+  <w:num w:numId="26" w16cid:durableId="386612939">
     <w:abstractNumId w:val="5"/>
   </w:num>
-  <w:num w:numId="27">
+  <w:num w:numId="27" w16cid:durableId="1756509759">
     <w:abstractNumId w:val="5"/>
     <w:lvlOverride w:ilvl="0">
       <w:startOverride w:val="1"/>
     </w:lvlOverride>
   </w:num>
-  <w:num w:numId="28">
+  <w:num w:numId="28" w16cid:durableId="632760622">
     <w:abstractNumId w:val="19"/>
   </w:num>
-  <w:num w:numId="29">
+  <w:num w:numId="29" w16cid:durableId="1922174484">
     <w:abstractNumId w:val="29"/>
   </w:num>
-  <w:num w:numId="30">
+  <w:num w:numId="30" w16cid:durableId="1266962022">
     <w:abstractNumId w:val="12"/>
   </w:num>
-  <w:num w:numId="31">
+  <w:num w:numId="31" w16cid:durableId="1695501048">
     <w:abstractNumId w:val="13"/>
   </w:num>
-  <w:num w:numId="32">
+  <w:num w:numId="32" w16cid:durableId="221646896">
     <w:abstractNumId w:val="21"/>
   </w:num>
   <w:numIdMacAtCleanup w:val="19"/>
@@ -7123,7 +7232,7 @@
 </file>
 
 <file path=word/styles.xml><?xml version="1.0" encoding="utf-8"?>
-<w:styles xmlns:mc="http://schemas.openxmlformats.org/markup-compatibility/2006" xmlns:r="http://schemas.openxmlformats.org/officeDocument/2006/relationships" xmlns:w="http://schemas.openxmlformats.org/wordprocessingml/2006/main" xmlns:w14="http://schemas.microsoft.com/office/word/2010/wordml" xmlns:w15="http://schemas.microsoft.com/office/word/2012/wordml" xmlns:w16se="http://schemas.microsoft.com/office/word/2015/wordml/symex" mc:Ignorable="w14 w15 w16se">
+<w:styles xmlns:mc="http://schemas.openxmlformats.org/markup-compatibility/2006" xmlns:r="http://schemas.openxmlformats.org/officeDocument/2006/relationships" xmlns:w="http://schemas.openxmlformats.org/wordprocessingml/2006/main" xmlns:w14="http://schemas.microsoft.com/office/word/2010/wordml" xmlns:w15="http://schemas.microsoft.com/office/word/2012/wordml" xmlns:w16cex="http://schemas.microsoft.com/office/word/2018/wordml/cex" xmlns:w16cid="http://schemas.microsoft.com/office/word/2016/wordml/cid" xmlns:w16="http://schemas.microsoft.com/office/word/2018/wordml" xmlns:w16sdtdh="http://schemas.microsoft.com/office/word/2020/wordml/sdtdatahash" xmlns:w16se="http://schemas.microsoft.com/office/word/2015/wordml/symex" mc:Ignorable="w14 w15 w16se w16cid w16 w16cex w16sdtdh">
   <w:docDefaults>
     <w:rPrDefault>
       <w:rPr>
@@ -7139,7 +7248,7 @@
       </w:pPr>
     </w:pPrDefault>
   </w:docDefaults>
-  <w:latentStyles w:defLockedState="0" w:defUIPriority="99" w:defSemiHidden="0" w:defUnhideWhenUsed="0" w:defQFormat="0" w:count="371">
+  <w:latentStyles w:defLockedState="0" w:defUIPriority="99" w:defSemiHidden="0" w:defUnhideWhenUsed="0" w:defQFormat="0" w:count="376">
     <w:lsdException w:name="Normal" w:uiPriority="0" w:qFormat="1"/>
     <w:lsdException w:name="heading 1" w:uiPriority="9" w:qFormat="1"/>
     <w:lsdException w:name="heading 2" w:semiHidden="1" w:uiPriority="9" w:unhideWhenUsed="1" w:qFormat="1"/>
@@ -7511,6 +7620,11 @@
     <w:lsdException w:name="List Table 5 Dark Accent 6" w:uiPriority="50"/>
     <w:lsdException w:name="List Table 6 Colorful Accent 6" w:uiPriority="51"/>
     <w:lsdException w:name="List Table 7 Colorful Accent 6" w:uiPriority="52"/>
+    <w:lsdException w:name="Mention" w:semiHidden="1" w:unhideWhenUsed="1"/>
+    <w:lsdException w:name="Smart Hyperlink" w:semiHidden="1" w:unhideWhenUsed="1"/>
+    <w:lsdException w:name="Hashtag" w:semiHidden="1" w:unhideWhenUsed="1"/>
+    <w:lsdException w:name="Unresolved Mention" w:semiHidden="1" w:unhideWhenUsed="1"/>
+    <w:lsdException w:name="Smart Link" w:semiHidden="1" w:unhideWhenUsed="1"/>
   </w:latentStyles>
   <w:style w:type="paragraph" w:default="1" w:styleId="Normal">
     <w:name w:val="Normal"/>
@@ -7639,6 +7753,7 @@
   <w:style w:type="character" w:default="1" w:styleId="DefaultParagraphFont">
     <w:name w:val="Default Paragraph Font"/>
     <w:uiPriority w:val="1"/>
+    <w:semiHidden/>
     <w:unhideWhenUsed/>
   </w:style>
   <w:style w:type="table" w:default="1" w:styleId="TableNormal">
@@ -7950,8 +8065,8 @@
       <w:u w:val="single"/>
     </w:rPr>
   </w:style>
-  <w:style w:type="character" w:customStyle="1" w:styleId="UnresolvedMention">
-    <w:name w:val="Unresolved Mention"/>
+  <w:style w:type="character" w:customStyle="1" w:styleId="UnresolvedMention1">
+    <w:name w:val="Unresolved Mention1"/>
     <w:basedOn w:val="DefaultParagraphFont"/>
     <w:uiPriority w:val="99"/>
     <w:semiHidden/>

</xml_diff>

<commit_message>
Many fixes and TODOs
</commit_message>
<xml_diff>
--- a/Courses/Computer-Modeling-and-IT/Computer-Modeling-and-IT-5-Class/02-User-Interface/02-User-Interface-Exercises.docx
+++ b/Courses/Computer-Modeling-and-IT/Computer-Modeling-and-IT-5-Class/02-User-Interface/02-User-Interface-Exercises.docx
@@ -51,6 +51,7 @@
     <w:p>
       <w:pPr>
         <w:rPr>
+          <w:bCs/>
           <w:lang w:val="bg-BG"/>
         </w:rPr>
       </w:pPr>
@@ -83,15 +84,94 @@
       </w:r>
       <w:r>
         <w:rPr>
-          <w:b/>
+          <w:bCs/>
         </w:rPr>
         <w:t xml:space="preserve">. </w:t>
       </w:r>
       <w:r>
         <w:rPr>
-          <w:lang w:val="bg-BG"/>
-        </w:rPr>
-        <w:t>Изпълнете следните указания:</w:t>
+          <w:bCs/>
+          <w:lang w:val="bg-BG"/>
+        </w:rPr>
+        <w:t>Стартирайте я. Ето как би могла да изглежда тя:</w:t>
+      </w:r>
+    </w:p>
+    <w:p>
+      <w:pPr>
+        <w:rPr>
+          <w:b/>
+        </w:rPr>
+      </w:pPr>
+      <w:r>
+        <w:rPr>
+          <w:noProof/>
+        </w:rPr>
+        <w:drawing>
+          <wp:inline distT="0" distB="0" distL="0" distR="0" wp14:anchorId="4F462551" wp14:editId="05E4F4CA">
+            <wp:extent cx="4480318" cy="2677886"/>
+            <wp:effectExtent l="0" t="0" r="0" b="8255"/>
+            <wp:docPr id="445149520" name="Picture 1" descr="A screenshot of a computer&#10;&#10;Description automatically generated"/>
+            <wp:cNvGraphicFramePr>
+              <a:graphicFrameLocks xmlns:a="http://schemas.openxmlformats.org/drawingml/2006/main" noChangeAspect="1"/>
+            </wp:cNvGraphicFramePr>
+            <a:graphic xmlns:a="http://schemas.openxmlformats.org/drawingml/2006/main">
+              <a:graphicData uri="http://schemas.openxmlformats.org/drawingml/2006/picture">
+                <pic:pic xmlns:pic="http://schemas.openxmlformats.org/drawingml/2006/picture">
+                  <pic:nvPicPr>
+                    <pic:cNvPr id="445149520" name="Picture 1" descr="A screenshot of a computer&#10;&#10;Description automatically generated"/>
+                    <pic:cNvPicPr/>
+                  </pic:nvPicPr>
+                  <pic:blipFill>
+                    <a:blip r:embed="rId8"/>
+                    <a:stretch>
+                      <a:fillRect/>
+                    </a:stretch>
+                  </pic:blipFill>
+                  <pic:spPr>
+                    <a:xfrm>
+                      <a:off x="0" y="0"/>
+                      <a:ext cx="4490363" cy="2683890"/>
+                    </a:xfrm>
+                    <a:prstGeom prst="rect">
+                      <a:avLst/>
+                    </a:prstGeom>
+                  </pic:spPr>
+                </pic:pic>
+              </a:graphicData>
+            </a:graphic>
+          </wp:inline>
+        </w:drawing>
+      </w:r>
+    </w:p>
+    <w:p>
+      <w:pPr>
+        <w:rPr>
+          <w:lang w:val="bg-BG"/>
+        </w:rPr>
+      </w:pPr>
+      <w:r>
+        <w:rPr>
+          <w:lang w:val="bg-BG"/>
+        </w:rPr>
+        <w:t>Изпълнете следните указания</w:t>
+      </w:r>
+      <w:r>
+        <w:t xml:space="preserve"> </w:t>
+      </w:r>
+      <w:r>
+        <w:rPr>
+          <w:lang w:val="bg-BG"/>
+        </w:rPr>
+        <w:t xml:space="preserve">в </w:t>
+      </w:r>
+      <w:r>
+        <w:t>Notepad</w:t>
+      </w:r>
+      <w:r>
+        <w:rPr>
+          <w:lang w:val="bg-BG"/>
+        </w:rPr>
+        <w:t>:</w:t>
       </w:r>
     </w:p>
     <w:p>
@@ -169,6 +249,52 @@
       <w:r>
         <w:rPr>
           <w:lang w:val="bg-BG"/>
+        </w:rPr>
+        <w:t>.</w:t>
+      </w:r>
+    </w:p>
+    <w:p>
+      <w:pPr>
+        <w:pStyle w:val="ListParagraph"/>
+        <w:numPr>
+          <w:ilvl w:val="0"/>
+          <w:numId w:val="28"/>
+        </w:numPr>
+        <w:ind w:left="0" w:firstLine="426"/>
+        <w:rPr>
+          <w:lang w:val="bg-BG"/>
+        </w:rPr>
+      </w:pPr>
+      <w:r>
+        <w:rPr>
+          <w:b/>
+          <w:lang w:val="bg-BG"/>
+        </w:rPr>
+        <w:t>Върнете обратно</w:t>
+      </w:r>
+      <w:r>
+        <w:rPr>
+          <w:bCs/>
+          <w:lang w:val="bg-BG"/>
+        </w:rPr>
+        <w:t xml:space="preserve"> (активирайте) минимизираният прозорец.</w:t>
+      </w:r>
+      <w:r>
+        <w:rPr>
+          <w:bCs/>
+          <w:lang w:val="bg-BG"/>
+        </w:rPr>
+        <w:t xml:space="preserve"> Можете да кликнете с мишката  върху лентата със задачи в долната част на екрана или да натиснете бърза клавишна комбинация </w:t>
+      </w:r>
+      <w:r>
+        <w:rPr>
+          <w:b/>
+        </w:rPr>
+        <w:t>[Alt + Tab]</w:t>
+      </w:r>
+      <w:r>
+        <w:rPr>
+          <w:bCs/>
         </w:rPr>
         <w:t>.</w:t>
       </w:r>
@@ -404,7 +530,7 @@
           </mc:Choice>
           <mc:Fallback>
             <w:pict>
-              <v:rect w14:anchorId="40E68410" id="Rectangle 1" o:spid="_x0000_s1026" style="position:absolute;margin-left:203.85pt;margin-top:128.7pt;width:79.85pt;height:55.25pt;z-index:251659264;visibility:visible;mso-wrap-style:square;mso-width-percent:0;mso-height-percent:0;mso-wrap-distance-left:9pt;mso-wrap-distance-top:0;mso-wrap-distance-right:9pt;mso-wrap-distance-bottom:0;mso-position-horizontal:absolute;mso-position-horizontal-relative:text;mso-position-vertical:absolute;mso-position-vertical-relative:text;mso-width-percent:0;mso-height-percent:0;mso-width-relative:margin;mso-height-relative:margin;v-text-anchor:middle" o:gfxdata="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" filled="f" strokecolor="#0a121c [484]" strokeweight="2.25pt"/>
+              <v:rect w14:anchorId="40E68410" id="Rectangle 1" o:spid="_x0000_s1026" style="position:absolute;margin-left:203.85pt;margin-top:128.7pt;width:79.85pt;height:55.25pt;z-index:251659264;visibility:visible;mso-wrap-style:square;mso-width-percent:0;mso-height-percent:0;mso-wrap-distance-left:9pt;mso-wrap-distance-top:0;mso-wrap-distance-right:9pt;mso-wrap-distance-bottom:0;mso-position-horizontal:absolute;mso-position-horizontal-relative:text;mso-position-vertical:absolute;mso-position-vertical-relative:text;mso-width-percent:0;mso-height-percent:0;mso-width-relative:margin;mso-height-relative:margin;v-text-anchor:middle" o:gfxdata="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" filled="f" strokecolor="#0a121c [484]" strokeweight="2.25pt"/>
             </w:pict>
           </mc:Fallback>
         </mc:AlternateContent>
@@ -429,7 +555,7 @@
                     <pic:cNvPicPr/>
                   </pic:nvPicPr>
                   <pic:blipFill>
-                    <a:blip r:embed="rId8"/>
+                    <a:blip r:embed="rId9"/>
                     <a:stretch>
                       <a:fillRect/>
                     </a:stretch>
@@ -463,37 +589,34 @@
         <w:jc w:val="center"/>
         <w:rPr>
           <w:b/>
-        </w:rPr>
-      </w:pPr>
-      <w:proofErr w:type="spellStart"/>
-      <w:r>
-        <w:rPr>
-          <w:b/>
-        </w:rPr>
-        <w:t>Фигура</w:t>
-      </w:r>
-      <w:proofErr w:type="spellEnd"/>
-      <w:r>
-        <w:rPr>
-          <w:b/>
-        </w:rPr>
-        <w:t xml:space="preserve"> </w:t>
-      </w:r>
-      <w:r>
-        <w:rPr>
-          <w:b/>
+          <w:lang w:val="bg-BG"/>
+        </w:rPr>
+      </w:pPr>
+      <w:r>
+        <w:rPr>
+          <w:b/>
+          <w:lang w:val="bg-BG"/>
+        </w:rPr>
+        <w:t xml:space="preserve">Фигура </w:t>
+      </w:r>
+      <w:r>
+        <w:rPr>
+          <w:b/>
+          <w:lang w:val="bg-BG"/>
         </w:rPr>
         <w:fldChar w:fldCharType="begin"/>
       </w:r>
       <w:r>
         <w:rPr>
           <w:b/>
+          <w:lang w:val="bg-BG"/>
         </w:rPr>
         <w:instrText xml:space="preserve"> SEQ Фигура \* ARABIC </w:instrText>
       </w:r>
       <w:r>
         <w:rPr>
           <w:b/>
+          <w:lang w:val="bg-BG"/>
         </w:rPr>
         <w:fldChar w:fldCharType="separate"/>
       </w:r>
@@ -501,6 +624,7 @@
         <w:rPr>
           <w:b/>
           <w:noProof/>
+          <w:lang w:val="bg-BG"/>
         </w:rPr>
         <w:t>1</w:t>
       </w:r>
@@ -508,6 +632,7 @@
         <w:rPr>
           <w:b/>
           <w:noProof/>
+          <w:lang w:val="bg-BG"/>
         </w:rPr>
         <w:fldChar w:fldCharType="end"/>
       </w:r>
@@ -634,6 +759,7 @@
         <w:rPr>
           <w:lang w:val="bg-BG"/>
         </w:rPr>
+        <w:lastRenderedPageBreak/>
         <w:t xml:space="preserve">Отворете менюто </w:t>
       </w:r>
       <w:r>
@@ -819,7 +945,6 @@
         <w:rPr>
           <w:noProof/>
         </w:rPr>
-        <w:lastRenderedPageBreak/>
         <w:drawing>
           <wp:inline distT="0" distB="0" distL="0" distR="0" wp14:anchorId="3450221C" wp14:editId="36CDC51B">
             <wp:extent cx="2743200" cy="3641557"/>
@@ -836,7 +961,7 @@
                     <pic:cNvPicPr/>
                   </pic:nvPicPr>
                   <pic:blipFill>
-                    <a:blip r:embed="rId9"/>
+                    <a:blip r:embed="rId10"/>
                     <a:stretch>
                       <a:fillRect/>
                     </a:stretch>
@@ -937,6 +1062,125 @@
       </w:r>
     </w:p>
     <w:p>
+      <w:r>
+        <w:rPr>
+          <w:lang w:val="bg-BG"/>
+        </w:rPr>
+        <w:t xml:space="preserve">Стартирайте програмата </w:t>
+      </w:r>
+      <w:r>
+        <w:t>“</w:t>
+      </w:r>
+      <w:r>
+        <w:rPr>
+          <w:b/>
+          <w:bCs/>
+        </w:rPr>
+        <w:t>Windows Calculator</w:t>
+      </w:r>
+      <w:r>
+        <w:t>”:</w:t>
+      </w:r>
+    </w:p>
+    <w:p>
+      <w:r>
+        <w:rPr>
+          <w:noProof/>
+        </w:rPr>
+        <w:drawing>
+          <wp:inline distT="0" distB="0" distL="0" distR="0" wp14:anchorId="13387F85" wp14:editId="79DE4027">
+            <wp:extent cx="2974975" cy="2273935"/>
+            <wp:effectExtent l="0" t="0" r="0" b="0"/>
+            <wp:docPr id="220745064" name="Picture 1"/>
+            <wp:cNvGraphicFramePr>
+              <a:graphicFrameLocks xmlns:a="http://schemas.openxmlformats.org/drawingml/2006/main" noChangeAspect="1"/>
+            </wp:cNvGraphicFramePr>
+            <a:graphic xmlns:a="http://schemas.openxmlformats.org/drawingml/2006/main">
+              <a:graphicData uri="http://schemas.openxmlformats.org/drawingml/2006/picture">
+                <pic:pic xmlns:pic="http://schemas.openxmlformats.org/drawingml/2006/picture">
+                  <pic:nvPicPr>
+                    <pic:cNvPr id="0" name="Picture 2"/>
+                    <pic:cNvPicPr>
+                      <a:picLocks noChangeAspect="1" noChangeArrowheads="1"/>
+                    </pic:cNvPicPr>
+                  </pic:nvPicPr>
+                  <pic:blipFill>
+                    <a:blip r:embed="rId11">
+                      <a:extLst>
+                        <a:ext uri="{28A0092B-C50C-407E-A947-70E740481C1C}">
+                          <a14:useLocalDpi xmlns:a14="http://schemas.microsoft.com/office/drawing/2010/main" val="0"/>
+                        </a:ext>
+                      </a:extLst>
+                    </a:blip>
+                    <a:srcRect/>
+                    <a:stretch>
+                      <a:fillRect/>
+                    </a:stretch>
+                  </pic:blipFill>
+                  <pic:spPr bwMode="auto">
+                    <a:xfrm>
+                      <a:off x="0" y="0"/>
+                      <a:ext cx="2974975" cy="2273935"/>
+                    </a:xfrm>
+                    <a:prstGeom prst="rect">
+                      <a:avLst/>
+                    </a:prstGeom>
+                    <a:noFill/>
+                  </pic:spPr>
+                </pic:pic>
+              </a:graphicData>
+            </a:graphic>
+          </wp:inline>
+        </w:drawing>
+      </w:r>
+      <w:r>
+        <w:t xml:space="preserve"> </w:t>
+      </w:r>
+      <w:r>
+        <w:tab/>
+      </w:r>
+      <w:r>
+        <w:rPr>
+          <w:noProof/>
+        </w:rPr>
+        <w:drawing>
+          <wp:inline distT="0" distB="0" distL="0" distR="0" wp14:anchorId="7B484B98" wp14:editId="7D664116">
+            <wp:extent cx="2972583" cy="2256428"/>
+            <wp:effectExtent l="0" t="0" r="0" b="0"/>
+            <wp:docPr id="1855627835" name="Picture 1" descr="A screenshot of a calculator&#10;&#10;Description automatically generated"/>
+            <wp:cNvGraphicFramePr>
+              <a:graphicFrameLocks xmlns:a="http://schemas.openxmlformats.org/drawingml/2006/main" noChangeAspect="1"/>
+            </wp:cNvGraphicFramePr>
+            <a:graphic xmlns:a="http://schemas.openxmlformats.org/drawingml/2006/main">
+              <a:graphicData uri="http://schemas.openxmlformats.org/drawingml/2006/picture">
+                <pic:pic xmlns:pic="http://schemas.openxmlformats.org/drawingml/2006/picture">
+                  <pic:nvPicPr>
+                    <pic:cNvPr id="1855627835" name="Picture 1" descr="A screenshot of a calculator&#10;&#10;Description automatically generated"/>
+                    <pic:cNvPicPr/>
+                  </pic:nvPicPr>
+                  <pic:blipFill>
+                    <a:blip r:embed="rId12"/>
+                    <a:stretch>
+                      <a:fillRect/>
+                    </a:stretch>
+                  </pic:blipFill>
+                  <pic:spPr>
+                    <a:xfrm>
+                      <a:off x="0" y="0"/>
+                      <a:ext cx="2979263" cy="2261499"/>
+                    </a:xfrm>
+                    <a:prstGeom prst="rect">
+                      <a:avLst/>
+                    </a:prstGeom>
+                  </pic:spPr>
+                </pic:pic>
+              </a:graphicData>
+            </a:graphic>
+          </wp:inline>
+        </w:drawing>
+      </w:r>
+    </w:p>
+    <w:p>
       <w:pPr>
         <w:rPr>
           <w:lang w:val="bg-BG"/>
@@ -1262,7 +1506,71 @@
         <w:pStyle w:val="Heading2"/>
       </w:pPr>
       <w:r>
+        <w:lastRenderedPageBreak/>
         <w:t>Програма Calendar</w:t>
+      </w:r>
+    </w:p>
+    <w:p>
+      <w:r>
+        <w:rPr>
+          <w:lang w:val="bg-BG"/>
+        </w:rPr>
+        <w:t xml:space="preserve">Стартирайте програмата </w:t>
+      </w:r>
+      <w:r>
+        <w:t>“</w:t>
+      </w:r>
+      <w:r>
+        <w:rPr>
+          <w:b/>
+          <w:bCs/>
+        </w:rPr>
+        <w:t>Calendar</w:t>
+      </w:r>
+      <w:r>
+        <w:t>”:</w:t>
+      </w:r>
+    </w:p>
+    <w:p>
+      <w:r>
+        <w:rPr>
+          <w:noProof/>
+        </w:rPr>
+        <w:drawing>
+          <wp:inline distT="0" distB="0" distL="0" distR="0" wp14:anchorId="084E8CBC" wp14:editId="38C059CB">
+            <wp:extent cx="5355771" cy="2842896"/>
+            <wp:effectExtent l="0" t="0" r="0" b="0"/>
+            <wp:docPr id="421156710" name="Picture 1" descr="A screenshot of a calendar&#10;&#10;Description automatically generated"/>
+            <wp:cNvGraphicFramePr>
+              <a:graphicFrameLocks xmlns:a="http://schemas.openxmlformats.org/drawingml/2006/main" noChangeAspect="1"/>
+            </wp:cNvGraphicFramePr>
+            <a:graphic xmlns:a="http://schemas.openxmlformats.org/drawingml/2006/main">
+              <a:graphicData uri="http://schemas.openxmlformats.org/drawingml/2006/picture">
+                <pic:pic xmlns:pic="http://schemas.openxmlformats.org/drawingml/2006/picture">
+                  <pic:nvPicPr>
+                    <pic:cNvPr id="421156710" name="Picture 1" descr="A screenshot of a calendar&#10;&#10;Description automatically generated"/>
+                    <pic:cNvPicPr/>
+                  </pic:nvPicPr>
+                  <pic:blipFill>
+                    <a:blip r:embed="rId13"/>
+                    <a:stretch>
+                      <a:fillRect/>
+                    </a:stretch>
+                  </pic:blipFill>
+                  <pic:spPr>
+                    <a:xfrm>
+                      <a:off x="0" y="0"/>
+                      <a:ext cx="5359998" cy="2845140"/>
+                    </a:xfrm>
+                    <a:prstGeom prst="rect">
+                      <a:avLst/>
+                    </a:prstGeom>
+                  </pic:spPr>
+                </pic:pic>
+              </a:graphicData>
+            </a:graphic>
+          </wp:inline>
+        </w:drawing>
       </w:r>
     </w:p>
     <w:p>
@@ -1415,11 +1723,6 @@
       </w:r>
     </w:p>
     <w:p>
-      <w:pPr>
-        <w:rPr>
-          <w:lang w:val="bg-BG"/>
-        </w:rPr>
-      </w:pPr>
       <w:r>
         <w:rPr>
           <w:b/>
@@ -1445,6 +1748,9 @@
           <w:lang w:val="bg-BG"/>
         </w:rPr>
         <w:t>, което да извести края на учебния час</w:t>
+      </w:r>
+      <w:r>
+        <w:t>.</w:t>
       </w:r>
     </w:p>
     <w:p>
@@ -1487,10 +1793,13 @@
         <w:t>"</w:t>
       </w:r>
       <w:r>
-        <w:rPr>
-          <w:lang w:val="bg-BG"/>
-        </w:rPr>
-        <w:t xml:space="preserve">.  </w:t>
+        <w:t xml:space="preserve"> (Windows Explorer)</w:t>
+      </w:r>
+      <w:r>
+        <w:rPr>
+          <w:lang w:val="bg-BG"/>
+        </w:rPr>
+        <w:t xml:space="preserve">. </w:t>
       </w:r>
       <w:r>
         <w:rPr>
@@ -1647,7 +1956,6 @@
         <w:rPr>
           <w:noProof/>
         </w:rPr>
-        <w:lastRenderedPageBreak/>
         <w:drawing>
           <wp:inline distT="0" distB="0" distL="0" distR="0" wp14:anchorId="16E8C490" wp14:editId="7866ECE4">
             <wp:extent cx="4943475" cy="2237032"/>
@@ -1664,7 +1972,7 @@
                     <pic:cNvPicPr/>
                   </pic:nvPicPr>
                   <pic:blipFill>
-                    <a:blip r:embed="rId10"/>
+                    <a:blip r:embed="rId14"/>
                     <a:stretch>
                       <a:fillRect/>
                     </a:stretch>
@@ -1701,35 +2009,31 @@
           <w:lang w:val="bg-BG"/>
         </w:rPr>
       </w:pPr>
-      <w:proofErr w:type="spellStart"/>
-      <w:r>
-        <w:rPr>
-          <w:b/>
-        </w:rPr>
-        <w:t>Фигура</w:t>
-      </w:r>
-      <w:proofErr w:type="spellEnd"/>
-      <w:r>
-        <w:rPr>
-          <w:b/>
-        </w:rPr>
-        <w:t xml:space="preserve"> </w:t>
-      </w:r>
-      <w:r>
-        <w:rPr>
-          <w:b/>
+      <w:r>
+        <w:rPr>
+          <w:b/>
+          <w:lang w:val="bg-BG"/>
+        </w:rPr>
+        <w:t xml:space="preserve">Фигура </w:t>
+      </w:r>
+      <w:r>
+        <w:rPr>
+          <w:b/>
+          <w:lang w:val="bg-BG"/>
         </w:rPr>
         <w:fldChar w:fldCharType="begin"/>
       </w:r>
       <w:r>
         <w:rPr>
           <w:b/>
+          <w:lang w:val="bg-BG"/>
         </w:rPr>
         <w:instrText xml:space="preserve"> SEQ Фигура \* ARABIC </w:instrText>
       </w:r>
       <w:r>
         <w:rPr>
           <w:b/>
+          <w:lang w:val="bg-BG"/>
         </w:rPr>
         <w:fldChar w:fldCharType="separate"/>
       </w:r>
@@ -1737,6 +2041,7 @@
         <w:rPr>
           <w:b/>
           <w:noProof/>
+          <w:lang w:val="bg-BG"/>
         </w:rPr>
         <w:t>3</w:t>
       </w:r>
@@ -1744,20 +2049,13 @@
         <w:rPr>
           <w:b/>
           <w:noProof/>
+          <w:lang w:val="bg-BG"/>
         </w:rPr>
         <w:fldChar w:fldCharType="end"/>
       </w:r>
     </w:p>
     <w:p>
       <w:pPr>
-        <w:jc w:val="center"/>
-        <w:rPr>
-          <w:lang w:val="bg-BG"/>
-        </w:rPr>
-      </w:pPr>
-    </w:p>
-    <w:p>
-      <w:pPr>
         <w:keepNext/>
         <w:jc w:val="center"/>
       </w:pPr>
@@ -1765,6 +2063,7 @@
         <w:rPr>
           <w:noProof/>
         </w:rPr>
+        <w:lastRenderedPageBreak/>
         <w:drawing>
           <wp:inline distT="0" distB="0" distL="0" distR="0" wp14:anchorId="3D82E0C1" wp14:editId="14F9F05B">
             <wp:extent cx="4893901" cy="3257550"/>
@@ -1781,7 +2080,7 @@
                     <pic:cNvPicPr/>
                   </pic:nvPicPr>
                   <pic:blipFill>
-                    <a:blip r:embed="rId11"/>
+                    <a:blip r:embed="rId15"/>
                     <a:stretch>
                       <a:fillRect/>
                     </a:stretch>
@@ -1818,35 +2117,31 @@
           <w:lang w:val="bg-BG"/>
         </w:rPr>
       </w:pPr>
-      <w:proofErr w:type="spellStart"/>
-      <w:r>
-        <w:rPr>
-          <w:b/>
-        </w:rPr>
-        <w:t>Фигура</w:t>
-      </w:r>
-      <w:proofErr w:type="spellEnd"/>
-      <w:r>
-        <w:rPr>
-          <w:b/>
-        </w:rPr>
-        <w:t xml:space="preserve"> </w:t>
-      </w:r>
-      <w:r>
-        <w:rPr>
-          <w:b/>
+      <w:r>
+        <w:rPr>
+          <w:b/>
+          <w:lang w:val="bg-BG"/>
+        </w:rPr>
+        <w:t xml:space="preserve">Фигура </w:t>
+      </w:r>
+      <w:r>
+        <w:rPr>
+          <w:b/>
+          <w:lang w:val="bg-BG"/>
         </w:rPr>
         <w:fldChar w:fldCharType="begin"/>
       </w:r>
       <w:r>
         <w:rPr>
           <w:b/>
+          <w:lang w:val="bg-BG"/>
         </w:rPr>
         <w:instrText xml:space="preserve"> SEQ Фигура \* ARABIC </w:instrText>
       </w:r>
       <w:r>
         <w:rPr>
           <w:b/>
+          <w:lang w:val="bg-BG"/>
         </w:rPr>
         <w:fldChar w:fldCharType="separate"/>
       </w:r>
@@ -1854,6 +2149,7 @@
         <w:rPr>
           <w:b/>
           <w:noProof/>
+          <w:lang w:val="bg-BG"/>
         </w:rPr>
         <w:t>4</w:t>
       </w:r>
@@ -1861,13 +2157,14 @@
         <w:rPr>
           <w:b/>
           <w:noProof/>
+          <w:lang w:val="bg-BG"/>
         </w:rPr>
         <w:fldChar w:fldCharType="end"/>
       </w:r>
     </w:p>
     <w:sectPr>
-      <w:headerReference w:type="default" r:id="rId12"/>
-      <w:footerReference w:type="default" r:id="rId13"/>
+      <w:headerReference w:type="default" r:id="rId16"/>
+      <w:footerReference w:type="default" r:id="rId17"/>
       <w:pgSz w:w="11909" w:h="16834" w:code="9"/>
       <w:pgMar w:top="567" w:right="737" w:bottom="1077" w:left="737" w:header="567" w:footer="794" w:gutter="0"/>
       <w:cols w:space="720"/>
@@ -2004,7 +2301,7 @@
               <v:stroke joinstyle="miter"/>
               <v:path gradientshapeok="t" o:connecttype="rect"/>
             </v:shapetype>
-            <v:shape id="Text Box 6" o:spid="_x0000_s1026" type="#_x0000_t202" style="position:absolute;margin-left:109.85pt;margin-top:28.05pt;width:40.15pt;height:13pt;z-index:251660288;visibility:visible;mso-wrap-style:square;mso-width-percent:0;mso-height-percent:0;mso-wrap-distance-left:9pt;mso-wrap-distance-top:0;mso-wrap-distance-right:9pt;mso-wrap-distance-bottom:0;mso-position-horizontal:absolute;mso-position-horizontal-relative:text;mso-position-vertical:absolute;mso-position-vertical-relative:text;mso-width-percent:0;mso-height-percent:0;mso-width-relative:page;mso-height-relative:page;v-text-anchor:middle" o:gfxdata="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" filled="f" stroked="f" strokeweight=".5pt">
+            <v:shape id="Text Box 6" o:spid="_x0000_s1026" type="#_x0000_t202" style="position:absolute;margin-left:109.85pt;margin-top:28.05pt;width:40.15pt;height:13pt;z-index:251660288;visibility:visible;mso-wrap-style:square;mso-width-percent:0;mso-height-percent:0;mso-wrap-distance-left:9pt;mso-wrap-distance-top:0;mso-wrap-distance-right:9pt;mso-wrap-distance-bottom:0;mso-position-horizontal:absolute;mso-position-horizontal-relative:text;mso-position-vertical:absolute;mso-position-vertical-relative:text;mso-width-percent:0;mso-height-percent:0;mso-width-relative:page;mso-height-relative:page;v-text-anchor:middle" o:gfxdata="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" filled="f" stroked="f" strokeweight=".5pt">
               <v:textbox inset=".5mm,0,0,0">
                 <w:txbxContent>
                   <w:p>
@@ -2773,7 +3070,7 @@
         </mc:Choice>
         <mc:Fallback>
           <w:pict>
-            <v:shape w14:anchorId="2074F399" id="Text Box 16" o:spid="_x0000_s1027" type="#_x0000_t202" style="position:absolute;margin-left:109pt;margin-top:7pt;width:411.4pt;height:40.45pt;z-index:251657216;visibility:visible;mso-wrap-style:square;mso-width-percent:0;mso-height-percent:0;mso-wrap-distance-left:9pt;mso-wrap-distance-top:0;mso-wrap-distance-right:9pt;mso-wrap-distance-bottom:0;mso-position-horizontal:absolute;mso-position-horizontal-relative:text;mso-position-vertical:absolute;mso-position-vertical-relative:text;mso-width-percent:0;mso-height-percent:0;mso-width-relative:page;mso-height-relative:page;v-text-anchor:top" o:gfxdata="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" filled="f" stroked="f">
+            <v:shape w14:anchorId="2074F399" id="Text Box 16" o:spid="_x0000_s1027" type="#_x0000_t202" style="position:absolute;margin-left:109pt;margin-top:7pt;width:411.4pt;height:40.45pt;z-index:251657216;visibility:visible;mso-wrap-style:square;mso-width-percent:0;mso-height-percent:0;mso-wrap-distance-left:9pt;mso-wrap-distance-top:0;mso-wrap-distance-right:9pt;mso-wrap-distance-bottom:0;mso-position-horizontal:absolute;mso-position-horizontal-relative:text;mso-position-vertical:absolute;mso-position-vertical-relative:text;mso-width-percent:0;mso-height-percent:0;mso-width-relative:page;mso-height-relative:page;v-text-anchor:top" o:gfxdata="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" filled="f" stroked="f">
               <v:textbox inset=".5mm,1.2mm,.5mm,.5mm">
                 <w:txbxContent>
                   <w:p>
@@ -2784,7 +3081,7 @@
                         <w:szCs w:val="17"/>
                       </w:rPr>
                     </w:pPr>
-                    <w:bookmarkStart w:id="2" w:name="_Hlk24191091"/>
+                    <w:bookmarkStart w:id="1" w:name="_Hlk24191091"/>
                     <w:r>
                       <w:rPr>
                         <w:sz w:val="17"/>
@@ -2802,7 +3099,7 @@
                     <w:hyperlink r:id="rId20" w:history="1">
                       <w:r>
                         <w:rPr>
-                          <w:rStyle w:val="a9"/>
+                          <w:rStyle w:val="Hyperlink"/>
                           <w:color w:val="0882DE"/>
                           <w:sz w:val="17"/>
                           <w:szCs w:val="17"/>
@@ -2902,7 +3199,7 @@
                       <w:t>.</w:t>
                     </w:r>
                   </w:p>
-                  <w:bookmarkEnd w:id="2"/>
+                  <w:bookmarkEnd w:id="1"/>
                   <w:p>
                     <w:pPr>
                       <w:spacing w:line="240" w:lineRule="auto"/>
@@ -2917,7 +3214,6 @@
                         <w:noProof/>
                         <w:sz w:val="18"/>
                         <w:szCs w:val="18"/>
-                        <w:lang w:val="bg-BG" w:eastAsia="bg-BG"/>
                       </w:rPr>
                       <w:drawing>
                         <wp:inline distT="0" distB="0" distL="0" distR="0" wp14:anchorId="53621E41" wp14:editId="3BF595D6">
@@ -2941,7 +3237,7 @@
                                   </pic:cNvPicPr>
                                 </pic:nvPicPr>
                                 <pic:blipFill>
-                                  <a:blip r:embed="rId21">
+                                  <a:blip r:embed="rId2">
                                     <a:extLst>
                                       <a:ext uri="{28A0092B-C50C-407E-A947-70E740481C1C}">
                                         <a14:useLocalDpi xmlns:a14="http://schemas.microsoft.com/office/drawing/2010/main" val="0"/>
@@ -2984,14 +3280,13 @@
                         <w:noProof/>
                         <w:sz w:val="18"/>
                         <w:szCs w:val="18"/>
-                        <w:lang w:val="bg-BG" w:eastAsia="bg-BG"/>
                       </w:rPr>
                       <w:drawing>
                         <wp:inline distT="0" distB="0" distL="0" distR="0" wp14:anchorId="64E29E7A" wp14:editId="1BD0FFE4">
                           <wp:extent cx="180000" cy="180000"/>
                           <wp:effectExtent l="0" t="0" r="0" b="0"/>
                           <wp:docPr id="2" name="Picture 2">
-                            <a:hlinkClick xmlns:a="http://schemas.openxmlformats.org/drawingml/2006/main" r:id="rId22"/>
+                            <a:hlinkClick xmlns:a="http://schemas.openxmlformats.org/drawingml/2006/main" r:id="rId3"/>
                           </wp:docPr>
                           <wp:cNvGraphicFramePr>
                             <a:graphicFrameLocks xmlns:a="http://schemas.openxmlformats.org/drawingml/2006/main" noChangeAspect="1"/>
@@ -3001,14 +3296,14 @@
                               <pic:pic xmlns:pic="http://schemas.openxmlformats.org/drawingml/2006/picture">
                                 <pic:nvPicPr>
                                   <pic:cNvPr id="2" name="Picture 2">
-                                    <a:hlinkClick r:id="rId22"/>
+                                    <a:hlinkClick r:id="rId3"/>
                                   </pic:cNvPr>
                                   <pic:cNvPicPr>
                                     <a:picLocks noChangeAspect="1" noChangeArrowheads="1"/>
                                   </pic:cNvPicPr>
                                 </pic:nvPicPr>
                                 <pic:blipFill>
-                                  <a:blip r:embed="rId23">
+                                  <a:blip r:embed="rId4">
                                     <a:extLst>
                                       <a:ext uri="{28A0092B-C50C-407E-A947-70E740481C1C}">
                                         <a14:useLocalDpi xmlns:a14="http://schemas.microsoft.com/office/drawing/2010/main" val="0"/>
@@ -3051,14 +3346,13 @@
                         <w:noProof/>
                         <w:sz w:val="18"/>
                         <w:szCs w:val="18"/>
-                        <w:lang w:val="bg-BG" w:eastAsia="bg-BG"/>
                       </w:rPr>
                       <w:drawing>
                         <wp:inline distT="0" distB="0" distL="0" distR="0" wp14:anchorId="293C9B17" wp14:editId="373E17EF">
                           <wp:extent cx="180000" cy="180000"/>
                           <wp:effectExtent l="0" t="0" r="0" b="0"/>
                           <wp:docPr id="5" name="Picture 5" title="Software University @ Facebook">
-                            <a:hlinkClick xmlns:a="http://schemas.openxmlformats.org/drawingml/2006/main" r:id="rId24"/>
+                            <a:hlinkClick xmlns:a="http://schemas.openxmlformats.org/drawingml/2006/main" r:id="rId5"/>
                           </wp:docPr>
                           <wp:cNvGraphicFramePr>
                             <a:graphicFrameLocks xmlns:a="http://schemas.openxmlformats.org/drawingml/2006/main" noChangeAspect="1"/>
@@ -3068,12 +3362,12 @@
                               <pic:pic xmlns:pic="http://schemas.openxmlformats.org/drawingml/2006/picture">
                                 <pic:nvPicPr>
                                   <pic:cNvPr id="5" name="Picture 5" title="Software University @ Facebook">
-                                    <a:hlinkClick r:id="rId24"/>
+                                    <a:hlinkClick r:id="rId5"/>
                                   </pic:cNvPr>
                                   <pic:cNvPicPr/>
                                 </pic:nvPicPr>
                                 <pic:blipFill>
-                                  <a:blip r:embed="rId25"/>
+                                  <a:blip r:embed="rId6"/>
                                   <a:stretch>
                                     <a:fillRect/>
                                   </a:stretch>
@@ -3105,14 +3399,13 @@
                         <w:noProof/>
                         <w:sz w:val="18"/>
                         <w:szCs w:val="18"/>
-                        <w:lang w:val="bg-BG" w:eastAsia="bg-BG"/>
                       </w:rPr>
                       <w:drawing>
                         <wp:inline distT="0" distB="0" distL="0" distR="0" wp14:anchorId="75BE9FD2" wp14:editId="14C27CD2">
                           <wp:extent cx="180000" cy="180000"/>
                           <wp:effectExtent l="0" t="0" r="0" b="0"/>
                           <wp:docPr id="20" name="Picture 20">
-                            <a:hlinkClick xmlns:a="http://schemas.openxmlformats.org/drawingml/2006/main" r:id="rId26"/>
+                            <a:hlinkClick xmlns:a="http://schemas.openxmlformats.org/drawingml/2006/main" r:id="rId7"/>
                           </wp:docPr>
                           <wp:cNvGraphicFramePr>
                             <a:graphicFrameLocks xmlns:a="http://schemas.openxmlformats.org/drawingml/2006/main" noChangeAspect="1"/>
@@ -3122,20 +3415,20 @@
                               <pic:pic xmlns:pic="http://schemas.openxmlformats.org/drawingml/2006/picture">
                                 <pic:nvPicPr>
                                   <pic:cNvPr id="20" name="Picture 20">
-                                    <a:hlinkClick r:id="rId26"/>
+                                    <a:hlinkClick r:id="rId7"/>
                                   </pic:cNvPr>
                                   <pic:cNvPicPr>
                                     <a:picLocks noChangeAspect="1" noChangeArrowheads="1"/>
                                   </pic:cNvPicPr>
                                 </pic:nvPicPr>
                                 <pic:blipFill>
-                                  <a:blip r:embed="rId27">
+                                  <a:blip r:embed="rId8">
                                     <a:extLst>
                                       <a:ext uri="{28A0092B-C50C-407E-A947-70E740481C1C}">
                                         <a14:useLocalDpi xmlns:a14="http://schemas.microsoft.com/office/drawing/2010/main" val="0"/>
                                       </a:ext>
                                       <a:ext uri="{837473B0-CC2E-450A-ABE3-18F120FF3D39}">
-                                        <a1611:picAttrSrcUrl xmlns="" xmlns:cx1="http://schemas.microsoft.com/office/drawing/2015/9/8/chartex" xmlns:cx2="http://schemas.microsoft.com/office/drawing/2015/10/21/chartex" xmlns:cx3="http://schemas.microsoft.com/office/drawing/2016/5/9/chartex" xmlns:cx4="http://schemas.microsoft.com/office/drawing/2016/5/10/chartex" xmlns:cx5="http://schemas.microsoft.com/office/drawing/2016/5/11/chartex" xmlns:cx6="http://schemas.microsoft.com/office/drawing/2016/5/12/chartex" xmlns:cx7="http://schemas.microsoft.com/office/drawing/2016/5/13/chartex" xmlns:cx8="http://schemas.microsoft.com/office/drawing/2016/5/14/chartex" xmlns:aink="http://schemas.microsoft.com/office/drawing/2016/ink" xmlns:am3d="http://schemas.microsoft.com/office/drawing/2017/model3d" xmlns:o="urn:schemas-microsoft-com:office:office" xmlns:v="urn:schemas-microsoft-com:vml" xmlns:w10="urn:schemas-microsoft-com:office:word" xmlns:w="http://schemas.openxmlformats.org/wordprocessingml/2006/main" xmlns:w16cex="http://schemas.microsoft.com/office/word/2018/wordml/cex" xmlns:w16cid="http://schemas.microsoft.com/office/word/2016/wordml/cid" xmlns:w16="http://schemas.microsoft.com/office/word/2018/wordml" xmlns:w16sdtdh="http://schemas.microsoft.com/office/word/2020/wordml/sdtdatahash" xmlns:a1611="http://schemas.microsoft.com/office/drawing/2016/11/main" r:id="rId28"/>
+                                        <a1611:picAttrSrcUrl xmlns:a1611="http://schemas.microsoft.com/office/drawing/2016/11/main" r:id="rId9"/>
                                       </a:ext>
                                     </a:extLst>
                                   </a:blip>
@@ -3175,14 +3468,13 @@
                         <w:noProof/>
                         <w:sz w:val="18"/>
                         <w:szCs w:val="18"/>
-                        <w:lang w:val="bg-BG" w:eastAsia="bg-BG"/>
                       </w:rPr>
                       <w:drawing>
                         <wp:inline distT="0" distB="0" distL="0" distR="0" wp14:anchorId="15168924" wp14:editId="70A0374F">
                           <wp:extent cx="180000" cy="180000"/>
                           <wp:effectExtent l="0" t="0" r="0" b="0"/>
                           <wp:docPr id="7" name="Picture 7" title="Software University @ Twitter">
-                            <a:hlinkClick xmlns:a="http://schemas.openxmlformats.org/drawingml/2006/main" r:id="rId29"/>
+                            <a:hlinkClick xmlns:a="http://schemas.openxmlformats.org/drawingml/2006/main" r:id="rId10"/>
                           </wp:docPr>
                           <wp:cNvGraphicFramePr>
                             <a:graphicFrameLocks xmlns:a="http://schemas.openxmlformats.org/drawingml/2006/main" noChangeAspect="1"/>
@@ -3192,12 +3484,12 @@
                               <pic:pic xmlns:pic="http://schemas.openxmlformats.org/drawingml/2006/picture">
                                 <pic:nvPicPr>
                                   <pic:cNvPr id="7" name="Picture 7" title="Software University @ Twitter">
-                                    <a:hlinkClick r:id="rId29"/>
+                                    <a:hlinkClick r:id="rId10"/>
                                   </pic:cNvPr>
                                   <pic:cNvPicPr/>
                                 </pic:nvPicPr>
                                 <pic:blipFill>
-                                  <a:blip r:embed="rId30"/>
+                                  <a:blip r:embed="rId11"/>
                                   <a:stretch>
                                     <a:fillRect/>
                                   </a:stretch>
@@ -3229,14 +3521,13 @@
                         <w:noProof/>
                         <w:sz w:val="18"/>
                         <w:szCs w:val="18"/>
-                        <w:lang w:val="bg-BG" w:eastAsia="bg-BG"/>
                       </w:rPr>
                       <w:drawing>
                         <wp:inline distT="0" distB="0" distL="0" distR="0" wp14:anchorId="1C97DE02" wp14:editId="61D842AB">
                           <wp:extent cx="180000" cy="180000"/>
                           <wp:effectExtent l="0" t="0" r="0" b="0"/>
                           <wp:docPr id="17" name="Picture 17" title="Software University @ YouTube">
-                            <a:hlinkClick xmlns:a="http://schemas.openxmlformats.org/drawingml/2006/main" r:id="rId31"/>
+                            <a:hlinkClick xmlns:a="http://schemas.openxmlformats.org/drawingml/2006/main" r:id="rId12"/>
                           </wp:docPr>
                           <wp:cNvGraphicFramePr>
                             <a:graphicFrameLocks xmlns:a="http://schemas.openxmlformats.org/drawingml/2006/main" noChangeAspect="1"/>
@@ -3246,12 +3537,12 @@
                               <pic:pic xmlns:pic="http://schemas.openxmlformats.org/drawingml/2006/picture">
                                 <pic:nvPicPr>
                                   <pic:cNvPr id="17" name="Picture 17" title="Software University @ YouTube">
-                                    <a:hlinkClick r:id="rId31"/>
+                                    <a:hlinkClick r:id="rId12"/>
                                   </pic:cNvPr>
                                   <pic:cNvPicPr/>
                                 </pic:nvPicPr>
                                 <pic:blipFill>
-                                  <a:blip r:embed="rId32"/>
+                                  <a:blip r:embed="rId13"/>
                                   <a:stretch>
                                     <a:fillRect/>
                                   </a:stretch>
@@ -3283,14 +3574,13 @@
                         <w:noProof/>
                         <w:sz w:val="18"/>
                         <w:szCs w:val="18"/>
-                        <w:lang w:val="bg-BG" w:eastAsia="bg-BG"/>
                       </w:rPr>
                       <w:drawing>
                         <wp:inline distT="0" distB="0" distL="0" distR="0" wp14:anchorId="103BD2B7" wp14:editId="40827562">
                           <wp:extent cx="180000" cy="180000"/>
                           <wp:effectExtent l="0" t="0" r="0" b="0"/>
                           <wp:docPr id="21" name="Picture 21">
-                            <a:hlinkClick xmlns:a="http://schemas.openxmlformats.org/drawingml/2006/main" r:id="rId33"/>
+                            <a:hlinkClick xmlns:a="http://schemas.openxmlformats.org/drawingml/2006/main" r:id="rId14"/>
                           </wp:docPr>
                           <wp:cNvGraphicFramePr>
                             <a:graphicFrameLocks xmlns:a="http://schemas.openxmlformats.org/drawingml/2006/main" noChangeAspect="1"/>
@@ -3300,14 +3590,14 @@
                               <pic:pic xmlns:pic="http://schemas.openxmlformats.org/drawingml/2006/picture">
                                 <pic:nvPicPr>
                                   <pic:cNvPr id="21" name="Picture 21">
-                                    <a:hlinkClick r:id="rId33"/>
+                                    <a:hlinkClick r:id="rId14"/>
                                   </pic:cNvPr>
                                   <pic:cNvPicPr>
                                     <a:picLocks noChangeAspect="1" noChangeArrowheads="1"/>
                                   </pic:cNvPicPr>
                                 </pic:nvPicPr>
                                 <pic:blipFill rotWithShape="1">
-                                  <a:blip r:embed="rId34">
+                                  <a:blip r:embed="rId15">
                                     <a:extLst>
                                       <a:ext uri="{28A0092B-C50C-407E-A947-70E740481C1C}">
                                         <a14:useLocalDpi xmlns:a14="http://schemas.microsoft.com/office/drawing/2010/main" val="0"/>
@@ -3353,14 +3643,13 @@
                         <w:noProof/>
                         <w:sz w:val="18"/>
                         <w:szCs w:val="18"/>
-                        <w:lang w:val="bg-BG" w:eastAsia="bg-BG"/>
                       </w:rPr>
                       <w:drawing>
                         <wp:inline distT="0" distB="0" distL="0" distR="0" wp14:anchorId="620F6097" wp14:editId="67DE1394">
                           <wp:extent cx="180000" cy="180000"/>
                           <wp:effectExtent l="0" t="0" r="0" b="0"/>
                           <wp:docPr id="22" name="Picture 22">
-                            <a:hlinkClick xmlns:a="http://schemas.openxmlformats.org/drawingml/2006/main" r:id="rId35"/>
+                            <a:hlinkClick xmlns:a="http://schemas.openxmlformats.org/drawingml/2006/main" r:id="rId16"/>
                           </wp:docPr>
                           <wp:cNvGraphicFramePr>
                             <a:graphicFrameLocks xmlns:a="http://schemas.openxmlformats.org/drawingml/2006/main" noChangeAspect="1"/>
@@ -3370,14 +3659,14 @@
                               <pic:pic xmlns:pic="http://schemas.openxmlformats.org/drawingml/2006/picture">
                                 <pic:nvPicPr>
                                   <pic:cNvPr id="22" name="Picture 22">
-                                    <a:hlinkClick r:id="rId35"/>
+                                    <a:hlinkClick r:id="rId16"/>
                                   </pic:cNvPr>
                                   <pic:cNvPicPr>
                                     <a:picLocks noChangeAspect="1" noChangeArrowheads="1"/>
                                   </pic:cNvPicPr>
                                 </pic:nvPicPr>
                                 <pic:blipFill>
-                                  <a:blip r:embed="rId36">
+                                  <a:blip r:embed="rId17">
                                     <a:extLst>
                                       <a:ext uri="{28A0092B-C50C-407E-A947-70E740481C1C}">
                                         <a14:useLocalDpi xmlns:a14="http://schemas.microsoft.com/office/drawing/2010/main" val="0"/>
@@ -3420,14 +3709,13 @@
                         <w:noProof/>
                         <w:sz w:val="18"/>
                         <w:szCs w:val="18"/>
-                        <w:lang w:val="bg-BG" w:eastAsia="bg-BG"/>
                       </w:rPr>
                       <w:drawing>
                         <wp:inline distT="0" distB="0" distL="0" distR="0" wp14:anchorId="02F95DD8" wp14:editId="5DBDA342">
                           <wp:extent cx="180000" cy="180000"/>
                           <wp:effectExtent l="0" t="0" r="0" b="0"/>
                           <wp:docPr id="23" name="Picture 23" title="Software University: Email Us">
-                            <a:hlinkClick xmlns:a="http://schemas.openxmlformats.org/drawingml/2006/main" r:id="rId37"/>
+                            <a:hlinkClick xmlns:a="http://schemas.openxmlformats.org/drawingml/2006/main" r:id="rId18"/>
                           </wp:docPr>
                           <wp:cNvGraphicFramePr>
                             <a:graphicFrameLocks xmlns:a="http://schemas.openxmlformats.org/drawingml/2006/main" noChangeAspect="1"/>
@@ -3437,12 +3725,12 @@
                               <pic:pic xmlns:pic="http://schemas.openxmlformats.org/drawingml/2006/picture">
                                 <pic:nvPicPr>
                                   <pic:cNvPr id="23" name="Picture 23" title="Software University: Email Us">
-                                    <a:hlinkClick r:id="rId37"/>
+                                    <a:hlinkClick r:id="rId18"/>
                                   </pic:cNvPr>
                                   <pic:cNvPicPr/>
                                 </pic:nvPicPr>
                                 <pic:blipFill>
-                                  <a:blip r:embed="rId38"/>
+                                  <a:blip r:embed="rId19"/>
                                   <a:stretch>
                                     <a:fillRect/>
                                   </a:stretch>
@@ -3497,14 +3785,14 @@
               <pic:pic xmlns:pic="http://schemas.openxmlformats.org/drawingml/2006/picture">
                 <pic:nvPicPr>
                   <pic:cNvPr id="1" name="Picture 1">
-                    <a:hlinkClick r:id="rId20"/>
+                    <a:hlinkClick r:id="rId1"/>
                   </pic:cNvPr>
                   <pic:cNvPicPr>
                     <a:picLocks noChangeAspect="1" noChangeArrowheads="1"/>
                   </pic:cNvPicPr>
                 </pic:nvPicPr>
                 <pic:blipFill>
-                  <a:blip r:embed="rId39">
+                  <a:blip r:embed="rId21">
                     <a:extLst>
                       <a:ext uri="{28A0092B-C50C-407E-A947-70E740481C1C}">
                         <a14:useLocalDpi xmlns:a14="http://schemas.microsoft.com/office/drawing/2010/main" val="0"/>
@@ -3789,11 +4077,7 @@
         </mc:Choice>
         <mc:Fallback>
           <w:pict>
-            <v:shapetype w14:anchorId="60DB5C39" id="_x0000_t202" coordsize="21600,21600" o:spt="202" path="m,l,21600r21600,l21600,xe">
-              <v:stroke joinstyle="miter"/>
-              <v:path gradientshapeok="t" o:connecttype="rect"/>
-            </v:shapetype>
-            <v:shape id="Text Box 4" o:spid="_x0000_s1028" type="#_x0000_t202" style="position:absolute;margin-left:444.65pt;margin-top:26.95pt;width:70.9pt;height:15.9pt;z-index:251663360;visibility:visible;mso-wrap-style:square;mso-width-percent:0;mso-height-percent:0;mso-wrap-distance-left:9pt;mso-wrap-distance-top:0;mso-wrap-distance-right:9pt;mso-wrap-distance-bottom:0;mso-position-horizontal:absolute;mso-position-horizontal-relative:text;mso-position-vertical:absolute;mso-position-vertical-relative:text;mso-width-percent:0;mso-height-percent:0;mso-width-relative:page;mso-height-relative:page;v-text-anchor:middle" o:gfxdata="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" filled="f" stroked="f" strokeweight=".5pt">
+            <v:shape w14:anchorId="60DB5C39" id="Text Box 4" o:spid="_x0000_s1028" type="#_x0000_t202" style="position:absolute;margin-left:444.65pt;margin-top:26.95pt;width:70.9pt;height:15.9pt;z-index:251663360;visibility:visible;mso-wrap-style:square;mso-width-percent:0;mso-height-percent:0;mso-wrap-distance-left:9pt;mso-wrap-distance-top:0;mso-wrap-distance-right:9pt;mso-wrap-distance-bottom:0;mso-position-horizontal:absolute;mso-position-horizontal-relative:text;mso-position-vertical:absolute;mso-position-vertical-relative:text;mso-width-percent:0;mso-height-percent:0;mso-width-relative:page;mso-height-relative:page;v-text-anchor:middle" o:gfxdata="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" filled="f" stroked="f" strokeweight=".5pt">
               <v:textbox inset="0,0,0,0">
                 <w:txbxContent>
                   <w:p>

</xml_diff>